<commit_message>
Add root and login routes
</commit_message>
<xml_diff>
--- a/Message_me app - Steps involved.docx
+++ b/Message_me app - Steps involved.docx
@@ -4,17 +4,726 @@
   <w:body>
     <w:p>
       <w:pPr>
+        <w:pStyle w:val="ListParagraph"/>
+        <w:numPr>
+          <w:ilvl w:val="0"/>
+          <w:numId w:val="1"/>
+        </w:numPr>
+        <w:spacing w:line="240" w:lineRule="auto"/>
+        <w:jc w:val="both"/>
+        <w:rPr>
+          <w:b/>
+          <w:bCs/>
+          <w:u w:val="single"/>
+        </w:rPr>
+      </w:pPr>
+      <w:r>
+        <w:rPr>
+          <w:b/>
+          <w:bCs/>
+          <w:u w:val="single"/>
+        </w:rPr>
+        <w:t>Cmd:</w:t>
+      </w:r>
+    </w:p>
+    <w:p>
+      <w:pPr>
+        <w:spacing w:line="240" w:lineRule="auto"/>
+        <w:jc w:val="both"/>
+      </w:pPr>
+      <w:r>
+        <w:t>To check versions,</w:t>
+      </w:r>
+    </w:p>
+    <w:p>
+      <w:pPr>
+        <w:spacing w:line="240" w:lineRule="auto"/>
+        <w:jc w:val="both"/>
+      </w:pPr>
+      <w:r>
+        <w:t>rails -v</w:t>
+      </w:r>
+    </w:p>
+    <w:p>
+      <w:pPr>
+        <w:spacing w:line="240" w:lineRule="auto"/>
+        <w:jc w:val="both"/>
+      </w:pPr>
+      <w:r>
+        <w:t>ruby -v</w:t>
+      </w:r>
+    </w:p>
+    <w:p>
+      <w:pPr>
+        <w:spacing w:line="240" w:lineRule="auto"/>
+        <w:jc w:val="both"/>
+      </w:pPr>
+      <w:r>
+        <w:t xml:space="preserve">rails new message_me </w:t>
+      </w:r>
+      <w:r>
+        <w:tab/>
+      </w:r>
+      <w:r>
+        <w:tab/>
+      </w:r>
+      <w:r>
+        <w:tab/>
+      </w:r>
+      <w:r>
+        <w:t xml:space="preserve">// create app </w:t>
+      </w:r>
+    </w:p>
+    <w:p>
+      <w:pPr>
+        <w:spacing w:line="240" w:lineRule="auto"/>
+        <w:jc w:val="both"/>
+      </w:pPr>
+      <w:r>
+        <w:t xml:space="preserve">ls </w:t>
+      </w:r>
+      <w:r>
+        <w:tab/>
+      </w:r>
+      <w:r>
+        <w:tab/>
+      </w:r>
+      <w:r>
+        <w:tab/>
+      </w:r>
+      <w:r>
+        <w:tab/>
+      </w:r>
+      <w:r>
+        <w:tab/>
+      </w:r>
+      <w:r>
+        <w:t>// list of all files in that folder</w:t>
+      </w:r>
+    </w:p>
+    <w:p>
+      <w:pPr>
+        <w:spacing w:line="240" w:lineRule="auto"/>
+        <w:jc w:val="both"/>
+      </w:pPr>
+      <w:r>
+        <w:t>cd message_me</w:t>
+      </w:r>
+    </w:p>
+    <w:p>
+      <w:pPr>
+        <w:spacing w:line="240" w:lineRule="auto"/>
+        <w:jc w:val="both"/>
+      </w:pPr>
+      <w:r>
+        <w:t>rails s and go to http://localhost:3000/ =&gt; to check if all the files are created properly in the app</w:t>
+      </w:r>
+    </w:p>
+    <w:p>
+      <w:pPr>
+        <w:pStyle w:val="ListParagraph"/>
+        <w:numPr>
+          <w:ilvl w:val="0"/>
+          <w:numId w:val="1"/>
+        </w:numPr>
+        <w:spacing w:line="240" w:lineRule="auto"/>
+        <w:jc w:val="both"/>
+        <w:rPr>
+          <w:b/>
+          <w:bCs/>
+          <w:u w:val="single"/>
+        </w:rPr>
+      </w:pPr>
+      <w:r>
+        <w:rPr>
+          <w:b/>
+          <w:bCs/>
+          <w:u w:val="single"/>
+        </w:rPr>
+        <w:t>Initialize</w:t>
+      </w:r>
+      <w:r>
+        <w:rPr>
+          <w:b/>
+          <w:bCs/>
+          <w:u w:val="single"/>
+        </w:rPr>
+        <w:t xml:space="preserve"> Git hub</w:t>
+      </w:r>
+      <w:r>
+        <w:rPr>
+          <w:b/>
+          <w:bCs/>
+          <w:u w:val="single"/>
+        </w:rPr>
+        <w:t xml:space="preserve"> - Version Control:</w:t>
+      </w:r>
+    </w:p>
+    <w:p>
+      <w:pPr>
+        <w:spacing w:line="240" w:lineRule="auto"/>
+        <w:jc w:val="both"/>
+      </w:pPr>
+      <w:r>
+        <w:t>Create a repo for the msg_me app. While creating, do not check the readme at the bottom.</w:t>
+      </w:r>
+    </w:p>
+    <w:p>
+      <w:pPr>
+        <w:spacing w:line="240" w:lineRule="auto"/>
+        <w:jc w:val="both"/>
+        <w:rPr>
+          <w:u w:val="single"/>
+        </w:rPr>
+      </w:pPr>
+      <w:r>
+        <w:rPr>
+          <w:u w:val="single"/>
+        </w:rPr>
+        <w:t>First time GIT initialization:</w:t>
+      </w:r>
+    </w:p>
+    <w:p>
+      <w:pPr>
+        <w:spacing w:line="240" w:lineRule="auto"/>
+        <w:jc w:val="both"/>
+      </w:pPr>
+      <w:r>
+        <w:t xml:space="preserve">git </w:t>
+      </w:r>
+      <w:proofErr w:type="spellStart"/>
+      <w:r>
+        <w:t>init</w:t>
+      </w:r>
+      <w:proofErr w:type="spellEnd"/>
+    </w:p>
+    <w:p>
+      <w:pPr>
+        <w:spacing w:line="240" w:lineRule="auto"/>
+        <w:jc w:val="both"/>
+      </w:pPr>
+      <w:r>
+        <w:t>g</w:t>
+      </w:r>
+      <w:r>
+        <w:t>it add -A</w:t>
+      </w:r>
+    </w:p>
+    <w:p>
+      <w:pPr>
+        <w:spacing w:line="240" w:lineRule="auto"/>
+        <w:jc w:val="both"/>
+      </w:pPr>
+      <w:r>
+        <w:t>git commit -m "</w:t>
+      </w:r>
+      <w:r>
+        <w:t>Initial Commit</w:t>
+      </w:r>
+      <w:r>
+        <w:t>"</w:t>
+      </w:r>
+    </w:p>
+    <w:p>
+      <w:pPr>
+        <w:spacing w:line="240" w:lineRule="auto"/>
+        <w:jc w:val="both"/>
+      </w:pPr>
+      <w:r>
+        <w:t xml:space="preserve">git remote add origin </w:t>
+      </w:r>
+      <w:r>
+        <w:t>https://github.com/LogaSangeerani/message_me.git</w:t>
+      </w:r>
+    </w:p>
+    <w:p>
+      <w:pPr>
+        <w:spacing w:line="240" w:lineRule="auto"/>
+        <w:jc w:val="both"/>
+      </w:pPr>
+      <w:r>
+        <w:t>git remote -v</w:t>
+      </w:r>
+    </w:p>
+    <w:p>
+      <w:pPr>
+        <w:spacing w:line="240" w:lineRule="auto"/>
+        <w:jc w:val="both"/>
+      </w:pPr>
+      <w:r>
+        <w:t>git push -u origin master</w:t>
+      </w:r>
+    </w:p>
+    <w:p>
+      <w:pPr>
+        <w:spacing w:line="240" w:lineRule="auto"/>
+        <w:jc w:val="both"/>
+      </w:pPr>
+      <w:r>
+        <w:t>git status</w:t>
+      </w:r>
+    </w:p>
+    <w:p>
+      <w:pPr>
+        <w:spacing w:line="240" w:lineRule="auto"/>
+        <w:jc w:val="both"/>
+      </w:pPr>
+      <w:r>
+        <w:rPr>
+          <w:noProof/>
+        </w:rPr>
+        <w:drawing>
+          <wp:inline distT="0" distB="0" distL="0" distR="0" wp14:anchorId="11CF532F" wp14:editId="59B6E40D">
+            <wp:extent cx="3495675" cy="514350"/>
+            <wp:effectExtent l="0" t="0" r="9525" b="0"/>
+            <wp:docPr id="1" name="Picture 1"/>
+            <wp:cNvGraphicFramePr>
+              <a:graphicFrameLocks xmlns:a="http://schemas.openxmlformats.org/drawingml/2006/main" noChangeAspect="1"/>
+            </wp:cNvGraphicFramePr>
+            <a:graphic xmlns:a="http://schemas.openxmlformats.org/drawingml/2006/main">
+              <a:graphicData uri="http://schemas.openxmlformats.org/drawingml/2006/picture">
+                <pic:pic xmlns:pic="http://schemas.openxmlformats.org/drawingml/2006/picture">
+                  <pic:nvPicPr>
+                    <pic:cNvPr id="1" name=""/>
+                    <pic:cNvPicPr/>
+                  </pic:nvPicPr>
+                  <pic:blipFill>
+                    <a:blip r:embed="rId6"/>
+                    <a:stretch>
+                      <a:fillRect/>
+                    </a:stretch>
+                  </pic:blipFill>
+                  <pic:spPr>
+                    <a:xfrm>
+                      <a:off x="0" y="0"/>
+                      <a:ext cx="3495675" cy="514350"/>
+                    </a:xfrm>
+                    <a:prstGeom prst="rect">
+                      <a:avLst/>
+                    </a:prstGeom>
+                  </pic:spPr>
+                </pic:pic>
+              </a:graphicData>
+            </a:graphic>
+          </wp:inline>
+        </w:drawing>
+      </w:r>
+    </w:p>
+    <w:p>
+      <w:pPr>
+        <w:spacing w:line="240" w:lineRule="auto"/>
+        <w:jc w:val="both"/>
+        <w:rPr>
+          <w:u w:val="single"/>
+        </w:rPr>
+      </w:pPr>
+      <w:r>
+        <w:rPr>
+          <w:u w:val="single"/>
+        </w:rPr>
+        <w:t>Usual push to repo:</w:t>
+      </w:r>
+    </w:p>
+    <w:p>
+      <w:pPr>
+        <w:spacing w:line="240" w:lineRule="auto"/>
+        <w:jc w:val="both"/>
+      </w:pPr>
+      <w:r>
+        <w:t>git add -A</w:t>
+      </w:r>
+    </w:p>
+    <w:p>
+      <w:pPr>
+        <w:spacing w:line="240" w:lineRule="auto"/>
+        <w:jc w:val="both"/>
+      </w:pPr>
+      <w:r>
+        <w:t>To commit, git commit -m "Message"</w:t>
+      </w:r>
+    </w:p>
+    <w:p>
+      <w:pPr>
+        <w:spacing w:line="240" w:lineRule="auto"/>
+        <w:jc w:val="both"/>
+      </w:pPr>
+      <w:r>
+        <w:t>git push origin master</w:t>
+      </w:r>
+    </w:p>
+    <w:p>
+      <w:pPr>
+        <w:spacing w:line="240" w:lineRule="auto"/>
+        <w:jc w:val="both"/>
+        <w:rPr>
+          <w:u w:val="single"/>
+        </w:rPr>
+      </w:pPr>
+      <w:r>
+        <w:rPr>
+          <w:u w:val="single"/>
+        </w:rPr>
+        <w:t>Git commands:</w:t>
+      </w:r>
+    </w:p>
+    <w:p>
+      <w:pPr>
+        <w:spacing w:line="240" w:lineRule="auto"/>
+        <w:jc w:val="both"/>
+      </w:pPr>
+      <w:r>
+        <w:lastRenderedPageBreak/>
+        <w:t>git config --list</w:t>
+      </w:r>
+    </w:p>
+    <w:p>
+      <w:pPr>
+        <w:spacing w:line="240" w:lineRule="auto"/>
+        <w:jc w:val="both"/>
+        <w:rPr>
+          <w:u w:val="single"/>
+        </w:rPr>
+      </w:pPr>
+      <w:r>
+        <w:rPr>
+          <w:noProof/>
+        </w:rPr>
+        <w:drawing>
+          <wp:inline distT="0" distB="0" distL="0" distR="0" wp14:anchorId="77E598AD" wp14:editId="3E1F0A9A">
+            <wp:extent cx="6667500" cy="3371850"/>
+            <wp:effectExtent l="0" t="0" r="0" b="0"/>
+            <wp:docPr id="2" name="Picture 2"/>
+            <wp:cNvGraphicFramePr>
+              <a:graphicFrameLocks xmlns:a="http://schemas.openxmlformats.org/drawingml/2006/main" noChangeAspect="1"/>
+            </wp:cNvGraphicFramePr>
+            <a:graphic xmlns:a="http://schemas.openxmlformats.org/drawingml/2006/main">
+              <a:graphicData uri="http://schemas.openxmlformats.org/drawingml/2006/picture">
+                <pic:pic xmlns:pic="http://schemas.openxmlformats.org/drawingml/2006/picture">
+                  <pic:nvPicPr>
+                    <pic:cNvPr id="1" name=""/>
+                    <pic:cNvPicPr/>
+                  </pic:nvPicPr>
+                  <pic:blipFill>
+                    <a:blip r:embed="rId7"/>
+                    <a:stretch>
+                      <a:fillRect/>
+                    </a:stretch>
+                  </pic:blipFill>
+                  <pic:spPr>
+                    <a:xfrm>
+                      <a:off x="0" y="0"/>
+                      <a:ext cx="6667500" cy="3371850"/>
+                    </a:xfrm>
+                    <a:prstGeom prst="rect">
+                      <a:avLst/>
+                    </a:prstGeom>
+                  </pic:spPr>
+                </pic:pic>
+              </a:graphicData>
+            </a:graphic>
+          </wp:inline>
+        </w:drawing>
+      </w:r>
+    </w:p>
+    <w:p>
+      <w:pPr>
+        <w:spacing w:line="240" w:lineRule="auto"/>
+        <w:jc w:val="both"/>
+      </w:pPr>
+      <w:r>
+        <w:t>git remote -</w:t>
+      </w:r>
+      <w:proofErr w:type="gramStart"/>
+      <w:r>
+        <w:t>v</w:t>
+      </w:r>
+      <w:r>
+        <w:t xml:space="preserve">  </w:t>
+      </w:r>
+      <w:r>
+        <w:tab/>
+      </w:r>
+      <w:proofErr w:type="gramEnd"/>
+      <w:r>
+        <w:tab/>
+      </w:r>
+      <w:r>
+        <w:tab/>
+        <w:t xml:space="preserve"> // Tells where the remote repository for the app is</w:t>
+      </w:r>
+    </w:p>
+    <w:p>
+      <w:pPr>
+        <w:spacing w:line="240" w:lineRule="auto"/>
+        <w:jc w:val="both"/>
+      </w:pPr>
+      <w:r>
+        <w:rPr>
+          <w:noProof/>
+        </w:rPr>
+        <w:drawing>
+          <wp:inline distT="0" distB="0" distL="0" distR="0" wp14:anchorId="00C0C011" wp14:editId="7D950C89">
+            <wp:extent cx="4371975" cy="457200"/>
+            <wp:effectExtent l="0" t="0" r="9525" b="0"/>
+            <wp:docPr id="3" name="Picture 3"/>
+            <wp:cNvGraphicFramePr>
+              <a:graphicFrameLocks xmlns:a="http://schemas.openxmlformats.org/drawingml/2006/main" noChangeAspect="1"/>
+            </wp:cNvGraphicFramePr>
+            <a:graphic xmlns:a="http://schemas.openxmlformats.org/drawingml/2006/main">
+              <a:graphicData uri="http://schemas.openxmlformats.org/drawingml/2006/picture">
+                <pic:pic xmlns:pic="http://schemas.openxmlformats.org/drawingml/2006/picture">
+                  <pic:nvPicPr>
+                    <pic:cNvPr id="1" name=""/>
+                    <pic:cNvPicPr/>
+                  </pic:nvPicPr>
+                  <pic:blipFill>
+                    <a:blip r:embed="rId8"/>
+                    <a:stretch>
+                      <a:fillRect/>
+                    </a:stretch>
+                  </pic:blipFill>
+                  <pic:spPr>
+                    <a:xfrm>
+                      <a:off x="0" y="0"/>
+                      <a:ext cx="4371975" cy="457200"/>
+                    </a:xfrm>
+                    <a:prstGeom prst="rect">
+                      <a:avLst/>
+                    </a:prstGeom>
+                  </pic:spPr>
+                </pic:pic>
+              </a:graphicData>
+            </a:graphic>
+          </wp:inline>
+        </w:drawing>
+      </w:r>
+    </w:p>
+    <w:p>
+      <w:pPr>
+        <w:pStyle w:val="ListParagraph"/>
+        <w:numPr>
+          <w:ilvl w:val="0"/>
+          <w:numId w:val="1"/>
+        </w:numPr>
+        <w:spacing w:line="240" w:lineRule="auto"/>
+        <w:jc w:val="both"/>
+        <w:rPr>
+          <w:b/>
+          <w:bCs/>
+          <w:u w:val="single"/>
+        </w:rPr>
+      </w:pPr>
+      <w:r>
+        <w:rPr>
+          <w:b/>
+          <w:bCs/>
+          <w:u w:val="single"/>
+        </w:rPr>
+        <w:t>Roots and Login Routes:</w:t>
+      </w:r>
+    </w:p>
+    <w:p>
+      <w:pPr>
+        <w:spacing w:line="240" w:lineRule="auto"/>
+        <w:jc w:val="both"/>
+        <w:rPr>
+          <w:b/>
+          <w:bCs/>
+          <w:u w:val="single"/>
+        </w:rPr>
+      </w:pPr>
+      <w:r>
+        <w:rPr>
+          <w:noProof/>
+        </w:rPr>
+        <w:drawing>
+          <wp:inline distT="0" distB="0" distL="0" distR="0" wp14:anchorId="65367941" wp14:editId="1A0AC0C3">
+            <wp:extent cx="3276600" cy="1535190"/>
+            <wp:effectExtent l="0" t="0" r="0" b="8255"/>
+            <wp:docPr id="4" name="Picture 4"/>
+            <wp:cNvGraphicFramePr>
+              <a:graphicFrameLocks xmlns:a="http://schemas.openxmlformats.org/drawingml/2006/main" noChangeAspect="1"/>
+            </wp:cNvGraphicFramePr>
+            <a:graphic xmlns:a="http://schemas.openxmlformats.org/drawingml/2006/main">
+              <a:graphicData uri="http://schemas.openxmlformats.org/drawingml/2006/picture">
+                <pic:pic xmlns:pic="http://schemas.openxmlformats.org/drawingml/2006/picture">
+                  <pic:nvPicPr>
+                    <pic:cNvPr id="1" name=""/>
+                    <pic:cNvPicPr/>
+                  </pic:nvPicPr>
+                  <pic:blipFill>
+                    <a:blip r:embed="rId9"/>
+                    <a:stretch>
+                      <a:fillRect/>
+                    </a:stretch>
+                  </pic:blipFill>
+                  <pic:spPr>
+                    <a:xfrm>
+                      <a:off x="0" y="0"/>
+                      <a:ext cx="3302790" cy="1547461"/>
+                    </a:xfrm>
+                    <a:prstGeom prst="rect">
+                      <a:avLst/>
+                    </a:prstGeom>
+                  </pic:spPr>
+                </pic:pic>
+              </a:graphicData>
+            </a:graphic>
+          </wp:inline>
+        </w:drawing>
+      </w:r>
+    </w:p>
+    <w:p>
+      <w:pPr>
+        <w:spacing w:line="240" w:lineRule="auto"/>
+        <w:jc w:val="both"/>
+        <w:rPr>
+          <w:b/>
+          <w:bCs/>
+          <w:u w:val="single"/>
+        </w:rPr>
+      </w:pPr>
+      <w:r>
+        <w:rPr>
+          <w:b/>
+          <w:bCs/>
+          <w:u w:val="single"/>
+        </w:rPr>
+        <w:t>Create Root or index page</w:t>
+      </w:r>
+    </w:p>
+    <w:p>
+      <w:pPr>
+        <w:spacing w:line="240" w:lineRule="auto"/>
+        <w:jc w:val="both"/>
+        <w:rPr>
+          <w:u w:val="single"/>
+        </w:rPr>
+      </w:pPr>
+    </w:p>
+    <w:p>
+      <w:pPr>
+        <w:spacing w:line="240" w:lineRule="auto"/>
+        <w:jc w:val="both"/>
+      </w:pPr>
+    </w:p>
+    <w:p>
+      <w:pPr>
+        <w:spacing w:line="240" w:lineRule="auto"/>
+        <w:jc w:val="both"/>
+      </w:pPr>
+    </w:p>
+    <w:p>
+      <w:pPr>
+        <w:spacing w:line="240" w:lineRule="auto"/>
         <w:jc w:val="both"/>
       </w:pPr>
     </w:p>
     <w:sectPr>
-      <w:pgSz w:w="12240" w:h="15840" w:code="1"/>
+      <w:pgSz w:w="15840" w:h="12240" w:orient="landscape" w:code="1"/>
       <w:pgMar w:top="720" w:right="720" w:bottom="720" w:left="720" w:header="720" w:footer="720" w:gutter="0"/>
       <w:cols w:space="720"/>
       <w:docGrid w:linePitch="360"/>
     </w:sectPr>
   </w:body>
 </w:document>
+</file>
+
+<file path=word/numbering.xml><?xml version="1.0" encoding="utf-8"?>
+<w:numbering xmlns:wpc="http://schemas.microsoft.com/office/word/2010/wordprocessingCanvas" xmlns:cx="http://schemas.microsoft.com/office/drawing/2014/chartex" xmlns:cx1="http://schemas.microsoft.com/office/drawing/2015/9/8/chartex" xmlns:cx2="http://schemas.microsoft.com/office/drawing/2015/10/21/chartex" xmlns:cx3="http://schemas.microsoft.com/office/drawing/2016/5/9/chartex" xmlns:cx4="http://schemas.microsoft.com/office/drawing/2016/5/10/chartex" xmlns:cx5="http://schemas.microsoft.com/office/drawing/2016/5/11/chartex" xmlns:cx6="http://schemas.microsoft.com/office/drawing/2016/5/12/chartex" xmlns:cx7="http://schemas.microsoft.com/office/drawing/2016/5/13/chartex" xmlns:cx8="http://schemas.microsoft.com/office/drawing/2016/5/14/chartex" xmlns:mc="http://schemas.openxmlformats.org/markup-compatibility/2006" xmlns:aink="http://schemas.microsoft.com/office/drawing/2016/ink" xmlns:am3d="http://schemas.microsoft.com/office/drawing/2017/model3d" xmlns:o="urn:schemas-microsoft-com:office:office" xmlns:r="http://schemas.openxmlformats.org/officeDocument/2006/relationships" xmlns:m="http://schemas.openxmlformats.org/officeDocument/2006/math" xmlns:v="urn:schemas-microsoft-com:vml" xmlns:wp14="http://schemas.microsoft.com/office/word/2010/wordprocessingDrawing" xmlns:wp="http://schemas.openxmlformats.org/drawingml/2006/wordprocessingDrawing" xmlns:w10="urn:schemas-microsoft-com:office:word" xmlns:w="http://schemas.openxmlformats.org/wordprocessingml/2006/main" xmlns:w14="http://schemas.microsoft.com/office/word/2010/wordml" xmlns:w15="http://schemas.microsoft.com/office/word/2012/wordml" xmlns:w16cex="http://schemas.microsoft.com/office/word/2018/wordml/cex" xmlns:w16cid="http://schemas.microsoft.com/office/word/2016/wordml/cid" xmlns:w16="http://schemas.microsoft.com/office/word/2018/wordml" xmlns:w16se="http://schemas.microsoft.com/office/word/2015/wordml/symex" xmlns:wpg="http://schemas.microsoft.com/office/word/2010/wordprocessingGroup" xmlns:wpi="http://schemas.microsoft.com/office/word/2010/wordprocessingInk" xmlns:wne="http://schemas.microsoft.com/office/word/2006/wordml" xmlns:wps="http://schemas.microsoft.com/office/word/2010/wordprocessingShape" mc:Ignorable="w14 w15 w16se w16cid w16 w16cex wp14">
+  <w:abstractNum w:abstractNumId="0" w15:restartNumberingAfterBreak="0">
+    <w:nsid w:val="0C2F26A0"/>
+    <w:multiLevelType w:val="hybridMultilevel"/>
+    <w:tmpl w:val="90FED558"/>
+    <w:lvl w:ilvl="0" w:tplc="0409000F">
+      <w:start w:val="1"/>
+      <w:numFmt w:val="decimal"/>
+      <w:lvlText w:val="%1."/>
+      <w:lvlJc w:val="left"/>
+      <w:pPr>
+        <w:ind w:left="720" w:hanging="360"/>
+      </w:pPr>
+      <w:rPr>
+        <w:rFonts w:hint="default"/>
+      </w:rPr>
+    </w:lvl>
+    <w:lvl w:ilvl="1" w:tplc="04090019" w:tentative="1">
+      <w:start w:val="1"/>
+      <w:numFmt w:val="lowerLetter"/>
+      <w:lvlText w:val="%2."/>
+      <w:lvlJc w:val="left"/>
+      <w:pPr>
+        <w:ind w:left="1440" w:hanging="360"/>
+      </w:pPr>
+    </w:lvl>
+    <w:lvl w:ilvl="2" w:tplc="0409001B" w:tentative="1">
+      <w:start w:val="1"/>
+      <w:numFmt w:val="lowerRoman"/>
+      <w:lvlText w:val="%3."/>
+      <w:lvlJc w:val="right"/>
+      <w:pPr>
+        <w:ind w:left="2160" w:hanging="180"/>
+      </w:pPr>
+    </w:lvl>
+    <w:lvl w:ilvl="3" w:tplc="0409000F" w:tentative="1">
+      <w:start w:val="1"/>
+      <w:numFmt w:val="decimal"/>
+      <w:lvlText w:val="%4."/>
+      <w:lvlJc w:val="left"/>
+      <w:pPr>
+        <w:ind w:left="2880" w:hanging="360"/>
+      </w:pPr>
+    </w:lvl>
+    <w:lvl w:ilvl="4" w:tplc="04090019" w:tentative="1">
+      <w:start w:val="1"/>
+      <w:numFmt w:val="lowerLetter"/>
+      <w:lvlText w:val="%5."/>
+      <w:lvlJc w:val="left"/>
+      <w:pPr>
+        <w:ind w:left="3600" w:hanging="360"/>
+      </w:pPr>
+    </w:lvl>
+    <w:lvl w:ilvl="5" w:tplc="0409001B" w:tentative="1">
+      <w:start w:val="1"/>
+      <w:numFmt w:val="lowerRoman"/>
+      <w:lvlText w:val="%6."/>
+      <w:lvlJc w:val="right"/>
+      <w:pPr>
+        <w:ind w:left="4320" w:hanging="180"/>
+      </w:pPr>
+    </w:lvl>
+    <w:lvl w:ilvl="6" w:tplc="0409000F" w:tentative="1">
+      <w:start w:val="1"/>
+      <w:numFmt w:val="decimal"/>
+      <w:lvlText w:val="%7."/>
+      <w:lvlJc w:val="left"/>
+      <w:pPr>
+        <w:ind w:left="5040" w:hanging="360"/>
+      </w:pPr>
+    </w:lvl>
+    <w:lvl w:ilvl="7" w:tplc="04090019" w:tentative="1">
+      <w:start w:val="1"/>
+      <w:numFmt w:val="lowerLetter"/>
+      <w:lvlText w:val="%8."/>
+      <w:lvlJc w:val="left"/>
+      <w:pPr>
+        <w:ind w:left="5760" w:hanging="360"/>
+      </w:pPr>
+    </w:lvl>
+    <w:lvl w:ilvl="8" w:tplc="0409001B" w:tentative="1">
+      <w:start w:val="1"/>
+      <w:numFmt w:val="lowerRoman"/>
+      <w:lvlText w:val="%9."/>
+      <w:lvlJc w:val="right"/>
+      <w:pPr>
+        <w:ind w:left="6480" w:hanging="180"/>
+      </w:pPr>
+    </w:lvl>
+  </w:abstractNum>
+  <w:num w:numId="1">
+    <w:abstractNumId w:val="0"/>
+  </w:num>
+</w:numbering>
 </file>
 
 <file path=word/styles.xml><?xml version="1.0" encoding="utf-8"?>
@@ -189,7 +898,7 @@
     <w:lsdException w:name="Table Web 2" w:semiHidden="1" w:unhideWhenUsed="1"/>
     <w:lsdException w:name="Table Web 3" w:semiHidden="1" w:unhideWhenUsed="1"/>
     <w:lsdException w:name="Balloon Text" w:semiHidden="1" w:unhideWhenUsed="1"/>
-    <w:lsdException w:name="Table Grid" w:semiHidden="1" w:uiPriority="39" w:unhideWhenUsed="1"/>
+    <w:lsdException w:name="Table Grid" w:uiPriority="39"/>
     <w:lsdException w:name="Table Theme" w:semiHidden="1" w:unhideWhenUsed="1"/>
     <w:lsdException w:name="Placeholder Text" w:semiHidden="1"/>
     <w:lsdException w:name="No Spacing" w:uiPriority="1" w:qFormat="1"/>
@@ -443,6 +1152,70 @@
     <w:uiPriority w:val="99"/>
     <w:semiHidden/>
     <w:unhideWhenUsed/>
+  </w:style>
+  <w:style w:type="paragraph" w:styleId="HTMLPreformatted">
+    <w:name w:val="HTML Preformatted"/>
+    <w:basedOn w:val="Normal"/>
+    <w:link w:val="HTMLPreformattedChar"/>
+    <w:uiPriority w:val="99"/>
+    <w:semiHidden/>
+    <w:unhideWhenUsed/>
+    <w:rsid w:val="004921BD"/>
+    <w:pPr>
+      <w:tabs>
+        <w:tab w:val="left" w:pos="916"/>
+        <w:tab w:val="left" w:pos="1832"/>
+        <w:tab w:val="left" w:pos="2748"/>
+        <w:tab w:val="left" w:pos="3664"/>
+        <w:tab w:val="left" w:pos="4580"/>
+        <w:tab w:val="left" w:pos="5496"/>
+        <w:tab w:val="left" w:pos="6412"/>
+        <w:tab w:val="left" w:pos="7328"/>
+        <w:tab w:val="left" w:pos="8244"/>
+        <w:tab w:val="left" w:pos="9160"/>
+        <w:tab w:val="left" w:pos="10076"/>
+        <w:tab w:val="left" w:pos="10992"/>
+        <w:tab w:val="left" w:pos="11908"/>
+        <w:tab w:val="left" w:pos="12824"/>
+        <w:tab w:val="left" w:pos="13740"/>
+        <w:tab w:val="left" w:pos="14656"/>
+      </w:tabs>
+      <w:spacing w:after="0" w:line="240" w:lineRule="auto"/>
+    </w:pPr>
+    <w:rPr>
+      <w:rFonts w:ascii="Courier New" w:eastAsia="Times New Roman" w:hAnsi="Courier New" w:cs="Courier New"/>
+      <w:sz w:val="20"/>
+      <w:szCs w:val="20"/>
+    </w:rPr>
+  </w:style>
+  <w:style w:type="character" w:customStyle="1" w:styleId="HTMLPreformattedChar">
+    <w:name w:val="HTML Preformatted Char"/>
+    <w:basedOn w:val="DefaultParagraphFont"/>
+    <w:link w:val="HTMLPreformatted"/>
+    <w:uiPriority w:val="99"/>
+    <w:semiHidden/>
+    <w:rsid w:val="004921BD"/>
+    <w:rPr>
+      <w:rFonts w:ascii="Courier New" w:eastAsia="Times New Roman" w:hAnsi="Courier New" w:cs="Courier New"/>
+      <w:sz w:val="20"/>
+      <w:szCs w:val="20"/>
+    </w:rPr>
+  </w:style>
+  <w:style w:type="character" w:customStyle="1" w:styleId="user-select-contain">
+    <w:name w:val="user-select-contain"/>
+    <w:basedOn w:val="DefaultParagraphFont"/>
+    <w:rsid w:val="004921BD"/>
+  </w:style>
+  <w:style w:type="paragraph" w:styleId="ListParagraph">
+    <w:name w:val="List Paragraph"/>
+    <w:basedOn w:val="Normal"/>
+    <w:uiPriority w:val="34"/>
+    <w:qFormat/>
+    <w:rsid w:val="004921BD"/>
+    <w:pPr>
+      <w:ind w:left="720"/>
+      <w:contextualSpacing/>
+    </w:pPr>
   </w:style>
 </w:styles>
 </file>
@@ -706,4 +1479,16 @@
     </a:ext>
   </a:extLst>
 </a:theme>
+</file>
+
+<file path=customXml/item1.xml><?xml version="1.0" encoding="utf-8"?>
+<b:Sources xmlns:b="http://schemas.openxmlformats.org/officeDocument/2006/bibliography" xmlns="http://schemas.openxmlformats.org/officeDocument/2006/bibliography" SelectedStyle="\HarvardAnglia2008OfficeOnline.xsl" StyleName="Harvard - Anglia" Version="2008"/>
+</file>
+
+<file path=customXml/itemProps1.xml><?xml version="1.0" encoding="utf-8"?>
+<ds:datastoreItem xmlns:ds="http://schemas.openxmlformats.org/officeDocument/2006/customXml" ds:itemID="{C6394B90-0C85-4A49-9347-74D56D744109}">
+  <ds:schemaRefs>
+    <ds:schemaRef ds:uri="http://schemas.openxmlformats.org/officeDocument/2006/bibliography"/>
+  </ds:schemaRefs>
+</ds:datastoreItem>
 </file>
</xml_diff>

<commit_message>
Dropdown functionality and create nav partial
</commit_message>
<xml_diff>
--- a/Message_me app - Steps involved.docx
+++ b/Message_me app - Steps involved.docx
@@ -1940,8 +1940,452 @@
         <w:t>&gt;</w:t>
       </w:r>
     </w:p>
-    <w:p/>
-    <w:p/>
+    <w:p>
+      <w:pPr>
+        <w:pStyle w:val="ListParagraph"/>
+        <w:numPr>
+          <w:ilvl w:val="0"/>
+          <w:numId w:val="6"/>
+        </w:numPr>
+      </w:pPr>
+      <w:r>
+        <w:lastRenderedPageBreak/>
+        <w:t>To add container in the</w:t>
+      </w:r>
+      <w:r>
+        <w:t xml:space="preserve"> menu </w:t>
+      </w:r>
+    </w:p>
+    <w:p>
+      <w:pPr>
+        <w:shd w:val="clear" w:color="auto" w:fill="1E1E1E"/>
+        <w:spacing w:after="0" w:line="285" w:lineRule="atLeast"/>
+        <w:rPr>
+          <w:rFonts w:ascii="Consolas" w:eastAsia="Times New Roman" w:hAnsi="Consolas" w:cs="Times New Roman"/>
+          <w:color w:val="D4D4D4"/>
+          <w:sz w:val="21"/>
+          <w:szCs w:val="21"/>
+        </w:rPr>
+      </w:pPr>
+      <w:r>
+        <w:rPr>
+          <w:rFonts w:ascii="Consolas" w:eastAsia="Times New Roman" w:hAnsi="Consolas" w:cs="Times New Roman"/>
+          <w:color w:val="808080"/>
+          <w:sz w:val="21"/>
+          <w:szCs w:val="21"/>
+        </w:rPr>
+        <w:t>&lt;</w:t>
+      </w:r>
+      <w:r>
+        <w:rPr>
+          <w:rFonts w:ascii="Consolas" w:eastAsia="Times New Roman" w:hAnsi="Consolas" w:cs="Times New Roman"/>
+          <w:color w:val="569CD6"/>
+          <w:sz w:val="21"/>
+          <w:szCs w:val="21"/>
+        </w:rPr>
+        <w:t>div</w:t>
+      </w:r>
+      <w:r>
+        <w:rPr>
+          <w:rFonts w:ascii="Consolas" w:eastAsia="Times New Roman" w:hAnsi="Consolas" w:cs="Times New Roman"/>
+          <w:color w:val="D4D4D4"/>
+          <w:sz w:val="21"/>
+          <w:szCs w:val="21"/>
+        </w:rPr>
+        <w:t> </w:t>
+      </w:r>
+      <w:r>
+        <w:rPr>
+          <w:rFonts w:ascii="Consolas" w:eastAsia="Times New Roman" w:hAnsi="Consolas" w:cs="Times New Roman"/>
+          <w:color w:val="9CDCFE"/>
+          <w:sz w:val="21"/>
+          <w:szCs w:val="21"/>
+        </w:rPr>
+        <w:t>class</w:t>
+      </w:r>
+      <w:r>
+        <w:rPr>
+          <w:rFonts w:ascii="Consolas" w:eastAsia="Times New Roman" w:hAnsi="Consolas" w:cs="Times New Roman"/>
+          <w:color w:val="D4D4D4"/>
+          <w:sz w:val="21"/>
+          <w:szCs w:val="21"/>
+        </w:rPr>
+        <w:t>=</w:t>
+      </w:r>
+      <w:r>
+        <w:rPr>
+          <w:rFonts w:ascii="Consolas" w:eastAsia="Times New Roman" w:hAnsi="Consolas" w:cs="Times New Roman"/>
+          <w:color w:val="CE9178"/>
+          <w:sz w:val="21"/>
+          <w:szCs w:val="21"/>
+        </w:rPr>
+        <w:t>"ui container"</w:t>
+      </w:r>
+      <w:r>
+        <w:rPr>
+          <w:rFonts w:ascii="Consolas" w:eastAsia="Times New Roman" w:hAnsi="Consolas" w:cs="Times New Roman"/>
+          <w:color w:val="808080"/>
+          <w:sz w:val="21"/>
+          <w:szCs w:val="21"/>
+        </w:rPr>
+        <w:t>&gt;</w:t>
+      </w:r>
+    </w:p>
+    <w:p>
+      <w:pPr>
+        <w:pStyle w:val="ListParagraph"/>
+        <w:numPr>
+          <w:ilvl w:val="0"/>
+          <w:numId w:val="6"/>
+        </w:numPr>
+      </w:pPr>
+      <w:r>
+        <w:t>Put the yield inside an container. This will put all the content in the page below the menu inside the container.</w:t>
+      </w:r>
+    </w:p>
+    <w:p>
+      <w:r>
+        <w:rPr>
+          <w:noProof/>
+        </w:rPr>
+        <w:drawing>
+          <wp:inline distT="0" distB="0" distL="0" distR="0" wp14:anchorId="20A16081" wp14:editId="00C5B54E">
+            <wp:extent cx="9144000" cy="736600"/>
+            <wp:effectExtent l="0" t="0" r="0" b="6350"/>
+            <wp:docPr id="18" name="Picture 18"/>
+            <wp:cNvGraphicFramePr>
+              <a:graphicFrameLocks xmlns:a="http://schemas.openxmlformats.org/drawingml/2006/main" noChangeAspect="1"/>
+            </wp:cNvGraphicFramePr>
+            <a:graphic xmlns:a="http://schemas.openxmlformats.org/drawingml/2006/main">
+              <a:graphicData uri="http://schemas.openxmlformats.org/drawingml/2006/picture">
+                <pic:pic xmlns:pic="http://schemas.openxmlformats.org/drawingml/2006/picture">
+                  <pic:nvPicPr>
+                    <pic:cNvPr id="1" name=""/>
+                    <pic:cNvPicPr/>
+                  </pic:nvPicPr>
+                  <pic:blipFill>
+                    <a:blip r:embed="rId21"/>
+                    <a:stretch>
+                      <a:fillRect/>
+                    </a:stretch>
+                  </pic:blipFill>
+                  <pic:spPr>
+                    <a:xfrm>
+                      <a:off x="0" y="0"/>
+                      <a:ext cx="9144000" cy="736600"/>
+                    </a:xfrm>
+                    <a:prstGeom prst="rect">
+                      <a:avLst/>
+                    </a:prstGeom>
+                  </pic:spPr>
+                </pic:pic>
+              </a:graphicData>
+            </a:graphic>
+          </wp:inline>
+        </w:drawing>
+      </w:r>
+    </w:p>
+    <w:p>
+      <w:r>
+        <w:t>The same works in login page also. As we made changes in the application.html.erb</w:t>
+      </w:r>
+    </w:p>
+    <w:p>
+      <w:r>
+        <w:rPr>
+          <w:noProof/>
+        </w:rPr>
+        <w:drawing>
+          <wp:inline distT="0" distB="0" distL="0" distR="0" wp14:anchorId="37EDEEF9" wp14:editId="5C0C3911">
+            <wp:extent cx="9144000" cy="959485"/>
+            <wp:effectExtent l="0" t="0" r="0" b="0"/>
+            <wp:docPr id="19" name="Picture 19"/>
+            <wp:cNvGraphicFramePr>
+              <a:graphicFrameLocks xmlns:a="http://schemas.openxmlformats.org/drawingml/2006/main" noChangeAspect="1"/>
+            </wp:cNvGraphicFramePr>
+            <a:graphic xmlns:a="http://schemas.openxmlformats.org/drawingml/2006/main">
+              <a:graphicData uri="http://schemas.openxmlformats.org/drawingml/2006/picture">
+                <pic:pic xmlns:pic="http://schemas.openxmlformats.org/drawingml/2006/picture">
+                  <pic:nvPicPr>
+                    <pic:cNvPr id="1" name=""/>
+                    <pic:cNvPicPr/>
+                  </pic:nvPicPr>
+                  <pic:blipFill>
+                    <a:blip r:embed="rId22"/>
+                    <a:stretch>
+                      <a:fillRect/>
+                    </a:stretch>
+                  </pic:blipFill>
+                  <pic:spPr>
+                    <a:xfrm>
+                      <a:off x="0" y="0"/>
+                      <a:ext cx="9144000" cy="959485"/>
+                    </a:xfrm>
+                    <a:prstGeom prst="rect">
+                      <a:avLst/>
+                    </a:prstGeom>
+                  </pic:spPr>
+                </pic:pic>
+              </a:graphicData>
+            </a:graphic>
+          </wp:inline>
+        </w:drawing>
+      </w:r>
+    </w:p>
+    <w:p>
+      <w:pPr>
+        <w:pStyle w:val="Heading1"/>
+      </w:pPr>
+      <w:r>
+        <w:t>Create navigation partial and enable dropdown functionality</w:t>
+      </w:r>
+    </w:p>
+    <w:p>
+      <w:pPr>
+        <w:pStyle w:val="ListParagraph"/>
+        <w:numPr>
+          <w:ilvl w:val="0"/>
+          <w:numId w:val="7"/>
+        </w:numPr>
+      </w:pPr>
+      <w:r>
+        <w:t xml:space="preserve">To enable dropdown functionality in navigation bar. We should enable JavaScript functionality. Go to Semantic UI </w:t>
+      </w:r>
+      <w:r>
+        <w:t xml:space="preserve">-&gt; </w:t>
+      </w:r>
+      <w:r>
+        <w:t>dropdown -&gt; Usage and copy the javascript code</w:t>
+      </w:r>
+      <w:r>
+        <w:t>. Paste the code between the specified function.</w:t>
+      </w:r>
+    </w:p>
+    <w:p>
+      <w:pPr>
+        <w:shd w:val="clear" w:color="auto" w:fill="1E1E1E"/>
+        <w:spacing w:after="0" w:line="285" w:lineRule="atLeast"/>
+        <w:ind w:left="360"/>
+        <w:rPr>
+          <w:rFonts w:ascii="Consolas" w:eastAsia="Times New Roman" w:hAnsi="Consolas" w:cs="Times New Roman"/>
+          <w:color w:val="D4D4D4"/>
+          <w:sz w:val="21"/>
+          <w:szCs w:val="21"/>
+        </w:rPr>
+      </w:pPr>
+      <w:r>
+        <w:rPr>
+          <w:rFonts w:ascii="Consolas" w:eastAsia="Times New Roman" w:hAnsi="Consolas" w:cs="Times New Roman"/>
+          <w:color w:val="DCDCAA"/>
+          <w:sz w:val="21"/>
+          <w:szCs w:val="21"/>
+        </w:rPr>
+        <w:t>$</w:t>
+      </w:r>
+      <w:r>
+        <w:rPr>
+          <w:rFonts w:ascii="Consolas" w:eastAsia="Times New Roman" w:hAnsi="Consolas" w:cs="Times New Roman"/>
+          <w:color w:val="D4D4D4"/>
+          <w:sz w:val="21"/>
+          <w:szCs w:val="21"/>
+        </w:rPr>
+        <w:t>(</w:t>
+      </w:r>
+      <w:r>
+        <w:rPr>
+          <w:rFonts w:ascii="Consolas" w:eastAsia="Times New Roman" w:hAnsi="Consolas" w:cs="Times New Roman"/>
+          <w:color w:val="9CDCFE"/>
+          <w:sz w:val="21"/>
+          <w:szCs w:val="21"/>
+        </w:rPr>
+        <w:t>document</w:t>
+      </w:r>
+      <w:r>
+        <w:rPr>
+          <w:rFonts w:ascii="Consolas" w:eastAsia="Times New Roman" w:hAnsi="Consolas" w:cs="Times New Roman"/>
+          <w:color w:val="D4D4D4"/>
+          <w:sz w:val="21"/>
+          <w:szCs w:val="21"/>
+        </w:rPr>
+        <w:t>).</w:t>
+      </w:r>
+      <w:r>
+        <w:rPr>
+          <w:rFonts w:ascii="Consolas" w:eastAsia="Times New Roman" w:hAnsi="Consolas" w:cs="Times New Roman"/>
+          <w:color w:val="DCDCAA"/>
+          <w:sz w:val="21"/>
+          <w:szCs w:val="21"/>
+        </w:rPr>
+        <w:t>on</w:t>
+      </w:r>
+      <w:r>
+        <w:rPr>
+          <w:rFonts w:ascii="Consolas" w:eastAsia="Times New Roman" w:hAnsi="Consolas" w:cs="Times New Roman"/>
+          <w:color w:val="D4D4D4"/>
+          <w:sz w:val="21"/>
+          <w:szCs w:val="21"/>
+        </w:rPr>
+        <w:t>(</w:t>
+      </w:r>
+      <w:r>
+        <w:rPr>
+          <w:rFonts w:ascii="Consolas" w:eastAsia="Times New Roman" w:hAnsi="Consolas" w:cs="Times New Roman"/>
+          <w:color w:val="CE9178"/>
+          <w:sz w:val="21"/>
+          <w:szCs w:val="21"/>
+        </w:rPr>
+        <w:t>'turbolinks:load'</w:t>
+      </w:r>
+      <w:r>
+        <w:rPr>
+          <w:rFonts w:ascii="Consolas" w:eastAsia="Times New Roman" w:hAnsi="Consolas" w:cs="Times New Roman"/>
+          <w:color w:val="D4D4D4"/>
+          <w:sz w:val="21"/>
+          <w:szCs w:val="21"/>
+        </w:rPr>
+        <w:t>,</w:t>
+      </w:r>
+      <w:r>
+        <w:rPr>
+          <w:rFonts w:ascii="Consolas" w:eastAsia="Times New Roman" w:hAnsi="Consolas" w:cs="Times New Roman"/>
+          <w:color w:val="569CD6"/>
+          <w:sz w:val="21"/>
+          <w:szCs w:val="21"/>
+        </w:rPr>
+        <w:t>function</w:t>
+      </w:r>
+      <w:r>
+        <w:rPr>
+          <w:rFonts w:ascii="Consolas" w:eastAsia="Times New Roman" w:hAnsi="Consolas" w:cs="Times New Roman"/>
+          <w:color w:val="D4D4D4"/>
+          <w:sz w:val="21"/>
+          <w:szCs w:val="21"/>
+        </w:rPr>
+        <w:t>() {</w:t>
+      </w:r>
+    </w:p>
+    <w:p>
+      <w:pPr>
+        <w:shd w:val="clear" w:color="auto" w:fill="1E1E1E"/>
+        <w:spacing w:after="0" w:line="285" w:lineRule="atLeast"/>
+        <w:ind w:left="360"/>
+        <w:rPr>
+          <w:rFonts w:ascii="Consolas" w:eastAsia="Times New Roman" w:hAnsi="Consolas" w:cs="Times New Roman"/>
+          <w:color w:val="D4D4D4"/>
+          <w:sz w:val="21"/>
+          <w:szCs w:val="21"/>
+        </w:rPr>
+      </w:pPr>
+      <w:r>
+        <w:rPr>
+          <w:rFonts w:ascii="Consolas" w:eastAsia="Times New Roman" w:hAnsi="Consolas" w:cs="Times New Roman"/>
+          <w:color w:val="D4D4D4"/>
+          <w:sz w:val="21"/>
+          <w:szCs w:val="21"/>
+        </w:rPr>
+        <w:t>    </w:t>
+      </w:r>
+      <w:r>
+        <w:rPr>
+          <w:rFonts w:ascii="Consolas" w:eastAsia="Times New Roman" w:hAnsi="Consolas" w:cs="Times New Roman"/>
+          <w:color w:val="DCDCAA"/>
+          <w:sz w:val="21"/>
+          <w:szCs w:val="21"/>
+        </w:rPr>
+        <w:t>$</w:t>
+      </w:r>
+      <w:r>
+        <w:rPr>
+          <w:rFonts w:ascii="Consolas" w:eastAsia="Times New Roman" w:hAnsi="Consolas" w:cs="Times New Roman"/>
+          <w:color w:val="D4D4D4"/>
+          <w:sz w:val="21"/>
+          <w:szCs w:val="21"/>
+        </w:rPr>
+        <w:t>(</w:t>
+      </w:r>
+      <w:r>
+        <w:rPr>
+          <w:rFonts w:ascii="Consolas" w:eastAsia="Times New Roman" w:hAnsi="Consolas" w:cs="Times New Roman"/>
+          <w:color w:val="CE9178"/>
+          <w:sz w:val="21"/>
+          <w:szCs w:val="21"/>
+        </w:rPr>
+        <w:t>'.ui.dropdown'</w:t>
+      </w:r>
+      <w:r>
+        <w:rPr>
+          <w:rFonts w:ascii="Consolas" w:eastAsia="Times New Roman" w:hAnsi="Consolas" w:cs="Times New Roman"/>
+          <w:color w:val="D4D4D4"/>
+          <w:sz w:val="21"/>
+          <w:szCs w:val="21"/>
+        </w:rPr>
+        <w:t>).</w:t>
+      </w:r>
+      <w:r>
+        <w:rPr>
+          <w:rFonts w:ascii="Consolas" w:eastAsia="Times New Roman" w:hAnsi="Consolas" w:cs="Times New Roman"/>
+          <w:color w:val="DCDCAA"/>
+          <w:sz w:val="21"/>
+          <w:szCs w:val="21"/>
+        </w:rPr>
+        <w:t>dropdown</w:t>
+      </w:r>
+      <w:r>
+        <w:rPr>
+          <w:rFonts w:ascii="Consolas" w:eastAsia="Times New Roman" w:hAnsi="Consolas" w:cs="Times New Roman"/>
+          <w:color w:val="D4D4D4"/>
+          <w:sz w:val="21"/>
+          <w:szCs w:val="21"/>
+        </w:rPr>
+        <w:t>();</w:t>
+      </w:r>
+    </w:p>
+    <w:p>
+      <w:pPr>
+        <w:shd w:val="clear" w:color="auto" w:fill="1E1E1E"/>
+        <w:spacing w:after="0" w:line="285" w:lineRule="atLeast"/>
+        <w:ind w:left="360"/>
+        <w:rPr>
+          <w:rFonts w:ascii="Consolas" w:eastAsia="Times New Roman" w:hAnsi="Consolas" w:cs="Times New Roman"/>
+          <w:color w:val="D4D4D4"/>
+          <w:sz w:val="21"/>
+          <w:szCs w:val="21"/>
+        </w:rPr>
+      </w:pPr>
+      <w:r>
+        <w:rPr>
+          <w:rFonts w:ascii="Consolas" w:eastAsia="Times New Roman" w:hAnsi="Consolas" w:cs="Times New Roman"/>
+          <w:color w:val="D4D4D4"/>
+          <w:sz w:val="21"/>
+          <w:szCs w:val="21"/>
+        </w:rPr>
+        <w:t>})</w:t>
+      </w:r>
+    </w:p>
+    <w:p>
+      <w:pPr>
+        <w:pStyle w:val="ListParagraph"/>
+        <w:numPr>
+          <w:ilvl w:val="0"/>
+          <w:numId w:val="7"/>
+        </w:numPr>
+      </w:pPr>
+      <w:r>
+        <w:t>Make changes in the namings of the menu bar with respect to our application.</w:t>
+      </w:r>
+    </w:p>
+    <w:p>
+      <w:pPr>
+        <w:pStyle w:val="ListParagraph"/>
+        <w:numPr>
+          <w:ilvl w:val="0"/>
+          <w:numId w:val="7"/>
+        </w:numPr>
+      </w:pPr>
+      <w:r>
+        <w:t>Create navigation partial in the layout view. And cut code from the application.html.erb. Pretty much leaving the container and render it.</w:t>
+      </w:r>
+    </w:p>
     <w:sectPr>
       <w:pgSz w:w="15840" w:h="12240" w:orient="landscape" w:code="1"/>
       <w:pgMar w:top="720" w:right="720" w:bottom="720" w:left="720" w:header="720" w:footer="720" w:gutter="0"/>
@@ -2399,6 +2843,95 @@
     <w:multiLevelType w:val="hybridMultilevel"/>
     <w:tmpl w:val="81EEEB38"/>
     <w:lvl w:ilvl="0" w:tplc="0838A62C">
+      <w:start w:val="1"/>
+      <w:numFmt w:val="decimal"/>
+      <w:lvlText w:val="%1."/>
+      <w:lvlJc w:val="left"/>
+      <w:pPr>
+        <w:ind w:left="720" w:hanging="360"/>
+      </w:pPr>
+      <w:rPr>
+        <w:rFonts w:hint="default"/>
+      </w:rPr>
+    </w:lvl>
+    <w:lvl w:ilvl="1" w:tplc="04090019" w:tentative="1">
+      <w:start w:val="1"/>
+      <w:numFmt w:val="lowerLetter"/>
+      <w:lvlText w:val="%2."/>
+      <w:lvlJc w:val="left"/>
+      <w:pPr>
+        <w:ind w:left="1440" w:hanging="360"/>
+      </w:pPr>
+    </w:lvl>
+    <w:lvl w:ilvl="2" w:tplc="0409001B" w:tentative="1">
+      <w:start w:val="1"/>
+      <w:numFmt w:val="lowerRoman"/>
+      <w:lvlText w:val="%3."/>
+      <w:lvlJc w:val="right"/>
+      <w:pPr>
+        <w:ind w:left="2160" w:hanging="180"/>
+      </w:pPr>
+    </w:lvl>
+    <w:lvl w:ilvl="3" w:tplc="0409000F" w:tentative="1">
+      <w:start w:val="1"/>
+      <w:numFmt w:val="decimal"/>
+      <w:lvlText w:val="%4."/>
+      <w:lvlJc w:val="left"/>
+      <w:pPr>
+        <w:ind w:left="2880" w:hanging="360"/>
+      </w:pPr>
+    </w:lvl>
+    <w:lvl w:ilvl="4" w:tplc="04090019" w:tentative="1">
+      <w:start w:val="1"/>
+      <w:numFmt w:val="lowerLetter"/>
+      <w:lvlText w:val="%5."/>
+      <w:lvlJc w:val="left"/>
+      <w:pPr>
+        <w:ind w:left="3600" w:hanging="360"/>
+      </w:pPr>
+    </w:lvl>
+    <w:lvl w:ilvl="5" w:tplc="0409001B" w:tentative="1">
+      <w:start w:val="1"/>
+      <w:numFmt w:val="lowerRoman"/>
+      <w:lvlText w:val="%6."/>
+      <w:lvlJc w:val="right"/>
+      <w:pPr>
+        <w:ind w:left="4320" w:hanging="180"/>
+      </w:pPr>
+    </w:lvl>
+    <w:lvl w:ilvl="6" w:tplc="0409000F" w:tentative="1">
+      <w:start w:val="1"/>
+      <w:numFmt w:val="decimal"/>
+      <w:lvlText w:val="%7."/>
+      <w:lvlJc w:val="left"/>
+      <w:pPr>
+        <w:ind w:left="5040" w:hanging="360"/>
+      </w:pPr>
+    </w:lvl>
+    <w:lvl w:ilvl="7" w:tplc="04090019" w:tentative="1">
+      <w:start w:val="1"/>
+      <w:numFmt w:val="lowerLetter"/>
+      <w:lvlText w:val="%8."/>
+      <w:lvlJc w:val="left"/>
+      <w:pPr>
+        <w:ind w:left="5760" w:hanging="360"/>
+      </w:pPr>
+    </w:lvl>
+    <w:lvl w:ilvl="8" w:tplc="0409001B" w:tentative="1">
+      <w:start w:val="1"/>
+      <w:numFmt w:val="lowerRoman"/>
+      <w:lvlText w:val="%9."/>
+      <w:lvlJc w:val="right"/>
+      <w:pPr>
+        <w:ind w:left="6480" w:hanging="180"/>
+      </w:pPr>
+    </w:lvl>
+  </w:abstractNum>
+  <w:abstractNum w:abstractNumId="6" w15:restartNumberingAfterBreak="0">
+    <w:nsid w:val="72087DE9"/>
+    <w:multiLevelType w:val="hybridMultilevel"/>
+    <w:tmpl w:val="B7826DF0"/>
+    <w:lvl w:ilvl="0" w:tplc="D882B600">
       <w:start w:val="1"/>
       <w:numFmt w:val="decimal"/>
       <w:lvlText w:val="%1."/>
@@ -2500,6 +3033,9 @@
   </w:num>
   <w:num w:numId="6">
     <w:abstractNumId w:val="5"/>
+  </w:num>
+  <w:num w:numId="7">
+    <w:abstractNumId w:val="6"/>
   </w:num>
 </w:numbering>
 </file>

</xml_diff>

<commit_message>
Show actual message in the browser
</commit_message>
<xml_diff>
--- a/Message_me app - Steps involved.docx
+++ b/Message_me app - Steps involved.docx
@@ -4,6 +4,12 @@
   <w:body>
     <w:sdt>
       <w:sdtPr>
+        <w:rPr>
+          <w:rFonts w:asciiTheme="minorHAnsi" w:eastAsiaTheme="minorHAnsi" w:hAnsiTheme="minorHAnsi" w:cstheme="minorBidi"/>
+          <w:color w:val="auto"/>
+          <w:sz w:val="22"/>
+          <w:szCs w:val="22"/>
+        </w:rPr>
         <w:id w:val="-1493018800"/>
         <w:docPartObj>
           <w:docPartGallery w:val="Table of Contents"/>
@@ -12,13 +18,9 @@
       </w:sdtPr>
       <w:sdtEndPr>
         <w:rPr>
-          <w:rFonts w:asciiTheme="minorHAnsi" w:eastAsiaTheme="minorHAnsi" w:hAnsiTheme="minorHAnsi" w:cstheme="minorBidi"/>
           <w:b/>
           <w:bCs/>
           <w:noProof/>
-          <w:color w:val="auto"/>
-          <w:sz w:val="22"/>
-          <w:szCs w:val="22"/>
         </w:rPr>
       </w:sdtEndPr>
       <w:sdtContent>
@@ -655,149 +657,173 @@
           <w:u w:val="single"/>
         </w:rPr>
       </w:pPr>
+      <w:proofErr w:type="spellStart"/>
       <w:r>
         <w:rPr>
           <w:b/>
           <w:bCs/>
           <w:u w:val="single"/>
         </w:rPr>
-        <w:t>Cmd:</w:t>
-      </w:r>
-    </w:p>
-    <w:p>
-      <w:pPr>
-        <w:spacing w:line="240" w:lineRule="auto"/>
-        <w:jc w:val="both"/>
-      </w:pPr>
-      <w:r>
-        <w:t>To check versions,</w:t>
-      </w:r>
-    </w:p>
-    <w:p>
-      <w:pPr>
-        <w:spacing w:line="240" w:lineRule="auto"/>
-        <w:jc w:val="both"/>
-      </w:pPr>
-      <w:r>
-        <w:t>rails -v</w:t>
-      </w:r>
-    </w:p>
-    <w:p>
-      <w:pPr>
-        <w:spacing w:line="240" w:lineRule="auto"/>
-        <w:jc w:val="both"/>
-      </w:pPr>
-      <w:r>
-        <w:t>ruby -v</w:t>
-      </w:r>
-    </w:p>
-    <w:p>
-      <w:pPr>
-        <w:spacing w:line="240" w:lineRule="auto"/>
-        <w:jc w:val="both"/>
-      </w:pPr>
-      <w:r>
-        <w:t xml:space="preserve">rails new message_me </w:t>
-      </w:r>
-      <w:r>
-        <w:tab/>
-      </w:r>
-      <w:r>
-        <w:tab/>
-      </w:r>
-      <w:r>
-        <w:tab/>
-      </w:r>
-      <w:r>
-        <w:t xml:space="preserve">// create app </w:t>
-      </w:r>
-    </w:p>
-    <w:p>
-      <w:pPr>
-        <w:spacing w:line="240" w:lineRule="auto"/>
-        <w:jc w:val="both"/>
-      </w:pPr>
-      <w:r>
-        <w:t xml:space="preserve">ls </w:t>
-      </w:r>
-      <w:r>
-        <w:tab/>
-      </w:r>
-      <w:r>
-        <w:tab/>
-      </w:r>
-      <w:r>
-        <w:tab/>
-      </w:r>
-      <w:r>
-        <w:tab/>
-      </w:r>
-      <w:r>
-        <w:tab/>
-      </w:r>
-      <w:r>
-        <w:t>// list of all files in that folder</w:t>
-      </w:r>
-    </w:p>
-    <w:p>
-      <w:pPr>
-        <w:spacing w:line="240" w:lineRule="auto"/>
-        <w:jc w:val="both"/>
-      </w:pPr>
-      <w:r>
-        <w:t>cd message_me</w:t>
-      </w:r>
-    </w:p>
-    <w:p>
-      <w:pPr>
-        <w:spacing w:line="240" w:lineRule="auto"/>
-        <w:jc w:val="both"/>
-      </w:pPr>
-      <w:r>
-        <w:t>rails s and go to http://localhost:3000/ =&gt; to check if all the files are created properly in the app</w:t>
-      </w:r>
-    </w:p>
-    <w:p>
-      <w:pPr>
-        <w:pStyle w:val="Heading1"/>
-      </w:pPr>
-      <w:bookmarkStart w:id="0" w:name="_Toc40289059"/>
-      <w:r>
-        <w:t>Initialize</w:t>
-      </w:r>
-      <w:r>
-        <w:t xml:space="preserve"> Git hub</w:t>
-      </w:r>
-      <w:r>
-        <w:t xml:space="preserve"> - Version Control</w:t>
-      </w:r>
-      <w:bookmarkEnd w:id="0"/>
-    </w:p>
-    <w:p>
-      <w:pPr>
-        <w:spacing w:line="240" w:lineRule="auto"/>
-        <w:jc w:val="both"/>
-      </w:pPr>
-      <w:r>
-        <w:t>Create a repo for the msg_me app. While creating, do not check the readme at the bottom.</w:t>
-      </w:r>
-    </w:p>
-    <w:p>
-      <w:pPr>
-        <w:spacing w:line="240" w:lineRule="auto"/>
-        <w:jc w:val="both"/>
+        <w:t>Cmd</w:t>
+      </w:r>
+      <w:proofErr w:type="spellEnd"/>
+      <w:r>
         <w:rPr>
           <w:b/>
           <w:bCs/>
           <w:u w:val="single"/>
         </w:rPr>
-      </w:pPr>
-      <w:r>
+        <w:t>:</w:t>
+      </w:r>
+    </w:p>
+    <w:p>
+      <w:pPr>
+        <w:spacing w:line="240" w:lineRule="auto"/>
+        <w:jc w:val="both"/>
+      </w:pPr>
+      <w:r>
+        <w:t>To check versions,</w:t>
+      </w:r>
+    </w:p>
+    <w:p>
+      <w:pPr>
+        <w:spacing w:line="240" w:lineRule="auto"/>
+        <w:jc w:val="both"/>
+      </w:pPr>
+      <w:r>
+        <w:t>rails -v</w:t>
+      </w:r>
+    </w:p>
+    <w:p>
+      <w:pPr>
+        <w:spacing w:line="240" w:lineRule="auto"/>
+        <w:jc w:val="both"/>
+      </w:pPr>
+      <w:r>
+        <w:t>ruby -v</w:t>
+      </w:r>
+    </w:p>
+    <w:p>
+      <w:pPr>
+        <w:spacing w:line="240" w:lineRule="auto"/>
+        <w:jc w:val="both"/>
+      </w:pPr>
+      <w:r>
+        <w:t xml:space="preserve">rails new </w:t>
+      </w:r>
+      <w:proofErr w:type="spellStart"/>
+      <w:r>
+        <w:t>message_me</w:t>
+      </w:r>
+      <w:proofErr w:type="spellEnd"/>
+      <w:r>
+        <w:t xml:space="preserve"> </w:t>
+      </w:r>
+      <w:r>
+        <w:tab/>
+      </w:r>
+      <w:r>
+        <w:tab/>
+      </w:r>
+      <w:r>
+        <w:tab/>
+        <w:t xml:space="preserve">// create app </w:t>
+      </w:r>
+    </w:p>
+    <w:p>
+      <w:pPr>
+        <w:spacing w:line="240" w:lineRule="auto"/>
+        <w:jc w:val="both"/>
+      </w:pPr>
+      <w:r>
+        <w:t xml:space="preserve">ls </w:t>
+      </w:r>
+      <w:r>
+        <w:tab/>
+      </w:r>
+      <w:r>
+        <w:tab/>
+      </w:r>
+      <w:r>
+        <w:tab/>
+      </w:r>
+      <w:r>
+        <w:tab/>
+      </w:r>
+      <w:r>
+        <w:tab/>
+        <w:t>// list of all files in that folder</w:t>
+      </w:r>
+    </w:p>
+    <w:p>
+      <w:pPr>
+        <w:spacing w:line="240" w:lineRule="auto"/>
+        <w:jc w:val="both"/>
+      </w:pPr>
+      <w:r>
+        <w:t xml:space="preserve">cd </w:t>
+      </w:r>
+      <w:proofErr w:type="spellStart"/>
+      <w:r>
+        <w:t>message_me</w:t>
+      </w:r>
+      <w:proofErr w:type="spellEnd"/>
+    </w:p>
+    <w:p>
+      <w:pPr>
+        <w:spacing w:line="240" w:lineRule="auto"/>
+        <w:jc w:val="both"/>
+      </w:pPr>
+      <w:r>
+        <w:t>rails s and go to http://localhost:3000/ =&gt; to check if all the files are created properly in the app</w:t>
+      </w:r>
+    </w:p>
+    <w:p>
+      <w:pPr>
+        <w:pStyle w:val="Heading1"/>
+      </w:pPr>
+      <w:bookmarkStart w:id="0" w:name="_Toc40289059"/>
+      <w:r>
+        <w:t>Initialize Git hub</w:t>
+      </w:r>
+      <w:r>
+        <w:t xml:space="preserve"> - Version Control</w:t>
+      </w:r>
+      <w:bookmarkEnd w:id="0"/>
+    </w:p>
+    <w:p>
+      <w:pPr>
+        <w:spacing w:line="240" w:lineRule="auto"/>
+        <w:jc w:val="both"/>
+      </w:pPr>
+      <w:r>
+        <w:t xml:space="preserve">Create a repo for the </w:t>
+      </w:r>
+      <w:proofErr w:type="spellStart"/>
+      <w:r>
+        <w:t>msg_me</w:t>
+      </w:r>
+      <w:proofErr w:type="spellEnd"/>
+      <w:r>
+        <w:t xml:space="preserve"> app. While creating, do not check the readme at the bottom.</w:t>
+      </w:r>
+    </w:p>
+    <w:p>
+      <w:pPr>
+        <w:spacing w:line="240" w:lineRule="auto"/>
+        <w:jc w:val="both"/>
         <w:rPr>
           <w:b/>
           <w:bCs/>
           <w:u w:val="single"/>
         </w:rPr>
+      </w:pPr>
+      <w:r>
+        <w:rPr>
+          <w:b/>
+          <w:bCs/>
+          <w:u w:val="single"/>
+        </w:rPr>
         <w:t>First time GIT initialization:</w:t>
       </w:r>
     </w:p>
@@ -807,8 +833,13 @@
         <w:jc w:val="both"/>
       </w:pPr>
       <w:r>
-        <w:t>git init</w:t>
-      </w:r>
+        <w:t xml:space="preserve">git </w:t>
+      </w:r>
+      <w:proofErr w:type="spellStart"/>
+      <w:r>
+        <w:t>init</w:t>
+      </w:r>
+      <w:proofErr w:type="spellEnd"/>
     </w:p>
     <w:p>
       <w:pPr>
@@ -816,10 +847,7 @@
         <w:jc w:val="both"/>
       </w:pPr>
       <w:r>
-        <w:t>g</w:t>
-      </w:r>
-      <w:r>
-        <w:t>it add -A</w:t>
+        <w:t>git add -A</w:t>
       </w:r>
     </w:p>
     <w:p>
@@ -828,13 +856,8 @@
         <w:jc w:val="both"/>
       </w:pPr>
       <w:r>
-        <w:t>git commit -m "</w:t>
-      </w:r>
-      <w:r>
-        <w:t>Initial Commit</w:t>
-      </w:r>
-      <w:r>
-        <w:t>"</w:t>
+        <w:lastRenderedPageBreak/>
+        <w:t>git commit -m "Initial Commit"</w:t>
       </w:r>
     </w:p>
     <w:p>
@@ -1051,7 +1074,12 @@
         <w:jc w:val="both"/>
       </w:pPr>
       <w:r>
-        <w:t>git remote -v</w:t>
+        <w:lastRenderedPageBreak/>
+        <w:t>git remote -</w:t>
+      </w:r>
+      <w:proofErr w:type="gramStart"/>
+      <w:r>
+        <w:t>v</w:t>
       </w:r>
       <w:r>
         <w:t xml:space="preserve">  </w:t>
@@ -1059,6 +1087,7 @@
       <w:r>
         <w:tab/>
       </w:r>
+      <w:proofErr w:type="gramEnd"/>
       <w:r>
         <w:tab/>
       </w:r>
@@ -1197,9 +1226,11 @@
       <w:r>
         <w:t xml:space="preserve">Step 1: </w:t>
       </w:r>
+      <w:proofErr w:type="spellStart"/>
       <w:r>
         <w:t>Routes.rb</w:t>
       </w:r>
+      <w:proofErr w:type="spellEnd"/>
     </w:p>
     <w:p>
       <w:pPr>
@@ -1212,6 +1243,8 @@
           <w:szCs w:val="21"/>
         </w:rPr>
       </w:pPr>
+      <w:proofErr w:type="spellStart"/>
+      <w:proofErr w:type="gramStart"/>
       <w:r>
         <w:rPr>
           <w:rFonts w:ascii="Consolas" w:eastAsia="Times New Roman" w:hAnsi="Consolas" w:cs="Times New Roman"/>
@@ -1257,6 +1290,7 @@
         </w:rPr>
         <w:t>routes</w:t>
       </w:r>
+      <w:proofErr w:type="gramEnd"/>
       <w:r>
         <w:rPr>
           <w:rFonts w:ascii="Consolas" w:eastAsia="Times New Roman" w:hAnsi="Consolas" w:cs="Times New Roman"/>
@@ -1275,6 +1309,7 @@
         </w:rPr>
         <w:t>draw</w:t>
       </w:r>
+      <w:proofErr w:type="spellEnd"/>
       <w:r>
         <w:rPr>
           <w:rFonts w:ascii="Consolas" w:eastAsia="Times New Roman" w:hAnsi="Consolas" w:cs="Times New Roman"/>
@@ -1339,7 +1374,27 @@
           <w:sz w:val="21"/>
           <w:szCs w:val="21"/>
         </w:rPr>
-        <w:t>'chatroom#index'</w:t>
+        <w:t>'</w:t>
+      </w:r>
+      <w:proofErr w:type="spellStart"/>
+      <w:r>
+        <w:rPr>
+          <w:rFonts w:ascii="Consolas" w:eastAsia="Times New Roman" w:hAnsi="Consolas" w:cs="Times New Roman"/>
+          <w:color w:val="CE9178"/>
+          <w:sz w:val="21"/>
+          <w:szCs w:val="21"/>
+        </w:rPr>
+        <w:t>chatroom#index</w:t>
+      </w:r>
+      <w:proofErr w:type="spellEnd"/>
+      <w:r>
+        <w:rPr>
+          <w:rFonts w:ascii="Consolas" w:eastAsia="Times New Roman" w:hAnsi="Consolas" w:cs="Times New Roman"/>
+          <w:color w:val="CE9178"/>
+          <w:sz w:val="21"/>
+          <w:szCs w:val="21"/>
+        </w:rPr>
+        <w:t>'</w:t>
       </w:r>
     </w:p>
     <w:p>
@@ -1369,8 +1424,13 @@
         <w:jc w:val="both"/>
       </w:pPr>
       <w:r>
-        <w:t>Step 2: Create Controller with index action – chatroom_contoller.rb</w:t>
-      </w:r>
+        <w:t xml:space="preserve">Step 2: Create Controller with index action – </w:t>
+      </w:r>
+      <w:proofErr w:type="spellStart"/>
+      <w:r>
+        <w:t>chatroom_contoller.rb</w:t>
+      </w:r>
+      <w:proofErr w:type="spellEnd"/>
     </w:p>
     <w:p>
       <w:pPr>
@@ -1401,6 +1461,7 @@
         </w:rPr>
         <w:t> </w:t>
       </w:r>
+      <w:proofErr w:type="spellStart"/>
       <w:r>
         <w:rPr>
           <w:rFonts w:ascii="Consolas" w:eastAsia="Times New Roman" w:hAnsi="Consolas" w:cs="Times New Roman"/>
@@ -1408,8 +1469,29 @@
           <w:sz w:val="21"/>
           <w:szCs w:val="21"/>
         </w:rPr>
-        <w:t>ChatroomController &lt; ApplicationController</w:t>
-      </w:r>
+        <w:t>ChatroomController</w:t>
+      </w:r>
+      <w:proofErr w:type="spellEnd"/>
+      <w:r>
+        <w:rPr>
+          <w:rFonts w:ascii="Consolas" w:eastAsia="Times New Roman" w:hAnsi="Consolas" w:cs="Times New Roman"/>
+          <w:color w:val="4EC9B0"/>
+          <w:sz w:val="21"/>
+          <w:szCs w:val="21"/>
+        </w:rPr>
+        <w:t> &lt; </w:t>
+      </w:r>
+      <w:proofErr w:type="spellStart"/>
+      <w:r>
+        <w:rPr>
+          <w:rFonts w:ascii="Consolas" w:eastAsia="Times New Roman" w:hAnsi="Consolas" w:cs="Times New Roman"/>
+          <w:color w:val="4EC9B0"/>
+          <w:sz w:val="21"/>
+          <w:szCs w:val="21"/>
+        </w:rPr>
+        <w:t>ApplicationController</w:t>
+      </w:r>
+      <w:proofErr w:type="spellEnd"/>
     </w:p>
     <w:p>
       <w:pPr>
@@ -1549,6 +1631,7 @@
         <w:rPr>
           <w:noProof/>
         </w:rPr>
+        <w:lastRenderedPageBreak/>
         <w:drawing>
           <wp:inline distT="0" distB="0" distL="0" distR="0" wp14:anchorId="1AD51BA8" wp14:editId="7C92C48F">
             <wp:extent cx="1695450" cy="1552575"/>
@@ -1611,9 +1694,11 @@
       <w:r>
         <w:t xml:space="preserve">Step 1: </w:t>
       </w:r>
+      <w:proofErr w:type="spellStart"/>
       <w:r>
         <w:t>Routes.rb</w:t>
       </w:r>
+      <w:proofErr w:type="spellEnd"/>
     </w:p>
     <w:p>
       <w:pPr>
@@ -1687,7 +1772,27 @@
           <w:sz w:val="21"/>
           <w:szCs w:val="21"/>
         </w:rPr>
-        <w:t>'sessions#new'</w:t>
+        <w:t>'</w:t>
+      </w:r>
+      <w:proofErr w:type="spellStart"/>
+      <w:r>
+        <w:rPr>
+          <w:rFonts w:ascii="Consolas" w:eastAsia="Times New Roman" w:hAnsi="Consolas" w:cs="Times New Roman"/>
+          <w:color w:val="CE9178"/>
+          <w:sz w:val="21"/>
+          <w:szCs w:val="21"/>
+        </w:rPr>
+        <w:t>sessions#new</w:t>
+      </w:r>
+      <w:proofErr w:type="spellEnd"/>
+      <w:r>
+        <w:rPr>
+          <w:rFonts w:ascii="Consolas" w:eastAsia="Times New Roman" w:hAnsi="Consolas" w:cs="Times New Roman"/>
+          <w:color w:val="CE9178"/>
+          <w:sz w:val="21"/>
+          <w:szCs w:val="21"/>
+        </w:rPr>
+        <w:t>'</w:t>
       </w:r>
     </w:p>
     <w:p>
@@ -1718,7 +1823,15 @@
         </w:numPr>
       </w:pPr>
       <w:r>
-        <w:t xml:space="preserve">Install Sematic ui gem. </w:t>
+        <w:t xml:space="preserve">Install Sematic </w:t>
+      </w:r>
+      <w:proofErr w:type="spellStart"/>
+      <w:r>
+        <w:t>ui</w:t>
+      </w:r>
+      <w:proofErr w:type="spellEnd"/>
+      <w:r>
+        <w:t xml:space="preserve"> gem. </w:t>
       </w:r>
       <w:r>
         <w:t>Go to “</w:t>
@@ -1815,14 +1928,42 @@
           <w:sz w:val="22"/>
           <w:szCs w:val="22"/>
         </w:rPr>
-        <w:t>gem 'semantic-ui-sass'</w:t>
-      </w:r>
+        <w:t>gem 'semantic-</w:t>
+      </w:r>
+      <w:proofErr w:type="spellStart"/>
       <w:r>
         <w:rPr>
           <w:rFonts w:asciiTheme="minorHAnsi" w:eastAsiaTheme="minorHAnsi" w:hAnsiTheme="minorHAnsi" w:cstheme="minorBidi"/>
           <w:sz w:val="22"/>
           <w:szCs w:val="22"/>
         </w:rPr>
+        <w:t>ui</w:t>
+      </w:r>
+      <w:proofErr w:type="spellEnd"/>
+      <w:r>
+        <w:rPr>
+          <w:rFonts w:asciiTheme="minorHAnsi" w:eastAsiaTheme="minorHAnsi" w:hAnsiTheme="minorHAnsi" w:cstheme="minorBidi"/>
+          <w:sz w:val="22"/>
+          <w:szCs w:val="22"/>
+        </w:rPr>
+        <w:t>-</w:t>
+      </w:r>
+      <w:proofErr w:type="spellStart"/>
+      <w:r>
+        <w:rPr>
+          <w:rFonts w:asciiTheme="minorHAnsi" w:eastAsiaTheme="minorHAnsi" w:hAnsiTheme="minorHAnsi" w:cstheme="minorBidi"/>
+          <w:sz w:val="22"/>
+          <w:szCs w:val="22"/>
+        </w:rPr>
+        <w:t>sass'</w:t>
+      </w:r>
+      <w:proofErr w:type="spellEnd"/>
+      <w:r>
+        <w:rPr>
+          <w:rFonts w:asciiTheme="minorHAnsi" w:eastAsiaTheme="minorHAnsi" w:hAnsiTheme="minorHAnsi" w:cstheme="minorBidi"/>
+          <w:sz w:val="22"/>
+          <w:szCs w:val="22"/>
+        </w:rPr>
         <w:t xml:space="preserve"> and </w:t>
       </w:r>
     </w:p>
@@ -1859,7 +2000,25 @@
           <w:sz w:val="22"/>
           <w:szCs w:val="22"/>
         </w:rPr>
-        <w:t>gem ‘jquery-rails’</w:t>
+        <w:t>gem ‘</w:t>
+      </w:r>
+      <w:proofErr w:type="spellStart"/>
+      <w:r>
+        <w:rPr>
+          <w:rFonts w:asciiTheme="minorHAnsi" w:eastAsiaTheme="minorHAnsi" w:hAnsiTheme="minorHAnsi" w:cstheme="minorBidi"/>
+          <w:sz w:val="22"/>
+          <w:szCs w:val="22"/>
+        </w:rPr>
+        <w:t>jquery</w:t>
+      </w:r>
+      <w:proofErr w:type="spellEnd"/>
+      <w:r>
+        <w:rPr>
+          <w:rFonts w:asciiTheme="minorHAnsi" w:eastAsiaTheme="minorHAnsi" w:hAnsiTheme="minorHAnsi" w:cstheme="minorBidi"/>
+          <w:sz w:val="22"/>
+          <w:szCs w:val="22"/>
+        </w:rPr>
+        <w:t>-rails’</w:t>
       </w:r>
       <w:r>
         <w:rPr>
@@ -1930,8 +2089,13 @@
         </w:numPr>
         <w:spacing w:line="240" w:lineRule="auto"/>
       </w:pPr>
-      <w:r>
-        <w:t>Cmd:    bundle install</w:t>
+      <w:proofErr w:type="spellStart"/>
+      <w:r>
+        <w:t>Cmd</w:t>
+      </w:r>
+      <w:proofErr w:type="spellEnd"/>
+      <w:r>
+        <w:t>:    bundle install</w:t>
       </w:r>
     </w:p>
     <w:p>
@@ -1944,7 +2108,23 @@
         <w:spacing w:line="240" w:lineRule="auto"/>
       </w:pPr>
       <w:r>
-        <w:t xml:space="preserve">For CSS, create a custom.css.scss file in app -&gt; assests -&gt; stylesheets. And paste this code: </w:t>
+        <w:t xml:space="preserve">For CSS, create a </w:t>
+      </w:r>
+      <w:proofErr w:type="spellStart"/>
+      <w:r>
+        <w:t>custom.css.scss</w:t>
+      </w:r>
+      <w:proofErr w:type="spellEnd"/>
+      <w:r>
+        <w:t xml:space="preserve"> file in app -&gt; </w:t>
+      </w:r>
+      <w:proofErr w:type="spellStart"/>
+      <w:r>
+        <w:t>assests</w:t>
+      </w:r>
+      <w:proofErr w:type="spellEnd"/>
+      <w:r>
+        <w:t xml:space="preserve"> -&gt; stylesheets. And paste this code: </w:t>
       </w:r>
       <w:r>
         <w:tab/>
@@ -1956,7 +2136,15 @@
         <w:t>“</w:t>
       </w:r>
       <w:r>
-        <w:t>semantic-ui";</w:t>
+        <w:t>semantic-</w:t>
+      </w:r>
+      <w:proofErr w:type="spellStart"/>
+      <w:r>
+        <w:t>ui</w:t>
+      </w:r>
+      <w:proofErr w:type="spellEnd"/>
+      <w:r>
+        <w:t>";</w:t>
       </w:r>
     </w:p>
     <w:p>
@@ -1977,6 +2165,7 @@
         <w:rPr>
           <w:noProof/>
         </w:rPr>
+        <w:lastRenderedPageBreak/>
         <w:drawing>
           <wp:inline distT="0" distB="0" distL="0" distR="0" wp14:anchorId="3CC4ADF2" wp14:editId="6051F554">
             <wp:extent cx="5381625" cy="4391025"/>
@@ -2025,21 +2214,21 @@
       </w:pPr>
       <w:bookmarkStart w:id="3" w:name="_Toc40289062"/>
       <w:r>
+        <w:t>Add Navigation menu</w:t>
+      </w:r>
+      <w:bookmarkEnd w:id="3"/>
+    </w:p>
+    <w:p>
+      <w:r>
+        <w:t xml:space="preserve">Look of our home page. It is an Inverted navigation menu. Dark in color. </w:t>
+      </w:r>
+    </w:p>
+    <w:p>
+      <w:r>
+        <w:rPr>
+          <w:noProof/>
+        </w:rPr>
         <w:lastRenderedPageBreak/>
-        <w:t>Add Navigation menu</w:t>
-      </w:r>
-      <w:bookmarkEnd w:id="3"/>
-    </w:p>
-    <w:p>
-      <w:r>
-        <w:t xml:space="preserve">Look of our home page. It is an Inverted navigation menu. Dark in color. </w:t>
-      </w:r>
-    </w:p>
-    <w:p>
-      <w:r>
-        <w:rPr>
-          <w:noProof/>
-        </w:rPr>
         <w:drawing>
           <wp:inline distT="0" distB="0" distL="0" distR="0" wp14:anchorId="6B728C7B" wp14:editId="67157D46">
             <wp:extent cx="4805464" cy="2464872"/>
@@ -2086,10 +2275,7 @@
         </w:numPr>
       </w:pPr>
       <w:r>
-        <w:t xml:space="preserve">Go to </w:t>
-      </w:r>
-      <w:r>
-        <w:t xml:space="preserve">Source: </w:t>
+        <w:t xml:space="preserve">Go to Source: </w:t>
       </w:r>
       <w:hyperlink r:id="rId17" w:history="1">
         <w:r>
@@ -2109,7 +2295,15 @@
         </w:numPr>
       </w:pPr>
       <w:r>
-        <w:t>Variations: It is Inverted with class name as Inverted. Inverted can be used to et the dark color to “Size”</w:t>
+        <w:t xml:space="preserve">Variations: It is Inverted with class name as Inverted. Inverted can be used to </w:t>
+      </w:r>
+      <w:proofErr w:type="spellStart"/>
+      <w:r>
+        <w:t>et</w:t>
+      </w:r>
+      <w:proofErr w:type="spellEnd"/>
+      <w:r>
+        <w:t xml:space="preserve"> the dark color to “Size”</w:t>
       </w:r>
     </w:p>
     <w:p>
@@ -2219,6 +2413,7 @@
         <w:rPr>
           <w:noProof/>
         </w:rPr>
+        <w:lastRenderedPageBreak/>
         <w:drawing>
           <wp:inline distT="0" distB="0" distL="0" distR="0" wp14:anchorId="64B7864D" wp14:editId="368AC175">
             <wp:extent cx="3151762" cy="2726704"/>
@@ -2265,7 +2460,15 @@
         </w:numPr>
       </w:pPr>
       <w:r>
-        <w:t>Paste the menu code in the layout -&gt; application.html.erb =&gt; so that it is available in all the web pages of the application.</w:t>
+        <w:t xml:space="preserve">Paste the menu code in the layout -&gt; </w:t>
+      </w:r>
+      <w:proofErr w:type="spellStart"/>
+      <w:r>
+        <w:t>application.html.erb</w:t>
+      </w:r>
+      <w:proofErr w:type="spellEnd"/>
+      <w:r>
+        <w:t xml:space="preserve"> =&gt; so that it is available in all the web pages of the application.</w:t>
       </w:r>
     </w:p>
     <w:p>
@@ -2390,7 +2593,27 @@
           <w:sz w:val="21"/>
           <w:szCs w:val="21"/>
         </w:rPr>
-        <w:t>"ui small inverted menu"</w:t>
+        <w:t>"</w:t>
+      </w:r>
+      <w:proofErr w:type="spellStart"/>
+      <w:r>
+        <w:rPr>
+          <w:rFonts w:ascii="Consolas" w:eastAsia="Times New Roman" w:hAnsi="Consolas" w:cs="Times New Roman"/>
+          <w:color w:val="CE9178"/>
+          <w:sz w:val="21"/>
+          <w:szCs w:val="21"/>
+        </w:rPr>
+        <w:t>ui</w:t>
+      </w:r>
+      <w:proofErr w:type="spellEnd"/>
+      <w:r>
+        <w:rPr>
+          <w:rFonts w:ascii="Consolas" w:eastAsia="Times New Roman" w:hAnsi="Consolas" w:cs="Times New Roman"/>
+          <w:color w:val="CE9178"/>
+          <w:sz w:val="21"/>
+          <w:szCs w:val="21"/>
+        </w:rPr>
+        <w:t> small inverted menu"</w:t>
       </w:r>
       <w:r>
         <w:rPr>
@@ -2545,6 +2768,7 @@
           <w:sz w:val="21"/>
           <w:szCs w:val="21"/>
         </w:rPr>
+        <w:lastRenderedPageBreak/>
         <w:t>        Home</w:t>
       </w:r>
     </w:p>
@@ -2665,7 +2889,27 @@
           <w:sz w:val="21"/>
           <w:szCs w:val="21"/>
         </w:rPr>
-        <w:t>"ui container"</w:t>
+        <w:t>"</w:t>
+      </w:r>
+      <w:proofErr w:type="spellStart"/>
+      <w:r>
+        <w:rPr>
+          <w:rFonts w:ascii="Consolas" w:eastAsia="Times New Roman" w:hAnsi="Consolas" w:cs="Times New Roman"/>
+          <w:color w:val="CE9178"/>
+          <w:sz w:val="21"/>
+          <w:szCs w:val="21"/>
+        </w:rPr>
+        <w:t>ui</w:t>
+      </w:r>
+      <w:proofErr w:type="spellEnd"/>
+      <w:r>
+        <w:rPr>
+          <w:rFonts w:ascii="Consolas" w:eastAsia="Times New Roman" w:hAnsi="Consolas" w:cs="Times New Roman"/>
+          <w:color w:val="CE9178"/>
+          <w:sz w:val="21"/>
+          <w:szCs w:val="21"/>
+        </w:rPr>
+        <w:t> container"</w:t>
       </w:r>
       <w:r>
         <w:rPr>
@@ -2686,7 +2930,15 @@
         </w:numPr>
       </w:pPr>
       <w:r>
-        <w:t>Put the yield inside an container. This will put all the content in the page below the menu inside the container.</w:t>
+        <w:t xml:space="preserve">Put the yield inside </w:t>
+      </w:r>
+      <w:proofErr w:type="gramStart"/>
+      <w:r>
+        <w:t>an</w:t>
+      </w:r>
+      <w:proofErr w:type="gramEnd"/>
+      <w:r>
+        <w:t xml:space="preserve"> container. This will put all the content in the page below the menu inside the container.</w:t>
       </w:r>
     </w:p>
     <w:p>
@@ -2733,8 +2985,13 @@
     </w:p>
     <w:p>
       <w:r>
-        <w:t>The same works in login page also. As we made changes in the application.html.erb</w:t>
-      </w:r>
+        <w:t xml:space="preserve">The same works in login page also. As we made changes in the </w:t>
+      </w:r>
+      <w:proofErr w:type="spellStart"/>
+      <w:r>
+        <w:t>application.html.erb</w:t>
+      </w:r>
+      <w:proofErr w:type="spellEnd"/>
     </w:p>
     <w:p>
       <w:r>
@@ -2803,7 +3060,15 @@
         <w:t xml:space="preserve">-&gt; </w:t>
       </w:r>
       <w:r>
-        <w:t>dropdown -&gt; Usage and copy the javascript code</w:t>
+        <w:t xml:space="preserve">dropdown -&gt; Usage and copy the </w:t>
+      </w:r>
+      <w:proofErr w:type="spellStart"/>
+      <w:r>
+        <w:t>javascript</w:t>
+      </w:r>
+      <w:proofErr w:type="spellEnd"/>
+      <w:r>
+        <w:t xml:space="preserve"> code</w:t>
       </w:r>
       <w:r>
         <w:t>. Paste the code between the specified function.</w:t>
@@ -2848,6 +3113,7 @@
         </w:rPr>
         <w:t>document</w:t>
       </w:r>
+      <w:proofErr w:type="gramStart"/>
       <w:r>
         <w:rPr>
           <w:rFonts w:ascii="Consolas" w:eastAsia="Times New Roman" w:hAnsi="Consolas" w:cs="Times New Roman"/>
@@ -2866,6 +3132,7 @@
         </w:rPr>
         <w:t>on</w:t>
       </w:r>
+      <w:proofErr w:type="gramEnd"/>
       <w:r>
         <w:rPr>
           <w:rFonts w:ascii="Consolas" w:eastAsia="Times New Roman" w:hAnsi="Consolas" w:cs="Times New Roman"/>
@@ -2882,7 +3149,27 @@
           <w:sz w:val="21"/>
           <w:szCs w:val="21"/>
         </w:rPr>
-        <w:t>'turbolinks:load'</w:t>
+        <w:t>'</w:t>
+      </w:r>
+      <w:proofErr w:type="spellStart"/>
+      <w:r>
+        <w:rPr>
+          <w:rFonts w:ascii="Consolas" w:eastAsia="Times New Roman" w:hAnsi="Consolas" w:cs="Times New Roman"/>
+          <w:color w:val="CE9178"/>
+          <w:sz w:val="21"/>
+          <w:szCs w:val="21"/>
+        </w:rPr>
+        <w:t>turbolinks:load</w:t>
+      </w:r>
+      <w:proofErr w:type="spellEnd"/>
+      <w:r>
+        <w:rPr>
+          <w:rFonts w:ascii="Consolas" w:eastAsia="Times New Roman" w:hAnsi="Consolas" w:cs="Times New Roman"/>
+          <w:color w:val="CE9178"/>
+          <w:sz w:val="21"/>
+          <w:szCs w:val="21"/>
+        </w:rPr>
+        <w:t>'</w:t>
       </w:r>
       <w:r>
         <w:rPr>
@@ -2958,7 +3245,29 @@
           <w:sz w:val="21"/>
           <w:szCs w:val="21"/>
         </w:rPr>
-        <w:t>'.ui.dropdown'</w:t>
+        <w:t>'.</w:t>
+      </w:r>
+      <w:proofErr w:type="spellStart"/>
+      <w:proofErr w:type="gramStart"/>
+      <w:r>
+        <w:rPr>
+          <w:rFonts w:ascii="Consolas" w:eastAsia="Times New Roman" w:hAnsi="Consolas" w:cs="Times New Roman"/>
+          <w:color w:val="CE9178"/>
+          <w:sz w:val="21"/>
+          <w:szCs w:val="21"/>
+        </w:rPr>
+        <w:t>ui.dropdown</w:t>
+      </w:r>
+      <w:proofErr w:type="spellEnd"/>
+      <w:proofErr w:type="gramEnd"/>
+      <w:r>
+        <w:rPr>
+          <w:rFonts w:ascii="Consolas" w:eastAsia="Times New Roman" w:hAnsi="Consolas" w:cs="Times New Roman"/>
+          <w:color w:val="CE9178"/>
+          <w:sz w:val="21"/>
+          <w:szCs w:val="21"/>
+        </w:rPr>
+        <w:t>'</w:t>
       </w:r>
       <w:r>
         <w:rPr>
@@ -3019,7 +3328,15 @@
         </w:numPr>
       </w:pPr>
       <w:r>
-        <w:t>Make changes in the namings of the menu bar with respect to our application.</w:t>
+        <w:t xml:space="preserve">Make changes in the </w:t>
+      </w:r>
+      <w:proofErr w:type="spellStart"/>
+      <w:r>
+        <w:t>namings</w:t>
+      </w:r>
+      <w:proofErr w:type="spellEnd"/>
+      <w:r>
+        <w:t xml:space="preserve"> of the menu bar with respect to our application.</w:t>
       </w:r>
     </w:p>
     <w:p>
@@ -3031,7 +3348,15 @@
         </w:numPr>
       </w:pPr>
       <w:r>
-        <w:t>Create navigation partial in the layout view. And cut code from the application.html.erb. Pretty much leaving the container and render it.</w:t>
+        <w:t xml:space="preserve">Create navigation partial in the layout view. And cut code from the </w:t>
+      </w:r>
+      <w:proofErr w:type="spellStart"/>
+      <w:r>
+        <w:t>application.html.erb</w:t>
+      </w:r>
+      <w:proofErr w:type="spellEnd"/>
+      <w:r>
+        <w:t>. Pretty much leaving the container and render it.</w:t>
       </w:r>
     </w:p>
     <w:p>
@@ -3087,6 +3412,7 @@
         <w:rPr>
           <w:noProof/>
         </w:rPr>
+        <w:lastRenderedPageBreak/>
         <w:drawing>
           <wp:inline distT="0" distB="0" distL="0" distR="0" wp14:anchorId="077F3CFF" wp14:editId="3753C8D8">
             <wp:extent cx="2743200" cy="609600"/>
@@ -3173,7 +3499,15 @@
         </w:r>
       </w:hyperlink>
       <w:r>
-        <w:t>. Make necessary changes to the favicon and download it in .ico format</w:t>
+        <w:t>. Make necessary changes to the favicon and download it in .</w:t>
+      </w:r>
+      <w:proofErr w:type="spellStart"/>
+      <w:r>
+        <w:t>ico</w:t>
+      </w:r>
+      <w:proofErr w:type="spellEnd"/>
+      <w:r>
+        <w:t xml:space="preserve"> format</w:t>
       </w:r>
     </w:p>
     <w:p>
@@ -3197,17 +3531,38 @@
         </w:numPr>
       </w:pPr>
       <w:r>
-        <w:t>Use this emb ruby code</w:t>
+        <w:t xml:space="preserve">Use this </w:t>
+      </w:r>
+      <w:proofErr w:type="spellStart"/>
+      <w:r>
+        <w:t>emb</w:t>
+      </w:r>
+      <w:proofErr w:type="spellEnd"/>
+      <w:r>
+        <w:t xml:space="preserve"> ruby code</w:t>
       </w:r>
       <w:r>
         <w:t xml:space="preserve"> </w:t>
       </w:r>
       <w:r>
-        <w:t>&lt;%= favicon_link_tag %&gt;</w:t>
-      </w:r>
-      <w:r>
-        <w:t xml:space="preserve"> under the title tag of application.html.erb</w:t>
-      </w:r>
+        <w:t xml:space="preserve">&lt;%= </w:t>
+      </w:r>
+      <w:proofErr w:type="spellStart"/>
+      <w:r>
+        <w:t>favicon_link_tag</w:t>
+      </w:r>
+      <w:proofErr w:type="spellEnd"/>
+      <w:r>
+        <w:t xml:space="preserve"> %&gt;</w:t>
+      </w:r>
+      <w:r>
+        <w:t xml:space="preserve"> under the title tag of </w:t>
+      </w:r>
+      <w:proofErr w:type="spellStart"/>
+      <w:r>
+        <w:t>application.html.erb</w:t>
+      </w:r>
+      <w:proofErr w:type="spellEnd"/>
     </w:p>
     <w:p>
       <w:r>
@@ -3296,7 +3651,15 @@
         </w:numPr>
       </w:pPr>
       <w:r>
-        <w:t>Copy and paste code in index.html.erb and make necessary changes.</w:t>
+        <w:t xml:space="preserve">Copy and paste code in </w:t>
+      </w:r>
+      <w:proofErr w:type="spellStart"/>
+      <w:r>
+        <w:t>index.html.erb</w:t>
+      </w:r>
+      <w:proofErr w:type="spellEnd"/>
+      <w:r>
+        <w:t xml:space="preserve"> and make necessary changes.</w:t>
       </w:r>
     </w:p>
     <w:p>
@@ -3319,6 +3682,7 @@
         </w:rPr>
         <w:t>&lt;</w:t>
       </w:r>
+      <w:proofErr w:type="spellStart"/>
       <w:r>
         <w:rPr>
           <w:rFonts w:ascii="Consolas" w:eastAsia="Times New Roman" w:hAnsi="Consolas" w:cs="Times New Roman"/>
@@ -3328,6 +3692,7 @@
         </w:rPr>
         <w:t>i</w:t>
       </w:r>
+      <w:proofErr w:type="spellEnd"/>
       <w:r>
         <w:rPr>
           <w:rFonts w:ascii="Consolas" w:eastAsia="Times New Roman" w:hAnsi="Consolas" w:cs="Times New Roman"/>
@@ -3373,6 +3738,7 @@
         </w:rPr>
         <w:t>&gt;&lt;/</w:t>
       </w:r>
+      <w:proofErr w:type="spellStart"/>
       <w:r>
         <w:rPr>
           <w:rFonts w:ascii="Consolas" w:eastAsia="Times New Roman" w:hAnsi="Consolas" w:cs="Times New Roman"/>
@@ -3382,6 +3748,7 @@
         </w:rPr>
         <w:t>i</w:t>
       </w:r>
+      <w:proofErr w:type="spellEnd"/>
       <w:r>
         <w:rPr>
           <w:rFonts w:ascii="Consolas" w:eastAsia="Times New Roman" w:hAnsi="Consolas" w:cs="Times New Roman"/>
@@ -3394,7 +3761,15 @@
     </w:p>
     <w:p>
       <w:r>
-        <w:t>Remember: (globe name here is from the icon name in semantic ui website)</w:t>
+        <w:t xml:space="preserve">Remember: (globe name here is from the icon name in semantic </w:t>
+      </w:r>
+      <w:proofErr w:type="spellStart"/>
+      <w:r>
+        <w:t>ui</w:t>
+      </w:r>
+      <w:proofErr w:type="spellEnd"/>
+      <w:r>
+        <w:t xml:space="preserve"> website)</w:t>
       </w:r>
     </w:p>
     <w:p>
@@ -3448,13 +3823,15 @@
         </w:numPr>
       </w:pPr>
       <w:r>
-        <w:t>To change the color, Icon definition -&gt; (Right side) Variations -&gt; Coloured</w:t>
-      </w:r>
-      <w:r>
-        <w:t xml:space="preserve">. </w:t>
-      </w:r>
-      <w:r>
-        <w:t>Just add red to the existing class name in the index view.</w:t>
+        <w:t xml:space="preserve">To change the color, Icon definition -&gt; (Right side) Variations -&gt; </w:t>
+      </w:r>
+      <w:proofErr w:type="spellStart"/>
+      <w:r>
+        <w:t>Coloured</w:t>
+      </w:r>
+      <w:proofErr w:type="spellEnd"/>
+      <w:r>
+        <w:t>. Just add red to the existing class name in the index view.</w:t>
       </w:r>
     </w:p>
     <w:p>
@@ -3504,6 +3881,7 @@
         <w:rPr>
           <w:noProof/>
         </w:rPr>
+        <w:lastRenderedPageBreak/>
         <w:drawing>
           <wp:inline distT="0" distB="0" distL="0" distR="0" wp14:anchorId="7D76D497" wp14:editId="69324D7C">
             <wp:extent cx="1293779" cy="1059964"/>
@@ -3694,7 +4072,23 @@
         </w:numPr>
       </w:pPr>
       <w:r>
-        <w:t>Create grid to separate the page. (.ui.two.column.grid)</w:t>
+        <w:t xml:space="preserve">Create grid to separate the page. </w:t>
+      </w:r>
+      <w:proofErr w:type="gramStart"/>
+      <w:r>
+        <w:t>(.</w:t>
+      </w:r>
+      <w:proofErr w:type="spellStart"/>
+      <w:r>
+        <w:t>ui.two</w:t>
+      </w:r>
+      <w:proofErr w:type="gramEnd"/>
+      <w:r>
+        <w:t>.column.grid</w:t>
+      </w:r>
+      <w:proofErr w:type="spellEnd"/>
+      <w:r>
+        <w:t>)</w:t>
       </w:r>
     </w:p>
     <w:p>
@@ -3761,7 +4155,27 @@
           <w:sz w:val="21"/>
           <w:szCs w:val="21"/>
         </w:rPr>
-        <w:t>"ui two column grid"</w:t>
+        <w:t>"</w:t>
+      </w:r>
+      <w:proofErr w:type="spellStart"/>
+      <w:r>
+        <w:rPr>
+          <w:rFonts w:ascii="Consolas" w:eastAsia="Times New Roman" w:hAnsi="Consolas" w:cs="Times New Roman"/>
+          <w:color w:val="CE9178"/>
+          <w:sz w:val="21"/>
+          <w:szCs w:val="21"/>
+        </w:rPr>
+        <w:t>ui</w:t>
+      </w:r>
+      <w:proofErr w:type="spellEnd"/>
+      <w:r>
+        <w:rPr>
+          <w:rFonts w:ascii="Consolas" w:eastAsia="Times New Roman" w:hAnsi="Consolas" w:cs="Times New Roman"/>
+          <w:color w:val="CE9178"/>
+          <w:sz w:val="21"/>
+          <w:szCs w:val="21"/>
+        </w:rPr>
+        <w:t> two column grid"</w:t>
       </w:r>
       <w:r>
         <w:rPr>
@@ -3775,13 +4189,34 @@
     </w:p>
     <w:p>
       <w:r>
-        <w:t>Cover entire code with this. And specify column in next command. (</w:t>
-      </w:r>
-      <w:r>
-        <w:t>.twelve.wide.column</w:t>
-      </w:r>
-      <w:r>
-        <w:t xml:space="preserve"> – chatbox)</w:t>
+        <w:t xml:space="preserve">Cover entire code with this. And specify column in next command. </w:t>
+      </w:r>
+      <w:proofErr w:type="gramStart"/>
+      <w:r>
+        <w:t>(</w:t>
+      </w:r>
+      <w:r>
+        <w:t>.</w:t>
+      </w:r>
+      <w:proofErr w:type="spellStart"/>
+      <w:r>
+        <w:t>twelve</w:t>
+      </w:r>
+      <w:proofErr w:type="gramEnd"/>
+      <w:r>
+        <w:t>.wide.column</w:t>
+      </w:r>
+      <w:proofErr w:type="spellEnd"/>
+      <w:r>
+        <w:t xml:space="preserve"> – </w:t>
+      </w:r>
+      <w:proofErr w:type="spellStart"/>
+      <w:r>
+        <w:t>chatbox</w:t>
+      </w:r>
+      <w:proofErr w:type="spellEnd"/>
+      <w:r>
+        <w:t>)</w:t>
       </w:r>
     </w:p>
     <w:p>
@@ -3793,7 +4228,15 @@
         </w:numPr>
       </w:pPr>
       <w:r>
-        <w:t xml:space="preserve">After separating the grid, place the chatbox and inverted menu in a card. </w:t>
+        <w:t xml:space="preserve">After separating the grid, place the </w:t>
+      </w:r>
+      <w:proofErr w:type="spellStart"/>
+      <w:r>
+        <w:t>chatbox</w:t>
+      </w:r>
+      <w:proofErr w:type="spellEnd"/>
+      <w:r>
+        <w:t xml:space="preserve"> and inverted menu in a card. </w:t>
       </w:r>
       <w:hyperlink r:id="rId35" w:history="1">
         <w:r>
@@ -3821,7 +4264,15 @@
         <w:pStyle w:val="ListParagraph"/>
       </w:pPr>
       <w:r>
-        <w:t>&lt;div class="ui card"&gt;</w:t>
+        <w:t>&lt;div class="</w:t>
+      </w:r>
+      <w:proofErr w:type="spellStart"/>
+      <w:r>
+        <w:t>ui</w:t>
+      </w:r>
+      <w:proofErr w:type="spellEnd"/>
+      <w:r>
+        <w:t xml:space="preserve"> card"&gt;</w:t>
       </w:r>
     </w:p>
     <w:p>
@@ -3840,6 +4291,7 @@
         <w:rPr>
           <w:noProof/>
         </w:rPr>
+        <w:lastRenderedPageBreak/>
         <w:drawing>
           <wp:inline distT="0" distB="0" distL="0" distR="0" wp14:anchorId="13555668" wp14:editId="665726C3">
             <wp:extent cx="1760706" cy="1138939"/>
@@ -3882,22 +4334,23 @@
         <w:pStyle w:val="ListParagraph"/>
       </w:pPr>
       <w:r>
-        <w:t xml:space="preserve">To make it better with shadows, add two more class as, </w:t>
-      </w:r>
-      <w:r>
-        <w:t>&lt;div class="ui card"&gt;</w:t>
-      </w:r>
-      <w:r>
-        <w:t xml:space="preserve"> =&gt; </w:t>
-      </w:r>
-      <w:r>
-        <w:t xml:space="preserve">&lt;div class="ui </w:t>
-      </w:r>
-      <w:r>
-        <w:t xml:space="preserve">fluid raised </w:t>
-      </w:r>
-      <w:r>
-        <w:t>card"&gt;</w:t>
+        <w:t>To make it better with shadows, add two more class as, &lt;div class="</w:t>
+      </w:r>
+      <w:proofErr w:type="spellStart"/>
+      <w:r>
+        <w:t>ui</w:t>
+      </w:r>
+      <w:proofErr w:type="spellEnd"/>
+      <w:r>
+        <w:t xml:space="preserve"> card"&gt; =&gt; &lt;div class="</w:t>
+      </w:r>
+      <w:proofErr w:type="spellStart"/>
+      <w:r>
+        <w:t>ui</w:t>
+      </w:r>
+      <w:proofErr w:type="spellEnd"/>
+      <w:r>
+        <w:t xml:space="preserve"> fluid raised card"&gt;</w:t>
       </w:r>
     </w:p>
     <w:p>
@@ -3954,7 +4407,15 @@
         </w:numPr>
       </w:pPr>
       <w:r>
-        <w:t>Same for the chatbox also.</w:t>
+        <w:t xml:space="preserve">Same for the </w:t>
+      </w:r>
+      <w:proofErr w:type="spellStart"/>
+      <w:r>
+        <w:t>chatbox</w:t>
+      </w:r>
+      <w:proofErr w:type="spellEnd"/>
+      <w:r>
+        <w:t xml:space="preserve"> also.</w:t>
       </w:r>
     </w:p>
     <w:p>
@@ -3966,17 +4427,40 @@
         </w:numPr>
       </w:pPr>
       <w:r>
-        <w:t>To specify fixed size for chatbox and menu, we specify “chatbox” in both the class and style it in custom stylesheet</w:t>
-      </w:r>
-      <w:r>
-        <w:t xml:space="preserve">. </w:t>
-      </w:r>
-      <w:r>
-        <w:t>&lt;div class="ui fluid raised card</w:t>
-      </w:r>
-      <w:r>
-        <w:t xml:space="preserve"> chatbox</w:t>
-      </w:r>
+        <w:t xml:space="preserve">To specify fixed size for </w:t>
+      </w:r>
+      <w:proofErr w:type="spellStart"/>
+      <w:r>
+        <w:t>chatbox</w:t>
+      </w:r>
+      <w:proofErr w:type="spellEnd"/>
+      <w:r>
+        <w:t xml:space="preserve"> and menu, we specify “</w:t>
+      </w:r>
+      <w:proofErr w:type="spellStart"/>
+      <w:r>
+        <w:t>chatbox</w:t>
+      </w:r>
+      <w:proofErr w:type="spellEnd"/>
+      <w:r>
+        <w:t>” in both the class and style it in custom stylesheet</w:t>
+      </w:r>
+      <w:r>
+        <w:t>. &lt;div class="</w:t>
+      </w:r>
+      <w:proofErr w:type="spellStart"/>
+      <w:r>
+        <w:t>ui</w:t>
+      </w:r>
+      <w:proofErr w:type="spellEnd"/>
+      <w:r>
+        <w:t xml:space="preserve"> fluid raised card </w:t>
+      </w:r>
+      <w:proofErr w:type="spellStart"/>
+      <w:r>
+        <w:t>chatbox</w:t>
+      </w:r>
+      <w:proofErr w:type="spellEnd"/>
       <w:r>
         <w:t>"&gt;</w:t>
       </w:r>
@@ -4323,7 +4807,27 @@
           <w:sz w:val="21"/>
           <w:szCs w:val="21"/>
         </w:rPr>
-        <w:t>"ui reply form"</w:t>
+        <w:t>"</w:t>
+      </w:r>
+      <w:proofErr w:type="spellStart"/>
+      <w:r>
+        <w:rPr>
+          <w:rFonts w:ascii="Consolas" w:eastAsia="Times New Roman" w:hAnsi="Consolas" w:cs="Times New Roman"/>
+          <w:color w:val="CE9178"/>
+          <w:sz w:val="21"/>
+          <w:szCs w:val="21"/>
+        </w:rPr>
+        <w:t>ui</w:t>
+      </w:r>
+      <w:proofErr w:type="spellEnd"/>
+      <w:r>
+        <w:rPr>
+          <w:rFonts w:ascii="Consolas" w:eastAsia="Times New Roman" w:hAnsi="Consolas" w:cs="Times New Roman"/>
+          <w:color w:val="CE9178"/>
+          <w:sz w:val="21"/>
+          <w:szCs w:val="21"/>
+        </w:rPr>
+        <w:t> reply form"</w:t>
       </w:r>
       <w:r>
         <w:rPr>
@@ -4535,6 +5039,7 @@
         </w:rPr>
         <w:t>&lt;</w:t>
       </w:r>
+      <w:proofErr w:type="spellStart"/>
       <w:r>
         <w:rPr>
           <w:rFonts w:ascii="Consolas" w:eastAsia="Times New Roman" w:hAnsi="Consolas" w:cs="Times New Roman"/>
@@ -4544,6 +5049,7 @@
         </w:rPr>
         <w:t>i</w:t>
       </w:r>
+      <w:proofErr w:type="spellEnd"/>
       <w:r>
         <w:rPr>
           <w:rFonts w:ascii="Consolas" w:eastAsia="Times New Roman" w:hAnsi="Consolas" w:cs="Times New Roman"/>
@@ -4589,6 +5095,7 @@
         </w:rPr>
         <w:t>&gt;&lt;/</w:t>
       </w:r>
+      <w:proofErr w:type="spellStart"/>
       <w:r>
         <w:rPr>
           <w:rFonts w:ascii="Consolas" w:eastAsia="Times New Roman" w:hAnsi="Consolas" w:cs="Times New Roman"/>
@@ -4598,6 +5105,7 @@
         </w:rPr>
         <w:t>i</w:t>
       </w:r>
+      <w:proofErr w:type="spellEnd"/>
       <w:r>
         <w:rPr>
           <w:rFonts w:ascii="Consolas" w:eastAsia="Times New Roman" w:hAnsi="Consolas" w:cs="Times New Roman"/>
@@ -4685,6 +5193,7 @@
           <w:sz w:val="21"/>
           <w:szCs w:val="21"/>
         </w:rPr>
+        <w:lastRenderedPageBreak/>
         <w:t>                    </w:t>
       </w:r>
       <w:r>
@@ -4874,7 +5383,15 @@
     </w:p>
     <w:p>
       <w:r>
-        <w:t xml:space="preserve">    &lt;form class="ui reply form"&gt;</w:t>
+        <w:t xml:space="preserve">    &lt;form class="</w:t>
+      </w:r>
+      <w:proofErr w:type="spellStart"/>
+      <w:r>
+        <w:t>ui</w:t>
+      </w:r>
+      <w:proofErr w:type="spellEnd"/>
+      <w:r>
+        <w:t xml:space="preserve"> reply form"&gt;</w:t>
       </w:r>
     </w:p>
     <w:p>
@@ -4884,12 +5401,36 @@
     </w:p>
     <w:p>
       <w:r>
-        <w:t xml:space="preserve">               &lt;div class="ui fluid icon"&gt;</w:t>
-      </w:r>
-    </w:p>
-    <w:p>
-      <w:r>
-        <w:t xml:space="preserve">                   &lt;i class="bordered inverted orange edit icon"&gt;&lt;/i&gt;</w:t>
+        <w:t xml:space="preserve">               &lt;div class="</w:t>
+      </w:r>
+      <w:proofErr w:type="spellStart"/>
+      <w:r>
+        <w:t>ui</w:t>
+      </w:r>
+      <w:proofErr w:type="spellEnd"/>
+      <w:r>
+        <w:t xml:space="preserve"> fluid icon"&gt;</w:t>
+      </w:r>
+    </w:p>
+    <w:p>
+      <w:r>
+        <w:t xml:space="preserve">                   &lt;</w:t>
+      </w:r>
+      <w:proofErr w:type="spellStart"/>
+      <w:r>
+        <w:t>i</w:t>
+      </w:r>
+      <w:proofErr w:type="spellEnd"/>
+      <w:r>
+        <w:t xml:space="preserve"> class="bordered inverted orange edit icon"&gt;&lt;/</w:t>
+      </w:r>
+      <w:proofErr w:type="spellStart"/>
+      <w:r>
+        <w:t>i</w:t>
+      </w:r>
+      <w:proofErr w:type="spellEnd"/>
+      <w:r>
+        <w:t>&gt;</w:t>
       </w:r>
     </w:p>
     <w:p>
@@ -4971,6 +5512,7 @@
         <w:rPr>
           <w:noProof/>
         </w:rPr>
+        <w:lastRenderedPageBreak/>
         <w:drawing>
           <wp:inline distT="0" distB="0" distL="0" distR="0" wp14:anchorId="4E7C7564" wp14:editId="05656289">
             <wp:extent cx="3859772" cy="1341809"/>
@@ -5119,6 +5661,7 @@
         <w:rPr>
           <w:noProof/>
         </w:rPr>
+        <w:lastRenderedPageBreak/>
         <w:drawing>
           <wp:inline distT="0" distB="0" distL="0" distR="0" wp14:anchorId="52B1BACA" wp14:editId="0757A802">
             <wp:extent cx="2819400" cy="1590675"/>
@@ -5224,7 +5767,27 @@
           <w:sz w:val="21"/>
           <w:szCs w:val="21"/>
         </w:rPr>
-        <w:t>"ui small feed"</w:t>
+        <w:t>"</w:t>
+      </w:r>
+      <w:proofErr w:type="spellStart"/>
+      <w:r>
+        <w:rPr>
+          <w:rFonts w:ascii="Consolas" w:eastAsia="Times New Roman" w:hAnsi="Consolas" w:cs="Times New Roman"/>
+          <w:color w:val="CE9178"/>
+          <w:sz w:val="21"/>
+          <w:szCs w:val="21"/>
+        </w:rPr>
+        <w:t>ui</w:t>
+      </w:r>
+      <w:proofErr w:type="spellEnd"/>
+      <w:r>
+        <w:rPr>
+          <w:rFonts w:ascii="Consolas" w:eastAsia="Times New Roman" w:hAnsi="Consolas" w:cs="Times New Roman"/>
+          <w:color w:val="CE9178"/>
+          <w:sz w:val="21"/>
+          <w:szCs w:val="21"/>
+        </w:rPr>
+        <w:t> small feed"</w:t>
       </w:r>
       <w:r>
         <w:rPr>
@@ -5238,7 +5801,15 @@
     </w:p>
     <w:p>
       <w:r>
-        <w:t>Remove small, to make the content of the chatbox bigger.</w:t>
+        <w:t xml:space="preserve">Remove small, to make the content of the </w:t>
+      </w:r>
+      <w:proofErr w:type="spellStart"/>
+      <w:r>
+        <w:t>chatbox</w:t>
+      </w:r>
+      <w:proofErr w:type="spellEnd"/>
+      <w:r>
+        <w:t xml:space="preserve"> bigger.</w:t>
       </w:r>
     </w:p>
     <w:p>
@@ -5335,12 +5906,1887 @@
         </w:drawing>
       </w:r>
     </w:p>
+    <w:p>
+      <w:pPr>
+        <w:pStyle w:val="Heading1"/>
+      </w:pPr>
+      <w:r>
+        <w:t>Build login page</w:t>
+      </w:r>
+    </w:p>
+    <w:p>
+      <w:pPr>
+        <w:rPr>
+          <w:b/>
+          <w:bCs/>
+          <w:u w:val="single"/>
+        </w:rPr>
+      </w:pPr>
+      <w:r>
+        <w:rPr>
+          <w:b/>
+          <w:bCs/>
+          <w:u w:val="single"/>
+        </w:rPr>
+        <w:t>Expected View:</w:t>
+      </w:r>
+    </w:p>
+    <w:p>
+      <w:r>
+        <w:rPr>
+          <w:noProof/>
+        </w:rPr>
+        <w:lastRenderedPageBreak/>
+        <w:drawing>
+          <wp:inline distT="0" distB="0" distL="0" distR="0" wp14:anchorId="50A46D36" wp14:editId="1350C8FC">
+            <wp:extent cx="4048293" cy="1863995"/>
+            <wp:effectExtent l="0" t="0" r="0" b="3175"/>
+            <wp:docPr id="5" name="Picture 5"/>
+            <wp:cNvGraphicFramePr>
+              <a:graphicFrameLocks xmlns:a="http://schemas.openxmlformats.org/drawingml/2006/main" noChangeAspect="1"/>
+            </wp:cNvGraphicFramePr>
+            <a:graphic xmlns:a="http://schemas.openxmlformats.org/drawingml/2006/main">
+              <a:graphicData uri="http://schemas.openxmlformats.org/drawingml/2006/picture">
+                <pic:pic xmlns:pic="http://schemas.openxmlformats.org/drawingml/2006/picture">
+                  <pic:nvPicPr>
+                    <pic:cNvPr id="1" name=""/>
+                    <pic:cNvPicPr/>
+                  </pic:nvPicPr>
+                  <pic:blipFill>
+                    <a:blip r:embed="rId49"/>
+                    <a:stretch>
+                      <a:fillRect/>
+                    </a:stretch>
+                  </pic:blipFill>
+                  <pic:spPr>
+                    <a:xfrm>
+                      <a:off x="0" y="0"/>
+                      <a:ext cx="4115091" cy="1894751"/>
+                    </a:xfrm>
+                    <a:prstGeom prst="rect">
+                      <a:avLst/>
+                    </a:prstGeom>
+                  </pic:spPr>
+                </pic:pic>
+              </a:graphicData>
+            </a:graphic>
+          </wp:inline>
+        </w:drawing>
+      </w:r>
+    </w:p>
+    <w:p>
+      <w:r>
+        <w:rPr>
+          <w:b/>
+          <w:bCs/>
+        </w:rPr>
+        <w:t>Task 1:</w:t>
+      </w:r>
+      <w:r>
+        <w:t xml:space="preserve"> Link Log in drop down item, to navigate to the Login page.</w:t>
+      </w:r>
+      <w:r>
+        <w:t xml:space="preserve"> Click on Chatroom, it should navigate to homepage.</w:t>
+      </w:r>
+    </w:p>
+    <w:p>
+      <w:r>
+        <w:t>In navigation partial, use this code.</w:t>
+      </w:r>
+    </w:p>
+    <w:p>
+      <w:pPr>
+        <w:shd w:val="clear" w:color="auto" w:fill="1E1E1E"/>
+        <w:spacing w:after="0" w:line="285" w:lineRule="atLeast"/>
+        <w:rPr>
+          <w:rFonts w:ascii="Consolas" w:eastAsia="Times New Roman" w:hAnsi="Consolas" w:cs="Times New Roman"/>
+          <w:color w:val="D4D4D4"/>
+          <w:sz w:val="21"/>
+          <w:szCs w:val="21"/>
+        </w:rPr>
+      </w:pPr>
+      <w:r>
+        <w:rPr>
+          <w:rFonts w:ascii="Consolas" w:eastAsia="Times New Roman" w:hAnsi="Consolas" w:cs="Times New Roman"/>
+          <w:color w:val="569CD6"/>
+          <w:sz w:val="21"/>
+          <w:szCs w:val="21"/>
+        </w:rPr>
+        <w:t>&lt;%=</w:t>
+      </w:r>
+      <w:r>
+        <w:rPr>
+          <w:rFonts w:ascii="Consolas" w:eastAsia="Times New Roman" w:hAnsi="Consolas" w:cs="Times New Roman"/>
+          <w:color w:val="D4D4D4"/>
+          <w:sz w:val="21"/>
+          <w:szCs w:val="21"/>
+        </w:rPr>
+        <w:t> </w:t>
+      </w:r>
+      <w:proofErr w:type="spellStart"/>
+      <w:r>
+        <w:rPr>
+          <w:rFonts w:ascii="Consolas" w:eastAsia="Times New Roman" w:hAnsi="Consolas" w:cs="Times New Roman"/>
+          <w:color w:val="9CDCFE"/>
+          <w:sz w:val="21"/>
+          <w:szCs w:val="21"/>
+        </w:rPr>
+        <w:t>link_to</w:t>
+      </w:r>
+      <w:proofErr w:type="spellEnd"/>
+      <w:r>
+        <w:rPr>
+          <w:rFonts w:ascii="Consolas" w:eastAsia="Times New Roman" w:hAnsi="Consolas" w:cs="Times New Roman"/>
+          <w:color w:val="D4D4D4"/>
+          <w:sz w:val="21"/>
+          <w:szCs w:val="21"/>
+        </w:rPr>
+        <w:t> </w:t>
+      </w:r>
+      <w:r>
+        <w:rPr>
+          <w:rFonts w:ascii="Consolas" w:eastAsia="Times New Roman" w:hAnsi="Consolas" w:cs="Times New Roman"/>
+          <w:color w:val="CE9178"/>
+          <w:sz w:val="21"/>
+          <w:szCs w:val="21"/>
+        </w:rPr>
+        <w:t>'Chatroom'</w:t>
+      </w:r>
+      <w:r>
+        <w:rPr>
+          <w:rFonts w:ascii="Consolas" w:eastAsia="Times New Roman" w:hAnsi="Consolas" w:cs="Times New Roman"/>
+          <w:color w:val="D4D4D4"/>
+          <w:sz w:val="21"/>
+          <w:szCs w:val="21"/>
+        </w:rPr>
+        <w:t>, </w:t>
+      </w:r>
+      <w:proofErr w:type="spellStart"/>
+      <w:r>
+        <w:rPr>
+          <w:rFonts w:ascii="Consolas" w:eastAsia="Times New Roman" w:hAnsi="Consolas" w:cs="Times New Roman"/>
+          <w:color w:val="9CDCFE"/>
+          <w:sz w:val="21"/>
+          <w:szCs w:val="21"/>
+        </w:rPr>
+        <w:t>root_path</w:t>
+      </w:r>
+      <w:proofErr w:type="spellEnd"/>
+      <w:r>
+        <w:rPr>
+          <w:rFonts w:ascii="Consolas" w:eastAsia="Times New Roman" w:hAnsi="Consolas" w:cs="Times New Roman"/>
+          <w:color w:val="D4D4D4"/>
+          <w:sz w:val="21"/>
+          <w:szCs w:val="21"/>
+        </w:rPr>
+        <w:t>, </w:t>
+      </w:r>
+      <w:r>
+        <w:rPr>
+          <w:rFonts w:ascii="Consolas" w:eastAsia="Times New Roman" w:hAnsi="Consolas" w:cs="Times New Roman"/>
+          <w:color w:val="569CD6"/>
+          <w:sz w:val="21"/>
+          <w:szCs w:val="21"/>
+        </w:rPr>
+        <w:t>class:</w:t>
+      </w:r>
+      <w:r>
+        <w:rPr>
+          <w:rFonts w:ascii="Consolas" w:eastAsia="Times New Roman" w:hAnsi="Consolas" w:cs="Times New Roman"/>
+          <w:color w:val="D4D4D4"/>
+          <w:sz w:val="21"/>
+          <w:szCs w:val="21"/>
+        </w:rPr>
+        <w:t> </w:t>
+      </w:r>
+      <w:r>
+        <w:rPr>
+          <w:rFonts w:ascii="Consolas" w:eastAsia="Times New Roman" w:hAnsi="Consolas" w:cs="Times New Roman"/>
+          <w:color w:val="CE9178"/>
+          <w:sz w:val="21"/>
+          <w:szCs w:val="21"/>
+        </w:rPr>
+        <w:t>"item"</w:t>
+      </w:r>
+      <w:r>
+        <w:rPr>
+          <w:rFonts w:ascii="Consolas" w:eastAsia="Times New Roman" w:hAnsi="Consolas" w:cs="Times New Roman"/>
+          <w:color w:val="D4D4D4"/>
+          <w:sz w:val="21"/>
+          <w:szCs w:val="21"/>
+        </w:rPr>
+        <w:t> </w:t>
+      </w:r>
+      <w:r>
+        <w:rPr>
+          <w:rFonts w:ascii="Consolas" w:eastAsia="Times New Roman" w:hAnsi="Consolas" w:cs="Times New Roman"/>
+          <w:color w:val="569CD6"/>
+          <w:sz w:val="21"/>
+          <w:szCs w:val="21"/>
+        </w:rPr>
+        <w:t>%&gt;</w:t>
+      </w:r>
+    </w:p>
+    <w:p>
+      <w:pPr>
+        <w:shd w:val="clear" w:color="auto" w:fill="1E1E1E"/>
+        <w:spacing w:after="0" w:line="285" w:lineRule="atLeast"/>
+        <w:rPr>
+          <w:rFonts w:ascii="Consolas" w:eastAsia="Times New Roman" w:hAnsi="Consolas" w:cs="Times New Roman"/>
+          <w:color w:val="D4D4D4"/>
+          <w:sz w:val="21"/>
+          <w:szCs w:val="21"/>
+        </w:rPr>
+      </w:pPr>
+      <w:r>
+        <w:rPr>
+          <w:rFonts w:ascii="Consolas" w:eastAsia="Times New Roman" w:hAnsi="Consolas" w:cs="Times New Roman"/>
+          <w:color w:val="569CD6"/>
+          <w:sz w:val="21"/>
+          <w:szCs w:val="21"/>
+        </w:rPr>
+        <w:t>&lt;%=</w:t>
+      </w:r>
+      <w:r>
+        <w:rPr>
+          <w:rFonts w:ascii="Consolas" w:eastAsia="Times New Roman" w:hAnsi="Consolas" w:cs="Times New Roman"/>
+          <w:color w:val="D4D4D4"/>
+          <w:sz w:val="21"/>
+          <w:szCs w:val="21"/>
+        </w:rPr>
+        <w:t> </w:t>
+      </w:r>
+      <w:proofErr w:type="spellStart"/>
+      <w:r>
+        <w:rPr>
+          <w:rFonts w:ascii="Consolas" w:eastAsia="Times New Roman" w:hAnsi="Consolas" w:cs="Times New Roman"/>
+          <w:color w:val="9CDCFE"/>
+          <w:sz w:val="21"/>
+          <w:szCs w:val="21"/>
+        </w:rPr>
+        <w:t>link_to</w:t>
+      </w:r>
+      <w:proofErr w:type="spellEnd"/>
+      <w:r>
+        <w:rPr>
+          <w:rFonts w:ascii="Consolas" w:eastAsia="Times New Roman" w:hAnsi="Consolas" w:cs="Times New Roman"/>
+          <w:color w:val="D4D4D4"/>
+          <w:sz w:val="21"/>
+          <w:szCs w:val="21"/>
+        </w:rPr>
+        <w:t> </w:t>
+      </w:r>
+      <w:r>
+        <w:rPr>
+          <w:rFonts w:ascii="Consolas" w:eastAsia="Times New Roman" w:hAnsi="Consolas" w:cs="Times New Roman"/>
+          <w:color w:val="CE9178"/>
+          <w:sz w:val="21"/>
+          <w:szCs w:val="21"/>
+        </w:rPr>
+        <w:t>'Log in'</w:t>
+      </w:r>
+      <w:r>
+        <w:rPr>
+          <w:rFonts w:ascii="Consolas" w:eastAsia="Times New Roman" w:hAnsi="Consolas" w:cs="Times New Roman"/>
+          <w:color w:val="D4D4D4"/>
+          <w:sz w:val="21"/>
+          <w:szCs w:val="21"/>
+        </w:rPr>
+        <w:t>, </w:t>
+      </w:r>
+      <w:proofErr w:type="spellStart"/>
+      <w:r>
+        <w:rPr>
+          <w:rFonts w:ascii="Consolas" w:eastAsia="Times New Roman" w:hAnsi="Consolas" w:cs="Times New Roman"/>
+          <w:color w:val="9CDCFE"/>
+          <w:sz w:val="21"/>
+          <w:szCs w:val="21"/>
+        </w:rPr>
+        <w:t>login_path</w:t>
+      </w:r>
+      <w:proofErr w:type="spellEnd"/>
+      <w:r>
+        <w:rPr>
+          <w:rFonts w:ascii="Consolas" w:eastAsia="Times New Roman" w:hAnsi="Consolas" w:cs="Times New Roman"/>
+          <w:color w:val="D4D4D4"/>
+          <w:sz w:val="21"/>
+          <w:szCs w:val="21"/>
+        </w:rPr>
+        <w:t>, </w:t>
+      </w:r>
+      <w:r>
+        <w:rPr>
+          <w:rFonts w:ascii="Consolas" w:eastAsia="Times New Roman" w:hAnsi="Consolas" w:cs="Times New Roman"/>
+          <w:color w:val="569CD6"/>
+          <w:sz w:val="21"/>
+          <w:szCs w:val="21"/>
+        </w:rPr>
+        <w:t>class:</w:t>
+      </w:r>
+      <w:r>
+        <w:rPr>
+          <w:rFonts w:ascii="Consolas" w:eastAsia="Times New Roman" w:hAnsi="Consolas" w:cs="Times New Roman"/>
+          <w:color w:val="D4D4D4"/>
+          <w:sz w:val="21"/>
+          <w:szCs w:val="21"/>
+        </w:rPr>
+        <w:t> </w:t>
+      </w:r>
+      <w:r>
+        <w:rPr>
+          <w:rFonts w:ascii="Consolas" w:eastAsia="Times New Roman" w:hAnsi="Consolas" w:cs="Times New Roman"/>
+          <w:color w:val="CE9178"/>
+          <w:sz w:val="21"/>
+          <w:szCs w:val="21"/>
+        </w:rPr>
+        <w:t>"item"</w:t>
+      </w:r>
+      <w:r>
+        <w:rPr>
+          <w:rFonts w:ascii="Consolas" w:eastAsia="Times New Roman" w:hAnsi="Consolas" w:cs="Times New Roman"/>
+          <w:color w:val="D4D4D4"/>
+          <w:sz w:val="21"/>
+          <w:szCs w:val="21"/>
+        </w:rPr>
+        <w:t> </w:t>
+      </w:r>
+      <w:r>
+        <w:rPr>
+          <w:rFonts w:ascii="Consolas" w:eastAsia="Times New Roman" w:hAnsi="Consolas" w:cs="Times New Roman"/>
+          <w:color w:val="569CD6"/>
+          <w:sz w:val="21"/>
+          <w:szCs w:val="21"/>
+        </w:rPr>
+        <w:t>%&gt;</w:t>
+      </w:r>
+    </w:p>
+    <w:p>
+      <w:r>
+        <w:rPr>
+          <w:b/>
+          <w:bCs/>
+        </w:rPr>
+        <w:t>Task 2:</w:t>
+      </w:r>
+      <w:r>
+        <w:rPr>
+          <w:b/>
+          <w:bCs/>
+        </w:rPr>
+        <w:t xml:space="preserve"> </w:t>
+      </w:r>
+      <w:r>
+        <w:t xml:space="preserve">Create the new view as above. Use divider from </w:t>
+      </w:r>
+      <w:r>
+        <w:t>Semantic UI.</w:t>
+      </w:r>
+    </w:p>
+    <w:p>
+      <w:r>
+        <w:t xml:space="preserve">Copy and paste code. Point to be noted – Use form and button class. That’s how button size reduced. Disable class to disable the </w:t>
+      </w:r>
+      <w:proofErr w:type="gramStart"/>
+      <w:r>
+        <w:t>Sign up</w:t>
+      </w:r>
+      <w:proofErr w:type="gramEnd"/>
+      <w:r>
+        <w:t xml:space="preserve"> button.</w:t>
+      </w:r>
+    </w:p>
+    <w:p>
+      <w:pPr>
+        <w:pStyle w:val="Heading1"/>
+      </w:pPr>
+      <w:r>
+        <w:t>Back End Design</w:t>
+      </w:r>
+    </w:p>
+    <w:p>
+      <w:r>
+        <w:t>The anticipated flow in our application:</w:t>
+      </w:r>
+    </w:p>
+    <w:p>
+      <w:r>
+        <w:rPr>
+          <w:noProof/>
+        </w:rPr>
+        <w:drawing>
+          <wp:inline distT="0" distB="0" distL="0" distR="0" wp14:anchorId="77C91E99" wp14:editId="382E2B09">
+            <wp:extent cx="3077635" cy="1616822"/>
+            <wp:effectExtent l="0" t="0" r="8890" b="2540"/>
+            <wp:docPr id="7" name="Picture 7"/>
+            <wp:cNvGraphicFramePr>
+              <a:graphicFrameLocks xmlns:a="http://schemas.openxmlformats.org/drawingml/2006/main" noChangeAspect="1"/>
+            </wp:cNvGraphicFramePr>
+            <a:graphic xmlns:a="http://schemas.openxmlformats.org/drawingml/2006/main">
+              <a:graphicData uri="http://schemas.openxmlformats.org/drawingml/2006/picture">
+                <pic:pic xmlns:pic="http://schemas.openxmlformats.org/drawingml/2006/picture">
+                  <pic:nvPicPr>
+                    <pic:cNvPr id="1" name=""/>
+                    <pic:cNvPicPr/>
+                  </pic:nvPicPr>
+                  <pic:blipFill>
+                    <a:blip r:embed="rId50"/>
+                    <a:stretch>
+                      <a:fillRect/>
+                    </a:stretch>
+                  </pic:blipFill>
+                  <pic:spPr>
+                    <a:xfrm>
+                      <a:off x="0" y="0"/>
+                      <a:ext cx="3100903" cy="1629046"/>
+                    </a:xfrm>
+                    <a:prstGeom prst="rect">
+                      <a:avLst/>
+                    </a:prstGeom>
+                  </pic:spPr>
+                </pic:pic>
+              </a:graphicData>
+            </a:graphic>
+          </wp:inline>
+        </w:drawing>
+      </w:r>
+      <w:r>
+        <w:rPr>
+          <w:noProof/>
+        </w:rPr>
+        <w:t xml:space="preserve">                </w:t>
+      </w:r>
+      <w:r>
+        <w:rPr>
+          <w:noProof/>
+        </w:rPr>
+        <w:drawing>
+          <wp:inline distT="0" distB="0" distL="0" distR="0" wp14:anchorId="7175CC31" wp14:editId="53BC2E91">
+            <wp:extent cx="3501958" cy="1582616"/>
+            <wp:effectExtent l="0" t="0" r="3810" b="0"/>
+            <wp:docPr id="8" name="Picture 8"/>
+            <wp:cNvGraphicFramePr>
+              <a:graphicFrameLocks xmlns:a="http://schemas.openxmlformats.org/drawingml/2006/main" noChangeAspect="1"/>
+            </wp:cNvGraphicFramePr>
+            <a:graphic xmlns:a="http://schemas.openxmlformats.org/drawingml/2006/main">
+              <a:graphicData uri="http://schemas.openxmlformats.org/drawingml/2006/picture">
+                <pic:pic xmlns:pic="http://schemas.openxmlformats.org/drawingml/2006/picture">
+                  <pic:nvPicPr>
+                    <pic:cNvPr id="1" name=""/>
+                    <pic:cNvPicPr/>
+                  </pic:nvPicPr>
+                  <pic:blipFill>
+                    <a:blip r:embed="rId51"/>
+                    <a:stretch>
+                      <a:fillRect/>
+                    </a:stretch>
+                  </pic:blipFill>
+                  <pic:spPr>
+                    <a:xfrm>
+                      <a:off x="0" y="0"/>
+                      <a:ext cx="3555502" cy="1606814"/>
+                    </a:xfrm>
+                    <a:prstGeom prst="rect">
+                      <a:avLst/>
+                    </a:prstGeom>
+                  </pic:spPr>
+                </pic:pic>
+              </a:graphicData>
+            </a:graphic>
+          </wp:inline>
+        </w:drawing>
+      </w:r>
+    </w:p>
+    <w:p>
+      <w:pPr>
+        <w:pStyle w:val="Heading1"/>
+      </w:pPr>
+      <w:r>
+        <w:lastRenderedPageBreak/>
+        <w:t xml:space="preserve">Build User </w:t>
+      </w:r>
+      <w:r>
+        <w:t>Resource</w:t>
+      </w:r>
+    </w:p>
+    <w:p>
+      <w:pPr>
+        <w:pStyle w:val="Heading2"/>
+      </w:pPr>
+      <w:r>
+        <w:t>Add multiple user</w:t>
+      </w:r>
+      <w:r>
+        <w:t>s</w:t>
+      </w:r>
+      <w:r>
+        <w:t xml:space="preserve"> at a time in the table:</w:t>
+      </w:r>
+    </w:p>
+    <w:p>
+      <w:proofErr w:type="spellStart"/>
+      <w:r>
+        <w:rPr>
+          <w:b/>
+          <w:bCs/>
+        </w:rPr>
+        <w:t>Cmd</w:t>
+      </w:r>
+      <w:proofErr w:type="spellEnd"/>
+      <w:r>
+        <w:rPr>
+          <w:b/>
+          <w:bCs/>
+        </w:rPr>
+        <w:t>:</w:t>
+      </w:r>
+      <w:r>
+        <w:t xml:space="preserve"> rails generate model user =&gt; gives model file and migration file together.</w:t>
+      </w:r>
+    </w:p>
+    <w:p>
+      <w:proofErr w:type="spellStart"/>
+      <w:r>
+        <w:rPr>
+          <w:b/>
+          <w:bCs/>
+        </w:rPr>
+        <w:t>User.create</w:t>
+      </w:r>
+      <w:proofErr w:type="spellEnd"/>
+      <w:r>
+        <w:rPr>
+          <w:b/>
+          <w:bCs/>
+        </w:rPr>
+        <w:t>(username: “Loga”, password: “password”)</w:t>
+      </w:r>
+      <w:r>
+        <w:t xml:space="preserve"> =&gt; schema of the users table</w:t>
+      </w:r>
+    </w:p>
+    <w:p>
+      <w:pPr>
+        <w:rPr>
+          <w:b/>
+          <w:bCs/>
+        </w:rPr>
+      </w:pPr>
+      <w:r>
+        <w:t xml:space="preserve">To create multiple users instead of in console. We can use </w:t>
+      </w:r>
+      <w:proofErr w:type="spellStart"/>
+      <w:r>
+        <w:t>seeds.rb</w:t>
+      </w:r>
+      <w:proofErr w:type="spellEnd"/>
+      <w:r>
+        <w:t xml:space="preserve">. Copy the above structure and make changes for the username and password. Save it. And run </w:t>
+      </w:r>
+      <w:proofErr w:type="spellStart"/>
+      <w:r>
+        <w:t>cmd</w:t>
+      </w:r>
+      <w:proofErr w:type="spellEnd"/>
+      <w:r>
+        <w:t xml:space="preserve">: </w:t>
+      </w:r>
+      <w:r>
+        <w:rPr>
+          <w:b/>
+          <w:bCs/>
+        </w:rPr>
+        <w:t xml:space="preserve">rails </w:t>
+      </w:r>
+      <w:proofErr w:type="spellStart"/>
+      <w:proofErr w:type="gramStart"/>
+      <w:r>
+        <w:rPr>
+          <w:b/>
+          <w:bCs/>
+        </w:rPr>
+        <w:t>db:seed</w:t>
+      </w:r>
+      <w:proofErr w:type="spellEnd"/>
+      <w:proofErr w:type="gramEnd"/>
+    </w:p>
+    <w:p>
+      <w:r>
+        <w:t>Now check in rails console, if all users are added to the table.</w:t>
+      </w:r>
+    </w:p>
+    <w:p>
+      <w:pPr>
+        <w:pStyle w:val="Heading2"/>
+      </w:pPr>
+      <w:r>
+        <w:t>HIRB gem:</w:t>
+      </w:r>
+    </w:p>
+    <w:p>
+      <w:r>
+        <w:t>To get table like structure in the rails console.</w:t>
+      </w:r>
+    </w:p>
+    <w:p>
+      <w:pPr>
+        <w:pStyle w:val="ListParagraph"/>
+        <w:numPr>
+          <w:ilvl w:val="0"/>
+          <w:numId w:val="14"/>
+        </w:numPr>
+      </w:pPr>
+      <w:r>
+        <w:t>Add gem ‘</w:t>
+      </w:r>
+      <w:proofErr w:type="spellStart"/>
+      <w:r>
+        <w:t>hirb</w:t>
+      </w:r>
+      <w:proofErr w:type="spellEnd"/>
+      <w:r>
+        <w:t>’. Then bundle install in the command prompt</w:t>
+      </w:r>
+    </w:p>
+    <w:p>
+      <w:pPr>
+        <w:pStyle w:val="ListParagraph"/>
+        <w:numPr>
+          <w:ilvl w:val="0"/>
+          <w:numId w:val="14"/>
+        </w:numPr>
+      </w:pPr>
+      <w:r>
+        <w:t xml:space="preserve">Go to rails console, </w:t>
+      </w:r>
+      <w:proofErr w:type="spellStart"/>
+      <w:r>
+        <w:t>Hirb.enable</w:t>
+      </w:r>
+      <w:proofErr w:type="spellEnd"/>
+      <w:r>
+        <w:t xml:space="preserve"> =&gt; true. </w:t>
+      </w:r>
+    </w:p>
+    <w:p>
+      <w:r>
+        <w:t xml:space="preserve">Task: Create User table </w:t>
+      </w:r>
+    </w:p>
+    <w:p>
+      <w:pPr>
+        <w:rPr>
+          <w:b/>
+          <w:bCs/>
+          <w:sz w:val="28"/>
+          <w:szCs w:val="28"/>
+          <w:u w:val="single"/>
+        </w:rPr>
+      </w:pPr>
+      <w:r>
+        <w:rPr>
+          <w:b/>
+          <w:bCs/>
+          <w:sz w:val="28"/>
+          <w:szCs w:val="28"/>
+          <w:u w:val="single"/>
+        </w:rPr>
+        <w:t>Step 1:</w:t>
+      </w:r>
+    </w:p>
+    <w:p>
+      <w:pPr>
+        <w:pStyle w:val="ListParagraph"/>
+        <w:numPr>
+          <w:ilvl w:val="0"/>
+          <w:numId w:val="15"/>
+        </w:numPr>
+      </w:pPr>
+      <w:r>
+        <w:t>Create migration file for users table</w:t>
+      </w:r>
+      <w:r>
+        <w:t xml:space="preserve"> – To provide the structure of the table.</w:t>
+      </w:r>
+    </w:p>
+    <w:p>
+      <w:proofErr w:type="spellStart"/>
+      <w:r>
+        <w:t>Cmd</w:t>
+      </w:r>
+      <w:proofErr w:type="spellEnd"/>
+      <w:r>
+        <w:t xml:space="preserve">: </w:t>
+      </w:r>
+      <w:r>
+        <w:rPr>
+          <w:b/>
+          <w:bCs/>
+        </w:rPr>
+        <w:t xml:space="preserve">rails generate migration </w:t>
+      </w:r>
+      <w:proofErr w:type="spellStart"/>
+      <w:r>
+        <w:rPr>
+          <w:b/>
+          <w:bCs/>
+        </w:rPr>
+        <w:t>create_users</w:t>
+      </w:r>
+      <w:proofErr w:type="spellEnd"/>
+      <w:r>
+        <w:t xml:space="preserve">. Migration file will be created. </w:t>
+      </w:r>
+    </w:p>
+    <w:p>
+      <w:r>
+        <w:rPr>
+          <w:noProof/>
+        </w:rPr>
+        <w:drawing>
+          <wp:inline distT="0" distB="0" distL="0" distR="0" wp14:anchorId="0816CD70" wp14:editId="7B11B114">
+            <wp:extent cx="3200400" cy="1431541"/>
+            <wp:effectExtent l="0" t="0" r="0" b="0"/>
+            <wp:docPr id="10" name="Picture 10"/>
+            <wp:cNvGraphicFramePr>
+              <a:graphicFrameLocks xmlns:a="http://schemas.openxmlformats.org/drawingml/2006/main" noChangeAspect="1"/>
+            </wp:cNvGraphicFramePr>
+            <a:graphic xmlns:a="http://schemas.openxmlformats.org/drawingml/2006/main">
+              <a:graphicData uri="http://schemas.openxmlformats.org/drawingml/2006/picture">
+                <pic:pic xmlns:pic="http://schemas.openxmlformats.org/drawingml/2006/picture">
+                  <pic:nvPicPr>
+                    <pic:cNvPr id="1" name=""/>
+                    <pic:cNvPicPr/>
+                  </pic:nvPicPr>
+                  <pic:blipFill>
+                    <a:blip r:embed="rId52"/>
+                    <a:stretch>
+                      <a:fillRect/>
+                    </a:stretch>
+                  </pic:blipFill>
+                  <pic:spPr>
+                    <a:xfrm>
+                      <a:off x="0" y="0"/>
+                      <a:ext cx="3217365" cy="1439129"/>
+                    </a:xfrm>
+                    <a:prstGeom prst="rect">
+                      <a:avLst/>
+                    </a:prstGeom>
+                  </pic:spPr>
+                </pic:pic>
+              </a:graphicData>
+            </a:graphic>
+          </wp:inline>
+        </w:drawing>
+      </w:r>
+    </w:p>
+    <w:p>
+      <w:r>
+        <w:t xml:space="preserve">Enter the </w:t>
+      </w:r>
+      <w:r>
+        <w:t>attributes (</w:t>
+      </w:r>
+      <w:r>
+        <w:t>table column names</w:t>
+      </w:r>
+      <w:r>
+        <w:t>)</w:t>
+      </w:r>
+      <w:r>
+        <w:t xml:space="preserve"> </w:t>
+      </w:r>
+      <w:r>
+        <w:t>and type. Then</w:t>
+      </w:r>
+      <w:r>
+        <w:t xml:space="preserve"> run </w:t>
+      </w:r>
+      <w:r>
+        <w:rPr>
+          <w:b/>
+          <w:bCs/>
+        </w:rPr>
+        <w:t xml:space="preserve">rails </w:t>
+      </w:r>
+      <w:proofErr w:type="spellStart"/>
+      <w:proofErr w:type="gramStart"/>
+      <w:r>
+        <w:rPr>
+          <w:b/>
+          <w:bCs/>
+        </w:rPr>
+        <w:t>db:migrate</w:t>
+      </w:r>
+      <w:proofErr w:type="spellEnd"/>
+      <w:proofErr w:type="gramEnd"/>
+      <w:r>
+        <w:t xml:space="preserve"> cmd. </w:t>
+      </w:r>
+    </w:p>
+    <w:p>
+      <w:pPr>
+        <w:pStyle w:val="ListParagraph"/>
+        <w:numPr>
+          <w:ilvl w:val="0"/>
+          <w:numId w:val="15"/>
+        </w:numPr>
+      </w:pPr>
+      <w:r>
+        <w:t xml:space="preserve">Create </w:t>
+      </w:r>
+      <w:proofErr w:type="spellStart"/>
+      <w:r>
+        <w:t>user.rb</w:t>
+      </w:r>
+      <w:proofErr w:type="spellEnd"/>
+      <w:r>
+        <w:t xml:space="preserve"> file in the model folder. </w:t>
+      </w:r>
+    </w:p>
+    <w:p>
+      <w:r>
+        <w:rPr>
+          <w:noProof/>
+        </w:rPr>
+        <w:lastRenderedPageBreak/>
+        <w:drawing>
+          <wp:inline distT="0" distB="0" distL="0" distR="0" wp14:anchorId="6D41CABB" wp14:editId="100B49CB">
+            <wp:extent cx="2857500" cy="857250"/>
+            <wp:effectExtent l="0" t="0" r="0" b="0"/>
+            <wp:docPr id="38" name="Picture 38"/>
+            <wp:cNvGraphicFramePr>
+              <a:graphicFrameLocks xmlns:a="http://schemas.openxmlformats.org/drawingml/2006/main" noChangeAspect="1"/>
+            </wp:cNvGraphicFramePr>
+            <a:graphic xmlns:a="http://schemas.openxmlformats.org/drawingml/2006/main">
+              <a:graphicData uri="http://schemas.openxmlformats.org/drawingml/2006/picture">
+                <pic:pic xmlns:pic="http://schemas.openxmlformats.org/drawingml/2006/picture">
+                  <pic:nvPicPr>
+                    <pic:cNvPr id="1" name=""/>
+                    <pic:cNvPicPr/>
+                  </pic:nvPicPr>
+                  <pic:blipFill>
+                    <a:blip r:embed="rId53"/>
+                    <a:stretch>
+                      <a:fillRect/>
+                    </a:stretch>
+                  </pic:blipFill>
+                  <pic:spPr>
+                    <a:xfrm>
+                      <a:off x="0" y="0"/>
+                      <a:ext cx="2857500" cy="857250"/>
+                    </a:xfrm>
+                    <a:prstGeom prst="rect">
+                      <a:avLst/>
+                    </a:prstGeom>
+                  </pic:spPr>
+                </pic:pic>
+              </a:graphicData>
+            </a:graphic>
+          </wp:inline>
+        </w:drawing>
+      </w:r>
+    </w:p>
+    <w:p>
+      <w:r>
+        <w:t>Check in the rails console. User table is created as expected.</w:t>
+      </w:r>
+    </w:p>
+    <w:p>
+      <w:r>
+        <w:rPr>
+          <w:noProof/>
+        </w:rPr>
+        <w:drawing>
+          <wp:inline distT="0" distB="0" distL="0" distR="0" wp14:anchorId="739DDBA7" wp14:editId="0A00858A">
+            <wp:extent cx="5019675" cy="561975"/>
+            <wp:effectExtent l="0" t="0" r="9525" b="9525"/>
+            <wp:docPr id="39" name="Picture 39"/>
+            <wp:cNvGraphicFramePr>
+              <a:graphicFrameLocks xmlns:a="http://schemas.openxmlformats.org/drawingml/2006/main" noChangeAspect="1"/>
+            </wp:cNvGraphicFramePr>
+            <a:graphic xmlns:a="http://schemas.openxmlformats.org/drawingml/2006/main">
+              <a:graphicData uri="http://schemas.openxmlformats.org/drawingml/2006/picture">
+                <pic:pic xmlns:pic="http://schemas.openxmlformats.org/drawingml/2006/picture">
+                  <pic:nvPicPr>
+                    <pic:cNvPr id="1" name=""/>
+                    <pic:cNvPicPr/>
+                  </pic:nvPicPr>
+                  <pic:blipFill>
+                    <a:blip r:embed="rId54"/>
+                    <a:stretch>
+                      <a:fillRect/>
+                    </a:stretch>
+                  </pic:blipFill>
+                  <pic:spPr>
+                    <a:xfrm>
+                      <a:off x="0" y="0"/>
+                      <a:ext cx="5019675" cy="561975"/>
+                    </a:xfrm>
+                    <a:prstGeom prst="rect">
+                      <a:avLst/>
+                    </a:prstGeom>
+                  </pic:spPr>
+                </pic:pic>
+              </a:graphicData>
+            </a:graphic>
+          </wp:inline>
+        </w:drawing>
+      </w:r>
+    </w:p>
+    <w:p>
+      <w:pPr>
+        <w:pStyle w:val="Heading3"/>
+      </w:pPr>
+      <w:r>
+        <w:t xml:space="preserve">Step </w:t>
+      </w:r>
+      <w:r>
+        <w:t>2</w:t>
+      </w:r>
+      <w:r>
+        <w:t>:</w:t>
+      </w:r>
+    </w:p>
+    <w:p>
+      <w:r>
+        <w:t xml:space="preserve">In </w:t>
+      </w:r>
+      <w:proofErr w:type="spellStart"/>
+      <w:r>
+        <w:t>user.rb</w:t>
+      </w:r>
+      <w:proofErr w:type="spellEnd"/>
+      <w:r>
+        <w:t>,</w:t>
+      </w:r>
+    </w:p>
+    <w:p>
+      <w:pPr>
+        <w:pStyle w:val="ListParagraph"/>
+        <w:numPr>
+          <w:ilvl w:val="0"/>
+          <w:numId w:val="19"/>
+        </w:numPr>
+      </w:pPr>
+      <w:r>
+        <w:t xml:space="preserve">validates check the condition while saving in </w:t>
+      </w:r>
+      <w:proofErr w:type="spellStart"/>
+      <w:r>
+        <w:t>db</w:t>
+      </w:r>
+      <w:proofErr w:type="spellEnd"/>
+    </w:p>
+    <w:p>
+      <w:pPr>
+        <w:pStyle w:val="ListParagraph"/>
+        <w:numPr>
+          <w:ilvl w:val="0"/>
+          <w:numId w:val="19"/>
+        </w:numPr>
+      </w:pPr>
+      <w:proofErr w:type="spellStart"/>
+      <w:r>
+        <w:t>has_secure_password</w:t>
+      </w:r>
+      <w:proofErr w:type="spellEnd"/>
+      <w:r>
+        <w:t xml:space="preserve"> – check if it has a password. </w:t>
+      </w:r>
+    </w:p>
+    <w:p>
+      <w:pPr>
+        <w:rPr>
+          <w:b/>
+          <w:bCs/>
+          <w:sz w:val="28"/>
+          <w:szCs w:val="28"/>
+          <w:u w:val="single"/>
+        </w:rPr>
+      </w:pPr>
+      <w:r>
+        <w:rPr>
+          <w:noProof/>
+        </w:rPr>
+        <w:drawing>
+          <wp:inline distT="0" distB="0" distL="0" distR="0" wp14:anchorId="1EBFEB2E" wp14:editId="43AE0D37">
+            <wp:extent cx="8562975" cy="762000"/>
+            <wp:effectExtent l="0" t="0" r="9525" b="0"/>
+            <wp:docPr id="40" name="Picture 40"/>
+            <wp:cNvGraphicFramePr>
+              <a:graphicFrameLocks xmlns:a="http://schemas.openxmlformats.org/drawingml/2006/main" noChangeAspect="1"/>
+            </wp:cNvGraphicFramePr>
+            <a:graphic xmlns:a="http://schemas.openxmlformats.org/drawingml/2006/main">
+              <a:graphicData uri="http://schemas.openxmlformats.org/drawingml/2006/picture">
+                <pic:pic xmlns:pic="http://schemas.openxmlformats.org/drawingml/2006/picture">
+                  <pic:nvPicPr>
+                    <pic:cNvPr id="1" name=""/>
+                    <pic:cNvPicPr/>
+                  </pic:nvPicPr>
+                  <pic:blipFill>
+                    <a:blip r:embed="rId55"/>
+                    <a:stretch>
+                      <a:fillRect/>
+                    </a:stretch>
+                  </pic:blipFill>
+                  <pic:spPr>
+                    <a:xfrm>
+                      <a:off x="0" y="0"/>
+                      <a:ext cx="8562975" cy="762000"/>
+                    </a:xfrm>
+                    <a:prstGeom prst="rect">
+                      <a:avLst/>
+                    </a:prstGeom>
+                  </pic:spPr>
+                </pic:pic>
+              </a:graphicData>
+            </a:graphic>
+          </wp:inline>
+        </w:drawing>
+      </w:r>
+    </w:p>
+    <w:p>
+      <w:r>
+        <w:t xml:space="preserve">In gem file, </w:t>
+      </w:r>
+    </w:p>
+    <w:p>
+      <w:pPr>
+        <w:pStyle w:val="ListParagraph"/>
+        <w:numPr>
+          <w:ilvl w:val="0"/>
+          <w:numId w:val="20"/>
+        </w:numPr>
+      </w:pPr>
+      <w:r>
+        <w:t xml:space="preserve">uncommand </w:t>
+      </w:r>
+      <w:proofErr w:type="spellStart"/>
+      <w:r>
+        <w:t>bcrypt</w:t>
+      </w:r>
+      <w:proofErr w:type="spellEnd"/>
+      <w:r>
+        <w:t xml:space="preserve"> gem.</w:t>
+      </w:r>
+    </w:p>
+    <w:p>
+      <w:pPr>
+        <w:pStyle w:val="ListParagraph"/>
+        <w:numPr>
+          <w:ilvl w:val="0"/>
+          <w:numId w:val="20"/>
+        </w:numPr>
+      </w:pPr>
+      <w:r>
+        <w:t xml:space="preserve">Add </w:t>
+      </w:r>
+      <w:proofErr w:type="spellStart"/>
+      <w:r>
+        <w:t>hirb</w:t>
+      </w:r>
+      <w:proofErr w:type="spellEnd"/>
+      <w:r>
+        <w:t xml:space="preserve"> gem for having table structure in rails console.</w:t>
+      </w:r>
+    </w:p>
+    <w:p>
+      <w:r>
+        <w:rPr>
+          <w:noProof/>
+        </w:rPr>
+        <w:drawing>
+          <wp:inline distT="0" distB="0" distL="0" distR="0" wp14:anchorId="0B13A51B" wp14:editId="0BB1A87F">
+            <wp:extent cx="1885950" cy="428625"/>
+            <wp:effectExtent l="0" t="0" r="0" b="9525"/>
+            <wp:docPr id="41" name="Picture 41"/>
+            <wp:cNvGraphicFramePr>
+              <a:graphicFrameLocks xmlns:a="http://schemas.openxmlformats.org/drawingml/2006/main" noChangeAspect="1"/>
+            </wp:cNvGraphicFramePr>
+            <a:graphic xmlns:a="http://schemas.openxmlformats.org/drawingml/2006/main">
+              <a:graphicData uri="http://schemas.openxmlformats.org/drawingml/2006/picture">
+                <pic:pic xmlns:pic="http://schemas.openxmlformats.org/drawingml/2006/picture">
+                  <pic:nvPicPr>
+                    <pic:cNvPr id="1" name=""/>
+                    <pic:cNvPicPr/>
+                  </pic:nvPicPr>
+                  <pic:blipFill>
+                    <a:blip r:embed="rId56"/>
+                    <a:stretch>
+                      <a:fillRect/>
+                    </a:stretch>
+                  </pic:blipFill>
+                  <pic:spPr>
+                    <a:xfrm>
+                      <a:off x="0" y="0"/>
+                      <a:ext cx="1885950" cy="428625"/>
+                    </a:xfrm>
+                    <a:prstGeom prst="rect">
+                      <a:avLst/>
+                    </a:prstGeom>
+                  </pic:spPr>
+                </pic:pic>
+              </a:graphicData>
+            </a:graphic>
+          </wp:inline>
+        </w:drawing>
+      </w:r>
+    </w:p>
+    <w:p>
+      <w:r>
+        <w:t xml:space="preserve">In command prompt, use </w:t>
+      </w:r>
+      <w:proofErr w:type="spellStart"/>
+      <w:r>
+        <w:t>cmd</w:t>
+      </w:r>
+      <w:proofErr w:type="spellEnd"/>
+      <w:r>
+        <w:t>: “bundle install”</w:t>
+      </w:r>
+      <w:r>
+        <w:t xml:space="preserve">. </w:t>
+      </w:r>
+      <w:r>
+        <w:t>Go to rails console.</w:t>
+      </w:r>
+      <w:r>
+        <w:t xml:space="preserve"> </w:t>
+      </w:r>
+      <w:proofErr w:type="spellStart"/>
+      <w:r>
+        <w:t>cmd</w:t>
+      </w:r>
+      <w:proofErr w:type="spellEnd"/>
+      <w:r>
+        <w:t>: “</w:t>
+      </w:r>
+      <w:proofErr w:type="spellStart"/>
+      <w:r>
+        <w:t>Hirb.enable</w:t>
+      </w:r>
+      <w:proofErr w:type="spellEnd"/>
+      <w:r>
+        <w:t>”</w:t>
+      </w:r>
+    </w:p>
+    <w:p>
+      <w:pPr>
+        <w:pStyle w:val="Heading3"/>
+      </w:pPr>
+      <w:r>
+        <w:lastRenderedPageBreak/>
+        <w:t xml:space="preserve">Step </w:t>
+      </w:r>
+      <w:r>
+        <w:t>3</w:t>
+      </w:r>
+      <w:r>
+        <w:t>:</w:t>
+      </w:r>
+      <w:r>
+        <w:t xml:space="preserve"> Create Users in the table</w:t>
+      </w:r>
+    </w:p>
+    <w:p>
+      <w:pPr>
+        <w:rPr>
+          <w:b/>
+          <w:bCs/>
+          <w:sz w:val="28"/>
+          <w:szCs w:val="28"/>
+          <w:u w:val="single"/>
+        </w:rPr>
+      </w:pPr>
+      <w:r>
+        <w:rPr>
+          <w:noProof/>
+        </w:rPr>
+        <w:drawing>
+          <wp:inline distT="0" distB="0" distL="0" distR="0" wp14:anchorId="45BABC44" wp14:editId="0931E15A">
+            <wp:extent cx="5721920" cy="1350726"/>
+            <wp:effectExtent l="0" t="0" r="0" b="1905"/>
+            <wp:docPr id="42" name="Picture 42"/>
+            <wp:cNvGraphicFramePr>
+              <a:graphicFrameLocks xmlns:a="http://schemas.openxmlformats.org/drawingml/2006/main" noChangeAspect="1"/>
+            </wp:cNvGraphicFramePr>
+            <a:graphic xmlns:a="http://schemas.openxmlformats.org/drawingml/2006/main">
+              <a:graphicData uri="http://schemas.openxmlformats.org/drawingml/2006/picture">
+                <pic:pic xmlns:pic="http://schemas.openxmlformats.org/drawingml/2006/picture">
+                  <pic:nvPicPr>
+                    <pic:cNvPr id="1" name=""/>
+                    <pic:cNvPicPr/>
+                  </pic:nvPicPr>
+                  <pic:blipFill>
+                    <a:blip r:embed="rId57"/>
+                    <a:stretch>
+                      <a:fillRect/>
+                    </a:stretch>
+                  </pic:blipFill>
+                  <pic:spPr>
+                    <a:xfrm>
+                      <a:off x="0" y="0"/>
+                      <a:ext cx="5740543" cy="1355122"/>
+                    </a:xfrm>
+                    <a:prstGeom prst="rect">
+                      <a:avLst/>
+                    </a:prstGeom>
+                  </pic:spPr>
+                </pic:pic>
+              </a:graphicData>
+            </a:graphic>
+          </wp:inline>
+        </w:drawing>
+      </w:r>
+    </w:p>
+    <w:p>
+      <w:r>
+        <w:t xml:space="preserve">To create multiple users. Use </w:t>
+      </w:r>
+      <w:proofErr w:type="spellStart"/>
+      <w:r>
+        <w:t>seeds.rb</w:t>
+      </w:r>
+      <w:proofErr w:type="spellEnd"/>
+    </w:p>
+    <w:p>
+      <w:r>
+        <w:rPr>
+          <w:noProof/>
+        </w:rPr>
+        <w:drawing>
+          <wp:inline distT="0" distB="0" distL="0" distR="0" wp14:anchorId="234BDB32" wp14:editId="3024CA4F">
+            <wp:extent cx="4162425" cy="1152525"/>
+            <wp:effectExtent l="0" t="0" r="9525" b="9525"/>
+            <wp:docPr id="43" name="Picture 43"/>
+            <wp:cNvGraphicFramePr>
+              <a:graphicFrameLocks xmlns:a="http://schemas.openxmlformats.org/drawingml/2006/main" noChangeAspect="1"/>
+            </wp:cNvGraphicFramePr>
+            <a:graphic xmlns:a="http://schemas.openxmlformats.org/drawingml/2006/main">
+              <a:graphicData uri="http://schemas.openxmlformats.org/drawingml/2006/picture">
+                <pic:pic xmlns:pic="http://schemas.openxmlformats.org/drawingml/2006/picture">
+                  <pic:nvPicPr>
+                    <pic:cNvPr id="1" name=""/>
+                    <pic:cNvPicPr/>
+                  </pic:nvPicPr>
+                  <pic:blipFill>
+                    <a:blip r:embed="rId58"/>
+                    <a:stretch>
+                      <a:fillRect/>
+                    </a:stretch>
+                  </pic:blipFill>
+                  <pic:spPr>
+                    <a:xfrm>
+                      <a:off x="0" y="0"/>
+                      <a:ext cx="4162425" cy="1152525"/>
+                    </a:xfrm>
+                    <a:prstGeom prst="rect">
+                      <a:avLst/>
+                    </a:prstGeom>
+                  </pic:spPr>
+                </pic:pic>
+              </a:graphicData>
+            </a:graphic>
+          </wp:inline>
+        </w:drawing>
+      </w:r>
+    </w:p>
+    <w:p>
+      <w:pPr>
+        <w:rPr>
+          <w:b/>
+          <w:bCs/>
+        </w:rPr>
+      </w:pPr>
+      <w:r>
+        <w:t xml:space="preserve">And run </w:t>
+      </w:r>
+      <w:proofErr w:type="spellStart"/>
+      <w:r>
+        <w:t>cmd</w:t>
+      </w:r>
+      <w:proofErr w:type="spellEnd"/>
+      <w:r>
+        <w:t xml:space="preserve">: </w:t>
+      </w:r>
+      <w:r>
+        <w:rPr>
+          <w:b/>
+          <w:bCs/>
+        </w:rPr>
+        <w:t xml:space="preserve">rails </w:t>
+      </w:r>
+      <w:proofErr w:type="spellStart"/>
+      <w:proofErr w:type="gramStart"/>
+      <w:r>
+        <w:rPr>
+          <w:b/>
+          <w:bCs/>
+        </w:rPr>
+        <w:t>db:seed</w:t>
+      </w:r>
+      <w:proofErr w:type="spellEnd"/>
+      <w:proofErr w:type="gramEnd"/>
+      <w:r>
+        <w:rPr>
+          <w:b/>
+          <w:bCs/>
+        </w:rPr>
+        <w:t xml:space="preserve">. </w:t>
+      </w:r>
+      <w:r>
+        <w:t>Go to</w:t>
+      </w:r>
+      <w:r>
+        <w:rPr>
+          <w:b/>
+          <w:bCs/>
+        </w:rPr>
+        <w:t xml:space="preserve"> rails console.</w:t>
+      </w:r>
+    </w:p>
+    <w:p>
+      <w:pPr>
+        <w:rPr>
+          <w:b/>
+          <w:bCs/>
+        </w:rPr>
+      </w:pPr>
+      <w:r>
+        <w:rPr>
+          <w:noProof/>
+        </w:rPr>
+        <w:drawing>
+          <wp:inline distT="0" distB="0" distL="0" distR="0" wp14:anchorId="086F9788" wp14:editId="2AC6ACE6">
+            <wp:extent cx="6272961" cy="1278376"/>
+            <wp:effectExtent l="0" t="0" r="0" b="0"/>
+            <wp:docPr id="44" name="Picture 44"/>
+            <wp:cNvGraphicFramePr>
+              <a:graphicFrameLocks xmlns:a="http://schemas.openxmlformats.org/drawingml/2006/main" noChangeAspect="1"/>
+            </wp:cNvGraphicFramePr>
+            <a:graphic xmlns:a="http://schemas.openxmlformats.org/drawingml/2006/main">
+              <a:graphicData uri="http://schemas.openxmlformats.org/drawingml/2006/picture">
+                <pic:pic xmlns:pic="http://schemas.openxmlformats.org/drawingml/2006/picture">
+                  <pic:nvPicPr>
+                    <pic:cNvPr id="1" name=""/>
+                    <pic:cNvPicPr/>
+                  </pic:nvPicPr>
+                  <pic:blipFill>
+                    <a:blip r:embed="rId59"/>
+                    <a:stretch>
+                      <a:fillRect/>
+                    </a:stretch>
+                  </pic:blipFill>
+                  <pic:spPr>
+                    <a:xfrm>
+                      <a:off x="0" y="0"/>
+                      <a:ext cx="6321932" cy="1288356"/>
+                    </a:xfrm>
+                    <a:prstGeom prst="rect">
+                      <a:avLst/>
+                    </a:prstGeom>
+                  </pic:spPr>
+                </pic:pic>
+              </a:graphicData>
+            </a:graphic>
+          </wp:inline>
+        </w:drawing>
+      </w:r>
+    </w:p>
+    <w:p>
+      <w:pPr>
+        <w:pStyle w:val="Heading1"/>
+      </w:pPr>
+      <w:r>
+        <w:t>Build Message Resource</w:t>
+      </w:r>
+    </w:p>
+    <w:p>
+      <w:pPr>
+        <w:pStyle w:val="Heading3"/>
+      </w:pPr>
+      <w:r>
+        <w:t>Step 1:</w:t>
+      </w:r>
+    </w:p>
+    <w:p>
+      <w:pPr>
+        <w:pStyle w:val="ListParagraph"/>
+        <w:numPr>
+          <w:ilvl w:val="0"/>
+          <w:numId w:val="22"/>
+        </w:numPr>
+      </w:pPr>
+      <w:r>
+        <w:t xml:space="preserve">Create migration file and model file. For creating together, use </w:t>
+      </w:r>
+      <w:proofErr w:type="spellStart"/>
+      <w:r>
+        <w:t>cmd</w:t>
+      </w:r>
+      <w:proofErr w:type="spellEnd"/>
+      <w:r>
+        <w:t xml:space="preserve">: </w:t>
+      </w:r>
+      <w:r>
+        <w:rPr>
+          <w:b/>
+          <w:bCs/>
+          <w:sz w:val="24"/>
+          <w:szCs w:val="24"/>
+        </w:rPr>
+        <w:t xml:space="preserve">rails generate model </w:t>
+      </w:r>
+      <w:r>
+        <w:rPr>
+          <w:b/>
+          <w:bCs/>
+          <w:sz w:val="24"/>
+          <w:szCs w:val="24"/>
+        </w:rPr>
+        <w:t>message</w:t>
+      </w:r>
+    </w:p>
+    <w:p>
+      <w:pPr>
+        <w:pStyle w:val="ListParagraph"/>
+        <w:numPr>
+          <w:ilvl w:val="0"/>
+          <w:numId w:val="22"/>
+        </w:numPr>
+      </w:pPr>
+      <w:r>
+        <w:t xml:space="preserve">In migration file, </w:t>
+      </w:r>
+      <w:proofErr w:type="spellStart"/>
+      <w:r>
+        <w:t>user_id</w:t>
+      </w:r>
+      <w:proofErr w:type="spellEnd"/>
+      <w:r>
+        <w:t xml:space="preserve"> is the foreign key</w:t>
+      </w:r>
+    </w:p>
+    <w:p/>
+    <w:p>
+      <w:r>
+        <w:rPr>
+          <w:noProof/>
+        </w:rPr>
+        <w:drawing>
+          <wp:inline distT="0" distB="0" distL="0" distR="0" wp14:anchorId="35C3F804" wp14:editId="347C5CA1">
+            <wp:extent cx="2288237" cy="972752"/>
+            <wp:effectExtent l="0" t="0" r="0" b="0"/>
+            <wp:docPr id="45" name="Picture 45"/>
+            <wp:cNvGraphicFramePr>
+              <a:graphicFrameLocks xmlns:a="http://schemas.openxmlformats.org/drawingml/2006/main" noChangeAspect="1"/>
+            </wp:cNvGraphicFramePr>
+            <a:graphic xmlns:a="http://schemas.openxmlformats.org/drawingml/2006/main">
+              <a:graphicData uri="http://schemas.openxmlformats.org/drawingml/2006/picture">
+                <pic:pic xmlns:pic="http://schemas.openxmlformats.org/drawingml/2006/picture">
+                  <pic:nvPicPr>
+                    <pic:cNvPr id="1" name=""/>
+                    <pic:cNvPicPr/>
+                  </pic:nvPicPr>
+                  <pic:blipFill>
+                    <a:blip r:embed="rId60"/>
+                    <a:stretch>
+                      <a:fillRect/>
+                    </a:stretch>
+                  </pic:blipFill>
+                  <pic:spPr>
+                    <a:xfrm>
+                      <a:off x="0" y="0"/>
+                      <a:ext cx="2313045" cy="983298"/>
+                    </a:xfrm>
+                    <a:prstGeom prst="rect">
+                      <a:avLst/>
+                    </a:prstGeom>
+                  </pic:spPr>
+                </pic:pic>
+              </a:graphicData>
+            </a:graphic>
+          </wp:inline>
+        </w:drawing>
+      </w:r>
+      <w:r>
+        <w:t xml:space="preserve"> </w:t>
+      </w:r>
+    </w:p>
+    <w:p>
+      <w:pPr>
+        <w:pStyle w:val="ListParagraph"/>
+        <w:numPr>
+          <w:ilvl w:val="0"/>
+          <w:numId w:val="22"/>
+        </w:numPr>
+      </w:pPr>
+      <w:r>
+        <w:t xml:space="preserve">Run rails </w:t>
+      </w:r>
+      <w:proofErr w:type="spellStart"/>
+      <w:proofErr w:type="gramStart"/>
+      <w:r>
+        <w:t>db:migrate</w:t>
+      </w:r>
+      <w:proofErr w:type="spellEnd"/>
+      <w:proofErr w:type="gramEnd"/>
+    </w:p>
+    <w:p>
+      <w:pPr>
+        <w:pStyle w:val="ListParagraph"/>
+        <w:numPr>
+          <w:ilvl w:val="0"/>
+          <w:numId w:val="22"/>
+        </w:numPr>
+      </w:pPr>
+      <w:r>
+        <w:t xml:space="preserve">In Model, </w:t>
+      </w:r>
+      <w:r>
+        <w:rPr>
+          <w:b/>
+          <w:bCs/>
+          <w:color w:val="FF0000"/>
+          <w:sz w:val="24"/>
+          <w:szCs w:val="24"/>
+        </w:rPr>
+        <w:t>specify the relationship</w:t>
+      </w:r>
+      <w:r>
+        <w:rPr>
+          <w:color w:val="FF0000"/>
+          <w:sz w:val="24"/>
+          <w:szCs w:val="24"/>
+        </w:rPr>
+        <w:t xml:space="preserve"> </w:t>
+      </w:r>
+      <w:r>
+        <w:t xml:space="preserve">means association between two resources. </w:t>
+      </w:r>
+    </w:p>
+    <w:p>
+      <w:r>
+        <w:rPr>
+          <w:noProof/>
+        </w:rPr>
+        <w:drawing>
+          <wp:inline distT="0" distB="0" distL="0" distR="0" wp14:anchorId="3E45979A" wp14:editId="21E6D2FE">
+            <wp:extent cx="4270443" cy="670006"/>
+            <wp:effectExtent l="0" t="0" r="0" b="0"/>
+            <wp:docPr id="46" name="Picture 46"/>
+            <wp:cNvGraphicFramePr>
+              <a:graphicFrameLocks xmlns:a="http://schemas.openxmlformats.org/drawingml/2006/main" noChangeAspect="1"/>
+            </wp:cNvGraphicFramePr>
+            <a:graphic xmlns:a="http://schemas.openxmlformats.org/drawingml/2006/main">
+              <a:graphicData uri="http://schemas.openxmlformats.org/drawingml/2006/picture">
+                <pic:pic xmlns:pic="http://schemas.openxmlformats.org/drawingml/2006/picture">
+                  <pic:nvPicPr>
+                    <pic:cNvPr id="1" name=""/>
+                    <pic:cNvPicPr/>
+                  </pic:nvPicPr>
+                  <pic:blipFill>
+                    <a:blip r:embed="rId61"/>
+                    <a:stretch>
+                      <a:fillRect/>
+                    </a:stretch>
+                  </pic:blipFill>
+                  <pic:spPr>
+                    <a:xfrm>
+                      <a:off x="0" y="0"/>
+                      <a:ext cx="4335833" cy="680265"/>
+                    </a:xfrm>
+                    <a:prstGeom prst="rect">
+                      <a:avLst/>
+                    </a:prstGeom>
+                  </pic:spPr>
+                </pic:pic>
+              </a:graphicData>
+            </a:graphic>
+          </wp:inline>
+        </w:drawing>
+      </w:r>
+    </w:p>
+    <w:p>
+      <w:r>
+        <w:rPr>
+          <w:noProof/>
+        </w:rPr>
+        <w:drawing>
+          <wp:inline distT="0" distB="0" distL="0" distR="0" wp14:anchorId="2C72BDE6" wp14:editId="073CB235">
+            <wp:extent cx="5924145" cy="745044"/>
+            <wp:effectExtent l="0" t="0" r="635" b="0"/>
+            <wp:docPr id="48" name="Picture 48"/>
+            <wp:cNvGraphicFramePr>
+              <a:graphicFrameLocks xmlns:a="http://schemas.openxmlformats.org/drawingml/2006/main" noChangeAspect="1"/>
+            </wp:cNvGraphicFramePr>
+            <a:graphic xmlns:a="http://schemas.openxmlformats.org/drawingml/2006/main">
+              <a:graphicData uri="http://schemas.openxmlformats.org/drawingml/2006/picture">
+                <pic:pic xmlns:pic="http://schemas.openxmlformats.org/drawingml/2006/picture">
+                  <pic:nvPicPr>
+                    <pic:cNvPr id="1" name=""/>
+                    <pic:cNvPicPr/>
+                  </pic:nvPicPr>
+                  <pic:blipFill>
+                    <a:blip r:embed="rId62"/>
+                    <a:stretch>
+                      <a:fillRect/>
+                    </a:stretch>
+                  </pic:blipFill>
+                  <pic:spPr>
+                    <a:xfrm>
+                      <a:off x="0" y="0"/>
+                      <a:ext cx="6148368" cy="773243"/>
+                    </a:xfrm>
+                    <a:prstGeom prst="rect">
+                      <a:avLst/>
+                    </a:prstGeom>
+                  </pic:spPr>
+                </pic:pic>
+              </a:graphicData>
+            </a:graphic>
+          </wp:inline>
+        </w:drawing>
+      </w:r>
+    </w:p>
+    <w:p>
+      <w:pPr>
+        <w:pStyle w:val="ListParagraph"/>
+        <w:numPr>
+          <w:ilvl w:val="0"/>
+          <w:numId w:val="22"/>
+        </w:numPr>
+      </w:pPr>
+      <w:r>
+        <w:t>Add multiple messages in the seed file. Run console.</w:t>
+      </w:r>
+    </w:p>
+    <w:p>
+      <w:r>
+        <w:rPr>
+          <w:noProof/>
+        </w:rPr>
+        <w:drawing>
+          <wp:inline distT="0" distB="0" distL="0" distR="0" wp14:anchorId="1E1F74BB" wp14:editId="5926333F">
+            <wp:extent cx="4863830" cy="1936384"/>
+            <wp:effectExtent l="0" t="0" r="0" b="6985"/>
+            <wp:docPr id="49" name="Picture 49"/>
+            <wp:cNvGraphicFramePr>
+              <a:graphicFrameLocks xmlns:a="http://schemas.openxmlformats.org/drawingml/2006/main" noChangeAspect="1"/>
+            </wp:cNvGraphicFramePr>
+            <a:graphic xmlns:a="http://schemas.openxmlformats.org/drawingml/2006/main">
+              <a:graphicData uri="http://schemas.openxmlformats.org/drawingml/2006/picture">
+                <pic:pic xmlns:pic="http://schemas.openxmlformats.org/drawingml/2006/picture">
+                  <pic:nvPicPr>
+                    <pic:cNvPr id="1" name=""/>
+                    <pic:cNvPicPr/>
+                  </pic:nvPicPr>
+                  <pic:blipFill>
+                    <a:blip r:embed="rId63"/>
+                    <a:stretch>
+                      <a:fillRect/>
+                    </a:stretch>
+                  </pic:blipFill>
+                  <pic:spPr>
+                    <a:xfrm>
+                      <a:off x="0" y="0"/>
+                      <a:ext cx="4890057" cy="1946825"/>
+                    </a:xfrm>
+                    <a:prstGeom prst="rect">
+                      <a:avLst/>
+                    </a:prstGeom>
+                  </pic:spPr>
+                </pic:pic>
+              </a:graphicData>
+            </a:graphic>
+          </wp:inline>
+        </w:drawing>
+      </w:r>
+    </w:p>
+    <w:p>
+      <w:pPr>
+        <w:pStyle w:val="Heading1"/>
+      </w:pPr>
+      <w:r>
+        <w:lastRenderedPageBreak/>
+        <w:t xml:space="preserve">Add/Show actual messages </w:t>
+      </w:r>
+      <w:r>
+        <w:t>in the browser</w:t>
+      </w:r>
+    </w:p>
+    <w:p>
+      <w:pPr>
+        <w:pStyle w:val="Heading3"/>
+      </w:pPr>
+      <w:r>
+        <w:t>Chatroom Controller</w:t>
+      </w:r>
+    </w:p>
+    <w:p>
+      <w:r>
+        <w:rPr>
+          <w:noProof/>
+        </w:rPr>
+        <w:drawing>
+          <wp:inline distT="0" distB="0" distL="0" distR="0" wp14:anchorId="6109ADD9" wp14:editId="210E9817">
+            <wp:extent cx="3054485" cy="851931"/>
+            <wp:effectExtent l="0" t="0" r="0" b="5715"/>
+            <wp:docPr id="50" name="Picture 50"/>
+            <wp:cNvGraphicFramePr>
+              <a:graphicFrameLocks xmlns:a="http://schemas.openxmlformats.org/drawingml/2006/main" noChangeAspect="1"/>
+            </wp:cNvGraphicFramePr>
+            <a:graphic xmlns:a="http://schemas.openxmlformats.org/drawingml/2006/main">
+              <a:graphicData uri="http://schemas.openxmlformats.org/drawingml/2006/picture">
+                <pic:pic xmlns:pic="http://schemas.openxmlformats.org/drawingml/2006/picture">
+                  <pic:nvPicPr>
+                    <pic:cNvPr id="1" name=""/>
+                    <pic:cNvPicPr/>
+                  </pic:nvPicPr>
+                  <pic:blipFill>
+                    <a:blip r:embed="rId64"/>
+                    <a:stretch>
+                      <a:fillRect/>
+                    </a:stretch>
+                  </pic:blipFill>
+                  <pic:spPr>
+                    <a:xfrm>
+                      <a:off x="0" y="0"/>
+                      <a:ext cx="3081642" cy="859506"/>
+                    </a:xfrm>
+                    <a:prstGeom prst="rect">
+                      <a:avLst/>
+                    </a:prstGeom>
+                  </pic:spPr>
+                </pic:pic>
+              </a:graphicData>
+            </a:graphic>
+          </wp:inline>
+        </w:drawing>
+      </w:r>
+    </w:p>
+    <w:p>
+      <w:pPr>
+        <w:pStyle w:val="Heading3"/>
+      </w:pPr>
+      <w:r>
+        <w:t>index view</w:t>
+      </w:r>
+    </w:p>
+    <w:p>
+      <w:r>
+        <w:rPr>
+          <w:noProof/>
+        </w:rPr>
+        <w:drawing>
+          <wp:inline distT="0" distB="0" distL="0" distR="0" wp14:anchorId="3EB378F7" wp14:editId="6654BA60">
+            <wp:extent cx="3297677" cy="975227"/>
+            <wp:effectExtent l="0" t="0" r="0" b="0"/>
+            <wp:docPr id="53" name="Picture 53"/>
+            <wp:cNvGraphicFramePr>
+              <a:graphicFrameLocks xmlns:a="http://schemas.openxmlformats.org/drawingml/2006/main" noChangeAspect="1"/>
+            </wp:cNvGraphicFramePr>
+            <a:graphic xmlns:a="http://schemas.openxmlformats.org/drawingml/2006/main">
+              <a:graphicData uri="http://schemas.openxmlformats.org/drawingml/2006/picture">
+                <pic:pic xmlns:pic="http://schemas.openxmlformats.org/drawingml/2006/picture">
+                  <pic:nvPicPr>
+                    <pic:cNvPr id="1" name=""/>
+                    <pic:cNvPicPr/>
+                  </pic:nvPicPr>
+                  <pic:blipFill>
+                    <a:blip r:embed="rId65"/>
+                    <a:stretch>
+                      <a:fillRect/>
+                    </a:stretch>
+                  </pic:blipFill>
+                  <pic:spPr>
+                    <a:xfrm>
+                      <a:off x="0" y="0"/>
+                      <a:ext cx="3372902" cy="997473"/>
+                    </a:xfrm>
+                    <a:prstGeom prst="rect">
+                      <a:avLst/>
+                    </a:prstGeom>
+                  </pic:spPr>
+                </pic:pic>
+              </a:graphicData>
+            </a:graphic>
+          </wp:inline>
+        </w:drawing>
+      </w:r>
+    </w:p>
+    <w:p>
+      <w:pPr>
+        <w:pStyle w:val="Heading3"/>
+      </w:pPr>
+      <w:r>
+        <w:t>Output</w:t>
+      </w:r>
+    </w:p>
+    <w:p>
+      <w:r>
+        <w:rPr>
+          <w:noProof/>
+        </w:rPr>
+        <w:drawing>
+          <wp:inline distT="0" distB="0" distL="0" distR="0" wp14:anchorId="1F86E75F" wp14:editId="136F3430">
+            <wp:extent cx="1309583" cy="1179276"/>
+            <wp:effectExtent l="0" t="0" r="5080" b="1905"/>
+            <wp:docPr id="54" name="Picture 54"/>
+            <wp:cNvGraphicFramePr>
+              <a:graphicFrameLocks xmlns:a="http://schemas.openxmlformats.org/drawingml/2006/main" noChangeAspect="1"/>
+            </wp:cNvGraphicFramePr>
+            <a:graphic xmlns:a="http://schemas.openxmlformats.org/drawingml/2006/main">
+              <a:graphicData uri="http://schemas.openxmlformats.org/drawingml/2006/picture">
+                <pic:pic xmlns:pic="http://schemas.openxmlformats.org/drawingml/2006/picture">
+                  <pic:nvPicPr>
+                    <pic:cNvPr id="1" name=""/>
+                    <pic:cNvPicPr/>
+                  </pic:nvPicPr>
+                  <pic:blipFill>
+                    <a:blip r:embed="rId66"/>
+                    <a:stretch>
+                      <a:fillRect/>
+                    </a:stretch>
+                  </pic:blipFill>
+                  <pic:spPr>
+                    <a:xfrm>
+                      <a:off x="0" y="0"/>
+                      <a:ext cx="1325628" cy="1193724"/>
+                    </a:xfrm>
+                    <a:prstGeom prst="rect">
+                      <a:avLst/>
+                    </a:prstGeom>
+                  </pic:spPr>
+                </pic:pic>
+              </a:graphicData>
+            </a:graphic>
+          </wp:inline>
+        </w:drawing>
+      </w:r>
+    </w:p>
+    <w:p/>
+    <w:p/>
+    <w:p/>
+    <w:p>
+      <w:pPr>
+        <w:rPr>
+          <w:b/>
+          <w:bCs/>
+        </w:rPr>
+      </w:pPr>
+    </w:p>
+    <w:p/>
+    <w:p/>
+    <w:p/>
+    <w:p/>
+    <w:p/>
     <w:p/>
     <w:p/>
     <w:p/>
     <w:p/>
     <w:sectPr>
-      <w:headerReference w:type="default" r:id="rId49"/>
+      <w:headerReference w:type="default" r:id="rId67"/>
       <w:pgSz w:w="15840" w:h="12240" w:orient="landscape" w:code="1"/>
       <w:pgMar w:top="720" w:right="720" w:bottom="720" w:left="720" w:header="720" w:footer="720" w:gutter="0"/>
       <w:cols w:space="720"/>
@@ -5456,6 +7902,119 @@
 <file path=word/numbering.xml><?xml version="1.0" encoding="utf-8"?>
 <w:numbering xmlns:wpc="http://schemas.microsoft.com/office/word/2010/wordprocessingCanvas" xmlns:cx="http://schemas.microsoft.com/office/drawing/2014/chartex" xmlns:cx1="http://schemas.microsoft.com/office/drawing/2015/9/8/chartex" xmlns:cx2="http://schemas.microsoft.com/office/drawing/2015/10/21/chartex" xmlns:cx3="http://schemas.microsoft.com/office/drawing/2016/5/9/chartex" xmlns:cx4="http://schemas.microsoft.com/office/drawing/2016/5/10/chartex" xmlns:cx5="http://schemas.microsoft.com/office/drawing/2016/5/11/chartex" xmlns:cx6="http://schemas.microsoft.com/office/drawing/2016/5/12/chartex" xmlns:cx7="http://schemas.microsoft.com/office/drawing/2016/5/13/chartex" xmlns:cx8="http://schemas.microsoft.com/office/drawing/2016/5/14/chartex" xmlns:mc="http://schemas.openxmlformats.org/markup-compatibility/2006" xmlns:aink="http://schemas.microsoft.com/office/drawing/2016/ink" xmlns:am3d="http://schemas.microsoft.com/office/drawing/2017/model3d" xmlns:o="urn:schemas-microsoft-com:office:office" xmlns:r="http://schemas.openxmlformats.org/officeDocument/2006/relationships" xmlns:m="http://schemas.openxmlformats.org/officeDocument/2006/math" xmlns:v="urn:schemas-microsoft-com:vml" xmlns:wp14="http://schemas.microsoft.com/office/word/2010/wordprocessingDrawing" xmlns:wp="http://schemas.openxmlformats.org/drawingml/2006/wordprocessingDrawing" xmlns:w10="urn:schemas-microsoft-com:office:word" xmlns:w="http://schemas.openxmlformats.org/wordprocessingml/2006/main" xmlns:w14="http://schemas.microsoft.com/office/word/2010/wordml" xmlns:w15="http://schemas.microsoft.com/office/word/2012/wordml" xmlns:w16cex="http://schemas.microsoft.com/office/word/2018/wordml/cex" xmlns:w16cid="http://schemas.microsoft.com/office/word/2016/wordml/cid" xmlns:w16="http://schemas.microsoft.com/office/word/2018/wordml" xmlns:w16se="http://schemas.microsoft.com/office/word/2015/wordml/symex" xmlns:wpg="http://schemas.microsoft.com/office/word/2010/wordprocessingGroup" xmlns:wpi="http://schemas.microsoft.com/office/word/2010/wordprocessingInk" xmlns:wne="http://schemas.microsoft.com/office/word/2006/wordml" xmlns:wps="http://schemas.microsoft.com/office/word/2010/wordprocessingShape" mc:Ignorable="w14 w15 w16se w16cid w16 w16cex wp14">
   <w:abstractNum w:abstractNumId="0" w15:restartNumberingAfterBreak="0">
+    <w:nsid w:val="037F57C5"/>
+    <w:multiLevelType w:val="hybridMultilevel"/>
+    <w:tmpl w:val="EF4E3234"/>
+    <w:lvl w:ilvl="0" w:tplc="04090001">
+      <w:start w:val="1"/>
+      <w:numFmt w:val="bullet"/>
+      <w:lvlText w:val=""/>
+      <w:lvlJc w:val="left"/>
+      <w:pPr>
+        <w:ind w:left="720" w:hanging="360"/>
+      </w:pPr>
+      <w:rPr>
+        <w:rFonts w:ascii="Symbol" w:hAnsi="Symbol" w:hint="default"/>
+      </w:rPr>
+    </w:lvl>
+    <w:lvl w:ilvl="1" w:tplc="04090003" w:tentative="1">
+      <w:start w:val="1"/>
+      <w:numFmt w:val="bullet"/>
+      <w:lvlText w:val="o"/>
+      <w:lvlJc w:val="left"/>
+      <w:pPr>
+        <w:ind w:left="1440" w:hanging="360"/>
+      </w:pPr>
+      <w:rPr>
+        <w:rFonts w:ascii="Courier New" w:hAnsi="Courier New" w:cs="Courier New" w:hint="default"/>
+      </w:rPr>
+    </w:lvl>
+    <w:lvl w:ilvl="2" w:tplc="04090005" w:tentative="1">
+      <w:start w:val="1"/>
+      <w:numFmt w:val="bullet"/>
+      <w:lvlText w:val=""/>
+      <w:lvlJc w:val="left"/>
+      <w:pPr>
+        <w:ind w:left="2160" w:hanging="360"/>
+      </w:pPr>
+      <w:rPr>
+        <w:rFonts w:ascii="Wingdings" w:hAnsi="Wingdings" w:hint="default"/>
+      </w:rPr>
+    </w:lvl>
+    <w:lvl w:ilvl="3" w:tplc="04090001" w:tentative="1">
+      <w:start w:val="1"/>
+      <w:numFmt w:val="bullet"/>
+      <w:lvlText w:val=""/>
+      <w:lvlJc w:val="left"/>
+      <w:pPr>
+        <w:ind w:left="2880" w:hanging="360"/>
+      </w:pPr>
+      <w:rPr>
+        <w:rFonts w:ascii="Symbol" w:hAnsi="Symbol" w:hint="default"/>
+      </w:rPr>
+    </w:lvl>
+    <w:lvl w:ilvl="4" w:tplc="04090003" w:tentative="1">
+      <w:start w:val="1"/>
+      <w:numFmt w:val="bullet"/>
+      <w:lvlText w:val="o"/>
+      <w:lvlJc w:val="left"/>
+      <w:pPr>
+        <w:ind w:left="3600" w:hanging="360"/>
+      </w:pPr>
+      <w:rPr>
+        <w:rFonts w:ascii="Courier New" w:hAnsi="Courier New" w:cs="Courier New" w:hint="default"/>
+      </w:rPr>
+    </w:lvl>
+    <w:lvl w:ilvl="5" w:tplc="04090005" w:tentative="1">
+      <w:start w:val="1"/>
+      <w:numFmt w:val="bullet"/>
+      <w:lvlText w:val=""/>
+      <w:lvlJc w:val="left"/>
+      <w:pPr>
+        <w:ind w:left="4320" w:hanging="360"/>
+      </w:pPr>
+      <w:rPr>
+        <w:rFonts w:ascii="Wingdings" w:hAnsi="Wingdings" w:hint="default"/>
+      </w:rPr>
+    </w:lvl>
+    <w:lvl w:ilvl="6" w:tplc="04090001" w:tentative="1">
+      <w:start w:val="1"/>
+      <w:numFmt w:val="bullet"/>
+      <w:lvlText w:val=""/>
+      <w:lvlJc w:val="left"/>
+      <w:pPr>
+        <w:ind w:left="5040" w:hanging="360"/>
+      </w:pPr>
+      <w:rPr>
+        <w:rFonts w:ascii="Symbol" w:hAnsi="Symbol" w:hint="default"/>
+      </w:rPr>
+    </w:lvl>
+    <w:lvl w:ilvl="7" w:tplc="04090003" w:tentative="1">
+      <w:start w:val="1"/>
+      <w:numFmt w:val="bullet"/>
+      <w:lvlText w:val="o"/>
+      <w:lvlJc w:val="left"/>
+      <w:pPr>
+        <w:ind w:left="5760" w:hanging="360"/>
+      </w:pPr>
+      <w:rPr>
+        <w:rFonts w:ascii="Courier New" w:hAnsi="Courier New" w:cs="Courier New" w:hint="default"/>
+      </w:rPr>
+    </w:lvl>
+    <w:lvl w:ilvl="8" w:tplc="04090005" w:tentative="1">
+      <w:start w:val="1"/>
+      <w:numFmt w:val="bullet"/>
+      <w:lvlText w:val=""/>
+      <w:lvlJc w:val="left"/>
+      <w:pPr>
+        <w:ind w:left="6480" w:hanging="360"/>
+      </w:pPr>
+      <w:rPr>
+        <w:rFonts w:ascii="Wingdings" w:hAnsi="Wingdings" w:hint="default"/>
+      </w:rPr>
+    </w:lvl>
+  </w:abstractNum>
+  <w:abstractNum w:abstractNumId="1" w15:restartNumberingAfterBreak="0">
     <w:nsid w:val="0C2F26A0"/>
     <w:multiLevelType w:val="hybridMultilevel"/>
     <w:tmpl w:val="90FED558"/>
@@ -5544,7 +8103,7 @@
       </w:pPr>
     </w:lvl>
   </w:abstractNum>
-  <w:abstractNum w:abstractNumId="1" w15:restartNumberingAfterBreak="0">
+  <w:abstractNum w:abstractNumId="2" w15:restartNumberingAfterBreak="0">
     <w:nsid w:val="100E1E4D"/>
     <w:multiLevelType w:val="hybridMultilevel"/>
     <w:tmpl w:val="F9BADAA6"/>
@@ -5633,7 +8192,7 @@
       </w:pPr>
     </w:lvl>
   </w:abstractNum>
-  <w:abstractNum w:abstractNumId="2" w15:restartNumberingAfterBreak="0">
+  <w:abstractNum w:abstractNumId="3" w15:restartNumberingAfterBreak="0">
     <w:nsid w:val="106102A3"/>
     <w:multiLevelType w:val="hybridMultilevel"/>
     <w:tmpl w:val="949A805A"/>
@@ -5722,7 +8281,7 @@
       </w:pPr>
     </w:lvl>
   </w:abstractNum>
-  <w:abstractNum w:abstractNumId="3" w15:restartNumberingAfterBreak="0">
+  <w:abstractNum w:abstractNumId="4" w15:restartNumberingAfterBreak="0">
     <w:nsid w:val="144B4373"/>
     <w:multiLevelType w:val="hybridMultilevel"/>
     <w:tmpl w:val="E236C0AA"/>
@@ -5808,7 +8367,363 @@
       </w:pPr>
     </w:lvl>
   </w:abstractNum>
-  <w:abstractNum w:abstractNumId="4" w15:restartNumberingAfterBreak="0">
+  <w:abstractNum w:abstractNumId="5" w15:restartNumberingAfterBreak="0">
+    <w:nsid w:val="17DA31FA"/>
+    <w:multiLevelType w:val="hybridMultilevel"/>
+    <w:tmpl w:val="3E5CB9D0"/>
+    <w:lvl w:ilvl="0" w:tplc="80C6C4E6">
+      <w:start w:val="1"/>
+      <w:numFmt w:val="lowerRoman"/>
+      <w:lvlText w:val="%1."/>
+      <w:lvlJc w:val="left"/>
+      <w:pPr>
+        <w:ind w:left="1080" w:hanging="720"/>
+      </w:pPr>
+      <w:rPr>
+        <w:rFonts w:hint="default"/>
+      </w:rPr>
+    </w:lvl>
+    <w:lvl w:ilvl="1" w:tplc="04090019" w:tentative="1">
+      <w:start w:val="1"/>
+      <w:numFmt w:val="lowerLetter"/>
+      <w:lvlText w:val="%2."/>
+      <w:lvlJc w:val="left"/>
+      <w:pPr>
+        <w:ind w:left="1440" w:hanging="360"/>
+      </w:pPr>
+    </w:lvl>
+    <w:lvl w:ilvl="2" w:tplc="0409001B" w:tentative="1">
+      <w:start w:val="1"/>
+      <w:numFmt w:val="lowerRoman"/>
+      <w:lvlText w:val="%3."/>
+      <w:lvlJc w:val="right"/>
+      <w:pPr>
+        <w:ind w:left="2160" w:hanging="180"/>
+      </w:pPr>
+    </w:lvl>
+    <w:lvl w:ilvl="3" w:tplc="0409000F" w:tentative="1">
+      <w:start w:val="1"/>
+      <w:numFmt w:val="decimal"/>
+      <w:lvlText w:val="%4."/>
+      <w:lvlJc w:val="left"/>
+      <w:pPr>
+        <w:ind w:left="2880" w:hanging="360"/>
+      </w:pPr>
+    </w:lvl>
+    <w:lvl w:ilvl="4" w:tplc="04090019" w:tentative="1">
+      <w:start w:val="1"/>
+      <w:numFmt w:val="lowerLetter"/>
+      <w:lvlText w:val="%5."/>
+      <w:lvlJc w:val="left"/>
+      <w:pPr>
+        <w:ind w:left="3600" w:hanging="360"/>
+      </w:pPr>
+    </w:lvl>
+    <w:lvl w:ilvl="5" w:tplc="0409001B" w:tentative="1">
+      <w:start w:val="1"/>
+      <w:numFmt w:val="lowerRoman"/>
+      <w:lvlText w:val="%6."/>
+      <w:lvlJc w:val="right"/>
+      <w:pPr>
+        <w:ind w:left="4320" w:hanging="180"/>
+      </w:pPr>
+    </w:lvl>
+    <w:lvl w:ilvl="6" w:tplc="0409000F" w:tentative="1">
+      <w:start w:val="1"/>
+      <w:numFmt w:val="decimal"/>
+      <w:lvlText w:val="%7."/>
+      <w:lvlJc w:val="left"/>
+      <w:pPr>
+        <w:ind w:left="5040" w:hanging="360"/>
+      </w:pPr>
+    </w:lvl>
+    <w:lvl w:ilvl="7" w:tplc="04090019" w:tentative="1">
+      <w:start w:val="1"/>
+      <w:numFmt w:val="lowerLetter"/>
+      <w:lvlText w:val="%8."/>
+      <w:lvlJc w:val="left"/>
+      <w:pPr>
+        <w:ind w:left="5760" w:hanging="360"/>
+      </w:pPr>
+    </w:lvl>
+    <w:lvl w:ilvl="8" w:tplc="0409001B" w:tentative="1">
+      <w:start w:val="1"/>
+      <w:numFmt w:val="lowerRoman"/>
+      <w:lvlText w:val="%9."/>
+      <w:lvlJc w:val="right"/>
+      <w:pPr>
+        <w:ind w:left="6480" w:hanging="180"/>
+      </w:pPr>
+    </w:lvl>
+  </w:abstractNum>
+  <w:abstractNum w:abstractNumId="6" w15:restartNumberingAfterBreak="0">
+    <w:nsid w:val="1A7B10E3"/>
+    <w:multiLevelType w:val="hybridMultilevel"/>
+    <w:tmpl w:val="BD70F98C"/>
+    <w:lvl w:ilvl="0" w:tplc="0409000F">
+      <w:start w:val="1"/>
+      <w:numFmt w:val="decimal"/>
+      <w:lvlText w:val="%1."/>
+      <w:lvlJc w:val="left"/>
+      <w:pPr>
+        <w:ind w:left="720" w:hanging="360"/>
+      </w:pPr>
+      <w:rPr>
+        <w:rFonts w:hint="default"/>
+      </w:rPr>
+    </w:lvl>
+    <w:lvl w:ilvl="1" w:tplc="04090019" w:tentative="1">
+      <w:start w:val="1"/>
+      <w:numFmt w:val="lowerLetter"/>
+      <w:lvlText w:val="%2."/>
+      <w:lvlJc w:val="left"/>
+      <w:pPr>
+        <w:ind w:left="1440" w:hanging="360"/>
+      </w:pPr>
+    </w:lvl>
+    <w:lvl w:ilvl="2" w:tplc="0409001B" w:tentative="1">
+      <w:start w:val="1"/>
+      <w:numFmt w:val="lowerRoman"/>
+      <w:lvlText w:val="%3."/>
+      <w:lvlJc w:val="right"/>
+      <w:pPr>
+        <w:ind w:left="2160" w:hanging="180"/>
+      </w:pPr>
+    </w:lvl>
+    <w:lvl w:ilvl="3" w:tplc="0409000F" w:tentative="1">
+      <w:start w:val="1"/>
+      <w:numFmt w:val="decimal"/>
+      <w:lvlText w:val="%4."/>
+      <w:lvlJc w:val="left"/>
+      <w:pPr>
+        <w:ind w:left="2880" w:hanging="360"/>
+      </w:pPr>
+    </w:lvl>
+    <w:lvl w:ilvl="4" w:tplc="04090019" w:tentative="1">
+      <w:start w:val="1"/>
+      <w:numFmt w:val="lowerLetter"/>
+      <w:lvlText w:val="%5."/>
+      <w:lvlJc w:val="left"/>
+      <w:pPr>
+        <w:ind w:left="3600" w:hanging="360"/>
+      </w:pPr>
+    </w:lvl>
+    <w:lvl w:ilvl="5" w:tplc="0409001B" w:tentative="1">
+      <w:start w:val="1"/>
+      <w:numFmt w:val="lowerRoman"/>
+      <w:lvlText w:val="%6."/>
+      <w:lvlJc w:val="right"/>
+      <w:pPr>
+        <w:ind w:left="4320" w:hanging="180"/>
+      </w:pPr>
+    </w:lvl>
+    <w:lvl w:ilvl="6" w:tplc="0409000F" w:tentative="1">
+      <w:start w:val="1"/>
+      <w:numFmt w:val="decimal"/>
+      <w:lvlText w:val="%7."/>
+      <w:lvlJc w:val="left"/>
+      <w:pPr>
+        <w:ind w:left="5040" w:hanging="360"/>
+      </w:pPr>
+    </w:lvl>
+    <w:lvl w:ilvl="7" w:tplc="04090019" w:tentative="1">
+      <w:start w:val="1"/>
+      <w:numFmt w:val="lowerLetter"/>
+      <w:lvlText w:val="%8."/>
+      <w:lvlJc w:val="left"/>
+      <w:pPr>
+        <w:ind w:left="5760" w:hanging="360"/>
+      </w:pPr>
+    </w:lvl>
+    <w:lvl w:ilvl="8" w:tplc="0409001B" w:tentative="1">
+      <w:start w:val="1"/>
+      <w:numFmt w:val="lowerRoman"/>
+      <w:lvlText w:val="%9."/>
+      <w:lvlJc w:val="right"/>
+      <w:pPr>
+        <w:ind w:left="6480" w:hanging="180"/>
+      </w:pPr>
+    </w:lvl>
+  </w:abstractNum>
+  <w:abstractNum w:abstractNumId="7" w15:restartNumberingAfterBreak="0">
+    <w:nsid w:val="2FCB3FC4"/>
+    <w:multiLevelType w:val="hybridMultilevel"/>
+    <w:tmpl w:val="B16E79AA"/>
+    <w:lvl w:ilvl="0" w:tplc="0409000F">
+      <w:start w:val="1"/>
+      <w:numFmt w:val="decimal"/>
+      <w:lvlText w:val="%1."/>
+      <w:lvlJc w:val="left"/>
+      <w:pPr>
+        <w:ind w:left="720" w:hanging="360"/>
+      </w:pPr>
+      <w:rPr>
+        <w:rFonts w:hint="default"/>
+      </w:rPr>
+    </w:lvl>
+    <w:lvl w:ilvl="1" w:tplc="04090019" w:tentative="1">
+      <w:start w:val="1"/>
+      <w:numFmt w:val="lowerLetter"/>
+      <w:lvlText w:val="%2."/>
+      <w:lvlJc w:val="left"/>
+      <w:pPr>
+        <w:ind w:left="1440" w:hanging="360"/>
+      </w:pPr>
+    </w:lvl>
+    <w:lvl w:ilvl="2" w:tplc="0409001B" w:tentative="1">
+      <w:start w:val="1"/>
+      <w:numFmt w:val="lowerRoman"/>
+      <w:lvlText w:val="%3."/>
+      <w:lvlJc w:val="right"/>
+      <w:pPr>
+        <w:ind w:left="2160" w:hanging="180"/>
+      </w:pPr>
+    </w:lvl>
+    <w:lvl w:ilvl="3" w:tplc="0409000F" w:tentative="1">
+      <w:start w:val="1"/>
+      <w:numFmt w:val="decimal"/>
+      <w:lvlText w:val="%4."/>
+      <w:lvlJc w:val="left"/>
+      <w:pPr>
+        <w:ind w:left="2880" w:hanging="360"/>
+      </w:pPr>
+    </w:lvl>
+    <w:lvl w:ilvl="4" w:tplc="04090019" w:tentative="1">
+      <w:start w:val="1"/>
+      <w:numFmt w:val="lowerLetter"/>
+      <w:lvlText w:val="%5."/>
+      <w:lvlJc w:val="left"/>
+      <w:pPr>
+        <w:ind w:left="3600" w:hanging="360"/>
+      </w:pPr>
+    </w:lvl>
+    <w:lvl w:ilvl="5" w:tplc="0409001B" w:tentative="1">
+      <w:start w:val="1"/>
+      <w:numFmt w:val="lowerRoman"/>
+      <w:lvlText w:val="%6."/>
+      <w:lvlJc w:val="right"/>
+      <w:pPr>
+        <w:ind w:left="4320" w:hanging="180"/>
+      </w:pPr>
+    </w:lvl>
+    <w:lvl w:ilvl="6" w:tplc="0409000F" w:tentative="1">
+      <w:start w:val="1"/>
+      <w:numFmt w:val="decimal"/>
+      <w:lvlText w:val="%7."/>
+      <w:lvlJc w:val="left"/>
+      <w:pPr>
+        <w:ind w:left="5040" w:hanging="360"/>
+      </w:pPr>
+    </w:lvl>
+    <w:lvl w:ilvl="7" w:tplc="04090019" w:tentative="1">
+      <w:start w:val="1"/>
+      <w:numFmt w:val="lowerLetter"/>
+      <w:lvlText w:val="%8."/>
+      <w:lvlJc w:val="left"/>
+      <w:pPr>
+        <w:ind w:left="5760" w:hanging="360"/>
+      </w:pPr>
+    </w:lvl>
+    <w:lvl w:ilvl="8" w:tplc="0409001B" w:tentative="1">
+      <w:start w:val="1"/>
+      <w:numFmt w:val="lowerRoman"/>
+      <w:lvlText w:val="%9."/>
+      <w:lvlJc w:val="right"/>
+      <w:pPr>
+        <w:ind w:left="6480" w:hanging="180"/>
+      </w:pPr>
+    </w:lvl>
+  </w:abstractNum>
+  <w:abstractNum w:abstractNumId="8" w15:restartNumberingAfterBreak="0">
+    <w:nsid w:val="3800200A"/>
+    <w:multiLevelType w:val="hybridMultilevel"/>
+    <w:tmpl w:val="4F5E4D5A"/>
+    <w:lvl w:ilvl="0" w:tplc="0409000F">
+      <w:start w:val="1"/>
+      <w:numFmt w:val="decimal"/>
+      <w:lvlText w:val="%1."/>
+      <w:lvlJc w:val="left"/>
+      <w:pPr>
+        <w:ind w:left="720" w:hanging="360"/>
+      </w:pPr>
+      <w:rPr>
+        <w:rFonts w:hint="default"/>
+      </w:rPr>
+    </w:lvl>
+    <w:lvl w:ilvl="1" w:tplc="04090019" w:tentative="1">
+      <w:start w:val="1"/>
+      <w:numFmt w:val="lowerLetter"/>
+      <w:lvlText w:val="%2."/>
+      <w:lvlJc w:val="left"/>
+      <w:pPr>
+        <w:ind w:left="1440" w:hanging="360"/>
+      </w:pPr>
+    </w:lvl>
+    <w:lvl w:ilvl="2" w:tplc="0409001B" w:tentative="1">
+      <w:start w:val="1"/>
+      <w:numFmt w:val="lowerRoman"/>
+      <w:lvlText w:val="%3."/>
+      <w:lvlJc w:val="right"/>
+      <w:pPr>
+        <w:ind w:left="2160" w:hanging="180"/>
+      </w:pPr>
+    </w:lvl>
+    <w:lvl w:ilvl="3" w:tplc="0409000F" w:tentative="1">
+      <w:start w:val="1"/>
+      <w:numFmt w:val="decimal"/>
+      <w:lvlText w:val="%4."/>
+      <w:lvlJc w:val="left"/>
+      <w:pPr>
+        <w:ind w:left="2880" w:hanging="360"/>
+      </w:pPr>
+    </w:lvl>
+    <w:lvl w:ilvl="4" w:tplc="04090019" w:tentative="1">
+      <w:start w:val="1"/>
+      <w:numFmt w:val="lowerLetter"/>
+      <w:lvlText w:val="%5."/>
+      <w:lvlJc w:val="left"/>
+      <w:pPr>
+        <w:ind w:left="3600" w:hanging="360"/>
+      </w:pPr>
+    </w:lvl>
+    <w:lvl w:ilvl="5" w:tplc="0409001B" w:tentative="1">
+      <w:start w:val="1"/>
+      <w:numFmt w:val="lowerRoman"/>
+      <w:lvlText w:val="%6."/>
+      <w:lvlJc w:val="right"/>
+      <w:pPr>
+        <w:ind w:left="4320" w:hanging="180"/>
+      </w:pPr>
+    </w:lvl>
+    <w:lvl w:ilvl="6" w:tplc="0409000F" w:tentative="1">
+      <w:start w:val="1"/>
+      <w:numFmt w:val="decimal"/>
+      <w:lvlText w:val="%7."/>
+      <w:lvlJc w:val="left"/>
+      <w:pPr>
+        <w:ind w:left="5040" w:hanging="360"/>
+      </w:pPr>
+    </w:lvl>
+    <w:lvl w:ilvl="7" w:tplc="04090019" w:tentative="1">
+      <w:start w:val="1"/>
+      <w:numFmt w:val="lowerLetter"/>
+      <w:lvlText w:val="%8."/>
+      <w:lvlJc w:val="left"/>
+      <w:pPr>
+        <w:ind w:left="5760" w:hanging="360"/>
+      </w:pPr>
+    </w:lvl>
+    <w:lvl w:ilvl="8" w:tplc="0409001B" w:tentative="1">
+      <w:start w:val="1"/>
+      <w:numFmt w:val="lowerRoman"/>
+      <w:lvlText w:val="%9."/>
+      <w:lvlJc w:val="right"/>
+      <w:pPr>
+        <w:ind w:left="6480" w:hanging="180"/>
+      </w:pPr>
+    </w:lvl>
+  </w:abstractNum>
+  <w:abstractNum w:abstractNumId="9" w15:restartNumberingAfterBreak="0">
     <w:nsid w:val="38AF3DB2"/>
     <w:multiLevelType w:val="hybridMultilevel"/>
     <w:tmpl w:val="957C509E"/>
@@ -5897,7 +8812,96 @@
       </w:pPr>
     </w:lvl>
   </w:abstractNum>
-  <w:abstractNum w:abstractNumId="5" w15:restartNumberingAfterBreak="0">
+  <w:abstractNum w:abstractNumId="10" w15:restartNumberingAfterBreak="0">
+    <w:nsid w:val="47804888"/>
+    <w:multiLevelType w:val="hybridMultilevel"/>
+    <w:tmpl w:val="E3F83F3A"/>
+    <w:lvl w:ilvl="0" w:tplc="0409000F">
+      <w:start w:val="1"/>
+      <w:numFmt w:val="decimal"/>
+      <w:lvlText w:val="%1."/>
+      <w:lvlJc w:val="left"/>
+      <w:pPr>
+        <w:ind w:left="720" w:hanging="360"/>
+      </w:pPr>
+      <w:rPr>
+        <w:rFonts w:hint="default"/>
+      </w:rPr>
+    </w:lvl>
+    <w:lvl w:ilvl="1" w:tplc="04090019" w:tentative="1">
+      <w:start w:val="1"/>
+      <w:numFmt w:val="lowerLetter"/>
+      <w:lvlText w:val="%2."/>
+      <w:lvlJc w:val="left"/>
+      <w:pPr>
+        <w:ind w:left="1440" w:hanging="360"/>
+      </w:pPr>
+    </w:lvl>
+    <w:lvl w:ilvl="2" w:tplc="0409001B" w:tentative="1">
+      <w:start w:val="1"/>
+      <w:numFmt w:val="lowerRoman"/>
+      <w:lvlText w:val="%3."/>
+      <w:lvlJc w:val="right"/>
+      <w:pPr>
+        <w:ind w:left="2160" w:hanging="180"/>
+      </w:pPr>
+    </w:lvl>
+    <w:lvl w:ilvl="3" w:tplc="0409000F" w:tentative="1">
+      <w:start w:val="1"/>
+      <w:numFmt w:val="decimal"/>
+      <w:lvlText w:val="%4."/>
+      <w:lvlJc w:val="left"/>
+      <w:pPr>
+        <w:ind w:left="2880" w:hanging="360"/>
+      </w:pPr>
+    </w:lvl>
+    <w:lvl w:ilvl="4" w:tplc="04090019" w:tentative="1">
+      <w:start w:val="1"/>
+      <w:numFmt w:val="lowerLetter"/>
+      <w:lvlText w:val="%5."/>
+      <w:lvlJc w:val="left"/>
+      <w:pPr>
+        <w:ind w:left="3600" w:hanging="360"/>
+      </w:pPr>
+    </w:lvl>
+    <w:lvl w:ilvl="5" w:tplc="0409001B" w:tentative="1">
+      <w:start w:val="1"/>
+      <w:numFmt w:val="lowerRoman"/>
+      <w:lvlText w:val="%6."/>
+      <w:lvlJc w:val="right"/>
+      <w:pPr>
+        <w:ind w:left="4320" w:hanging="180"/>
+      </w:pPr>
+    </w:lvl>
+    <w:lvl w:ilvl="6" w:tplc="0409000F" w:tentative="1">
+      <w:start w:val="1"/>
+      <w:numFmt w:val="decimal"/>
+      <w:lvlText w:val="%7."/>
+      <w:lvlJc w:val="left"/>
+      <w:pPr>
+        <w:ind w:left="5040" w:hanging="360"/>
+      </w:pPr>
+    </w:lvl>
+    <w:lvl w:ilvl="7" w:tplc="04090019" w:tentative="1">
+      <w:start w:val="1"/>
+      <w:numFmt w:val="lowerLetter"/>
+      <w:lvlText w:val="%8."/>
+      <w:lvlJc w:val="left"/>
+      <w:pPr>
+        <w:ind w:left="5760" w:hanging="360"/>
+      </w:pPr>
+    </w:lvl>
+    <w:lvl w:ilvl="8" w:tplc="0409001B" w:tentative="1">
+      <w:start w:val="1"/>
+      <w:numFmt w:val="lowerRoman"/>
+      <w:lvlText w:val="%9."/>
+      <w:lvlJc w:val="right"/>
+      <w:pPr>
+        <w:ind w:left="6480" w:hanging="180"/>
+      </w:pPr>
+    </w:lvl>
+  </w:abstractNum>
+  <w:abstractNum w:abstractNumId="11" w15:restartNumberingAfterBreak="0">
     <w:nsid w:val="4D347EFB"/>
     <w:multiLevelType w:val="hybridMultilevel"/>
     <w:tmpl w:val="0B36771E"/>
@@ -5986,7 +8990,7 @@
       </w:pPr>
     </w:lvl>
   </w:abstractNum>
-  <w:abstractNum w:abstractNumId="6" w15:restartNumberingAfterBreak="0">
+  <w:abstractNum w:abstractNumId="12" w15:restartNumberingAfterBreak="0">
     <w:nsid w:val="580619DB"/>
     <w:multiLevelType w:val="hybridMultilevel"/>
     <w:tmpl w:val="5600B642"/>
@@ -6075,7 +9079,7 @@
       </w:pPr>
     </w:lvl>
   </w:abstractNum>
-  <w:abstractNum w:abstractNumId="7" w15:restartNumberingAfterBreak="0">
+  <w:abstractNum w:abstractNumId="13" w15:restartNumberingAfterBreak="0">
     <w:nsid w:val="58672FB5"/>
     <w:multiLevelType w:val="hybridMultilevel"/>
     <w:tmpl w:val="0686A8CA"/>
@@ -6164,7 +9168,7 @@
       </w:pPr>
     </w:lvl>
   </w:abstractNum>
-  <w:abstractNum w:abstractNumId="8" w15:restartNumberingAfterBreak="0">
+  <w:abstractNum w:abstractNumId="14" w15:restartNumberingAfterBreak="0">
     <w:nsid w:val="597F3722"/>
     <w:multiLevelType w:val="hybridMultilevel"/>
     <w:tmpl w:val="9AB470A6"/>
@@ -6251,7 +9255,96 @@
       </w:pPr>
     </w:lvl>
   </w:abstractNum>
-  <w:abstractNum w:abstractNumId="9" w15:restartNumberingAfterBreak="0">
+  <w:abstractNum w:abstractNumId="15" w15:restartNumberingAfterBreak="0">
+    <w:nsid w:val="642B1EB4"/>
+    <w:multiLevelType w:val="hybridMultilevel"/>
+    <w:tmpl w:val="480435D8"/>
+    <w:lvl w:ilvl="0" w:tplc="0409000F">
+      <w:start w:val="1"/>
+      <w:numFmt w:val="decimal"/>
+      <w:lvlText w:val="%1."/>
+      <w:lvlJc w:val="left"/>
+      <w:pPr>
+        <w:ind w:left="720" w:hanging="360"/>
+      </w:pPr>
+      <w:rPr>
+        <w:rFonts w:hint="default"/>
+      </w:rPr>
+    </w:lvl>
+    <w:lvl w:ilvl="1" w:tplc="04090019" w:tentative="1">
+      <w:start w:val="1"/>
+      <w:numFmt w:val="lowerLetter"/>
+      <w:lvlText w:val="%2."/>
+      <w:lvlJc w:val="left"/>
+      <w:pPr>
+        <w:ind w:left="1440" w:hanging="360"/>
+      </w:pPr>
+    </w:lvl>
+    <w:lvl w:ilvl="2" w:tplc="0409001B" w:tentative="1">
+      <w:start w:val="1"/>
+      <w:numFmt w:val="lowerRoman"/>
+      <w:lvlText w:val="%3."/>
+      <w:lvlJc w:val="right"/>
+      <w:pPr>
+        <w:ind w:left="2160" w:hanging="180"/>
+      </w:pPr>
+    </w:lvl>
+    <w:lvl w:ilvl="3" w:tplc="0409000F" w:tentative="1">
+      <w:start w:val="1"/>
+      <w:numFmt w:val="decimal"/>
+      <w:lvlText w:val="%4."/>
+      <w:lvlJc w:val="left"/>
+      <w:pPr>
+        <w:ind w:left="2880" w:hanging="360"/>
+      </w:pPr>
+    </w:lvl>
+    <w:lvl w:ilvl="4" w:tplc="04090019" w:tentative="1">
+      <w:start w:val="1"/>
+      <w:numFmt w:val="lowerLetter"/>
+      <w:lvlText w:val="%5."/>
+      <w:lvlJc w:val="left"/>
+      <w:pPr>
+        <w:ind w:left="3600" w:hanging="360"/>
+      </w:pPr>
+    </w:lvl>
+    <w:lvl w:ilvl="5" w:tplc="0409001B" w:tentative="1">
+      <w:start w:val="1"/>
+      <w:numFmt w:val="lowerRoman"/>
+      <w:lvlText w:val="%6."/>
+      <w:lvlJc w:val="right"/>
+      <w:pPr>
+        <w:ind w:left="4320" w:hanging="180"/>
+      </w:pPr>
+    </w:lvl>
+    <w:lvl w:ilvl="6" w:tplc="0409000F" w:tentative="1">
+      <w:start w:val="1"/>
+      <w:numFmt w:val="decimal"/>
+      <w:lvlText w:val="%7."/>
+      <w:lvlJc w:val="left"/>
+      <w:pPr>
+        <w:ind w:left="5040" w:hanging="360"/>
+      </w:pPr>
+    </w:lvl>
+    <w:lvl w:ilvl="7" w:tplc="04090019" w:tentative="1">
+      <w:start w:val="1"/>
+      <w:numFmt w:val="lowerLetter"/>
+      <w:lvlText w:val="%8."/>
+      <w:lvlJc w:val="left"/>
+      <w:pPr>
+        <w:ind w:left="5760" w:hanging="360"/>
+      </w:pPr>
+    </w:lvl>
+    <w:lvl w:ilvl="8" w:tplc="0409001B" w:tentative="1">
+      <w:start w:val="1"/>
+      <w:numFmt w:val="lowerRoman"/>
+      <w:lvlText w:val="%9."/>
+      <w:lvlJc w:val="right"/>
+      <w:pPr>
+        <w:ind w:left="6480" w:hanging="180"/>
+      </w:pPr>
+    </w:lvl>
+  </w:abstractNum>
+  <w:abstractNum w:abstractNumId="16" w15:restartNumberingAfterBreak="0">
     <w:nsid w:val="658C7A2B"/>
     <w:multiLevelType w:val="hybridMultilevel"/>
     <w:tmpl w:val="81EEEB38"/>
@@ -6340,7 +9433,96 @@
       </w:pPr>
     </w:lvl>
   </w:abstractNum>
-  <w:abstractNum w:abstractNumId="10" w15:restartNumberingAfterBreak="0">
+  <w:abstractNum w:abstractNumId="17" w15:restartNumberingAfterBreak="0">
+    <w:nsid w:val="66505A17"/>
+    <w:multiLevelType w:val="hybridMultilevel"/>
+    <w:tmpl w:val="4CE66F46"/>
+    <w:lvl w:ilvl="0" w:tplc="0409000F">
+      <w:start w:val="1"/>
+      <w:numFmt w:val="decimal"/>
+      <w:lvlText w:val="%1."/>
+      <w:lvlJc w:val="left"/>
+      <w:pPr>
+        <w:ind w:left="720" w:hanging="360"/>
+      </w:pPr>
+      <w:rPr>
+        <w:rFonts w:hint="default"/>
+      </w:rPr>
+    </w:lvl>
+    <w:lvl w:ilvl="1" w:tplc="04090019" w:tentative="1">
+      <w:start w:val="1"/>
+      <w:numFmt w:val="lowerLetter"/>
+      <w:lvlText w:val="%2."/>
+      <w:lvlJc w:val="left"/>
+      <w:pPr>
+        <w:ind w:left="1440" w:hanging="360"/>
+      </w:pPr>
+    </w:lvl>
+    <w:lvl w:ilvl="2" w:tplc="0409001B" w:tentative="1">
+      <w:start w:val="1"/>
+      <w:numFmt w:val="lowerRoman"/>
+      <w:lvlText w:val="%3."/>
+      <w:lvlJc w:val="right"/>
+      <w:pPr>
+        <w:ind w:left="2160" w:hanging="180"/>
+      </w:pPr>
+    </w:lvl>
+    <w:lvl w:ilvl="3" w:tplc="0409000F" w:tentative="1">
+      <w:start w:val="1"/>
+      <w:numFmt w:val="decimal"/>
+      <w:lvlText w:val="%4."/>
+      <w:lvlJc w:val="left"/>
+      <w:pPr>
+        <w:ind w:left="2880" w:hanging="360"/>
+      </w:pPr>
+    </w:lvl>
+    <w:lvl w:ilvl="4" w:tplc="04090019" w:tentative="1">
+      <w:start w:val="1"/>
+      <w:numFmt w:val="lowerLetter"/>
+      <w:lvlText w:val="%5."/>
+      <w:lvlJc w:val="left"/>
+      <w:pPr>
+        <w:ind w:left="3600" w:hanging="360"/>
+      </w:pPr>
+    </w:lvl>
+    <w:lvl w:ilvl="5" w:tplc="0409001B" w:tentative="1">
+      <w:start w:val="1"/>
+      <w:numFmt w:val="lowerRoman"/>
+      <w:lvlText w:val="%6."/>
+      <w:lvlJc w:val="right"/>
+      <w:pPr>
+        <w:ind w:left="4320" w:hanging="180"/>
+      </w:pPr>
+    </w:lvl>
+    <w:lvl w:ilvl="6" w:tplc="0409000F" w:tentative="1">
+      <w:start w:val="1"/>
+      <w:numFmt w:val="decimal"/>
+      <w:lvlText w:val="%7."/>
+      <w:lvlJc w:val="left"/>
+      <w:pPr>
+        <w:ind w:left="5040" w:hanging="360"/>
+      </w:pPr>
+    </w:lvl>
+    <w:lvl w:ilvl="7" w:tplc="04090019" w:tentative="1">
+      <w:start w:val="1"/>
+      <w:numFmt w:val="lowerLetter"/>
+      <w:lvlText w:val="%8."/>
+      <w:lvlJc w:val="left"/>
+      <w:pPr>
+        <w:ind w:left="5760" w:hanging="360"/>
+      </w:pPr>
+    </w:lvl>
+    <w:lvl w:ilvl="8" w:tplc="0409001B" w:tentative="1">
+      <w:start w:val="1"/>
+      <w:numFmt w:val="lowerRoman"/>
+      <w:lvlText w:val="%9."/>
+      <w:lvlJc w:val="right"/>
+      <w:pPr>
+        <w:ind w:left="6480" w:hanging="180"/>
+      </w:pPr>
+    </w:lvl>
+  </w:abstractNum>
+  <w:abstractNum w:abstractNumId="18" w15:restartNumberingAfterBreak="0">
     <w:nsid w:val="6CF00726"/>
     <w:multiLevelType w:val="hybridMultilevel"/>
     <w:tmpl w:val="2FF64474"/>
@@ -6429,7 +9611,7 @@
       </w:pPr>
     </w:lvl>
   </w:abstractNum>
-  <w:abstractNum w:abstractNumId="11" w15:restartNumberingAfterBreak="0">
+  <w:abstractNum w:abstractNumId="19" w15:restartNumberingAfterBreak="0">
     <w:nsid w:val="72087DE9"/>
     <w:multiLevelType w:val="hybridMultilevel"/>
     <w:tmpl w:val="B7826DF0"/>
@@ -6518,7 +9700,96 @@
       </w:pPr>
     </w:lvl>
   </w:abstractNum>
-  <w:abstractNum w:abstractNumId="12" w15:restartNumberingAfterBreak="0">
+  <w:abstractNum w:abstractNumId="20" w15:restartNumberingAfterBreak="0">
+    <w:nsid w:val="75AC0929"/>
+    <w:multiLevelType w:val="hybridMultilevel"/>
+    <w:tmpl w:val="DE948242"/>
+    <w:lvl w:ilvl="0" w:tplc="0409000F">
+      <w:start w:val="1"/>
+      <w:numFmt w:val="decimal"/>
+      <w:lvlText w:val="%1."/>
+      <w:lvlJc w:val="left"/>
+      <w:pPr>
+        <w:ind w:left="720" w:hanging="360"/>
+      </w:pPr>
+      <w:rPr>
+        <w:rFonts w:hint="default"/>
+      </w:rPr>
+    </w:lvl>
+    <w:lvl w:ilvl="1" w:tplc="04090019" w:tentative="1">
+      <w:start w:val="1"/>
+      <w:numFmt w:val="lowerLetter"/>
+      <w:lvlText w:val="%2."/>
+      <w:lvlJc w:val="left"/>
+      <w:pPr>
+        <w:ind w:left="1440" w:hanging="360"/>
+      </w:pPr>
+    </w:lvl>
+    <w:lvl w:ilvl="2" w:tplc="0409001B" w:tentative="1">
+      <w:start w:val="1"/>
+      <w:numFmt w:val="lowerRoman"/>
+      <w:lvlText w:val="%3."/>
+      <w:lvlJc w:val="right"/>
+      <w:pPr>
+        <w:ind w:left="2160" w:hanging="180"/>
+      </w:pPr>
+    </w:lvl>
+    <w:lvl w:ilvl="3" w:tplc="0409000F" w:tentative="1">
+      <w:start w:val="1"/>
+      <w:numFmt w:val="decimal"/>
+      <w:lvlText w:val="%4."/>
+      <w:lvlJc w:val="left"/>
+      <w:pPr>
+        <w:ind w:left="2880" w:hanging="360"/>
+      </w:pPr>
+    </w:lvl>
+    <w:lvl w:ilvl="4" w:tplc="04090019" w:tentative="1">
+      <w:start w:val="1"/>
+      <w:numFmt w:val="lowerLetter"/>
+      <w:lvlText w:val="%5."/>
+      <w:lvlJc w:val="left"/>
+      <w:pPr>
+        <w:ind w:left="3600" w:hanging="360"/>
+      </w:pPr>
+    </w:lvl>
+    <w:lvl w:ilvl="5" w:tplc="0409001B" w:tentative="1">
+      <w:start w:val="1"/>
+      <w:numFmt w:val="lowerRoman"/>
+      <w:lvlText w:val="%6."/>
+      <w:lvlJc w:val="right"/>
+      <w:pPr>
+        <w:ind w:left="4320" w:hanging="180"/>
+      </w:pPr>
+    </w:lvl>
+    <w:lvl w:ilvl="6" w:tplc="0409000F" w:tentative="1">
+      <w:start w:val="1"/>
+      <w:numFmt w:val="decimal"/>
+      <w:lvlText w:val="%7."/>
+      <w:lvlJc w:val="left"/>
+      <w:pPr>
+        <w:ind w:left="5040" w:hanging="360"/>
+      </w:pPr>
+    </w:lvl>
+    <w:lvl w:ilvl="7" w:tplc="04090019" w:tentative="1">
+      <w:start w:val="1"/>
+      <w:numFmt w:val="lowerLetter"/>
+      <w:lvlText w:val="%8."/>
+      <w:lvlJc w:val="left"/>
+      <w:pPr>
+        <w:ind w:left="5760" w:hanging="360"/>
+      </w:pPr>
+    </w:lvl>
+    <w:lvl w:ilvl="8" w:tplc="0409001B" w:tentative="1">
+      <w:start w:val="1"/>
+      <w:numFmt w:val="lowerRoman"/>
+      <w:lvlText w:val="%9."/>
+      <w:lvlJc w:val="right"/>
+      <w:pPr>
+        <w:ind w:left="6480" w:hanging="180"/>
+      </w:pPr>
+    </w:lvl>
+  </w:abstractNum>
+  <w:abstractNum w:abstractNumId="21" w15:restartNumberingAfterBreak="0">
     <w:nsid w:val="7AAC5A2B"/>
     <w:multiLevelType w:val="hybridMultilevel"/>
     <w:tmpl w:val="0900A94C"/>
@@ -6608,43 +9879,70 @@
     </w:lvl>
   </w:abstractNum>
   <w:num w:numId="1">
+    <w:abstractNumId w:val="1"/>
+  </w:num>
+  <w:num w:numId="2">
+    <w:abstractNumId w:val="9"/>
+  </w:num>
+  <w:num w:numId="3">
+    <w:abstractNumId w:val="4"/>
+  </w:num>
+  <w:num w:numId="4">
+    <w:abstractNumId w:val="2"/>
+  </w:num>
+  <w:num w:numId="5">
+    <w:abstractNumId w:val="14"/>
+  </w:num>
+  <w:num w:numId="6">
+    <w:abstractNumId w:val="16"/>
+  </w:num>
+  <w:num w:numId="7">
+    <w:abstractNumId w:val="19"/>
+  </w:num>
+  <w:num w:numId="8">
+    <w:abstractNumId w:val="21"/>
+  </w:num>
+  <w:num w:numId="9">
+    <w:abstractNumId w:val="3"/>
+  </w:num>
+  <w:num w:numId="10">
+    <w:abstractNumId w:val="18"/>
+  </w:num>
+  <w:num w:numId="11">
+    <w:abstractNumId w:val="12"/>
+  </w:num>
+  <w:num w:numId="12">
+    <w:abstractNumId w:val="11"/>
+  </w:num>
+  <w:num w:numId="13">
+    <w:abstractNumId w:val="13"/>
+  </w:num>
+  <w:num w:numId="14">
+    <w:abstractNumId w:val="20"/>
+  </w:num>
+  <w:num w:numId="15">
+    <w:abstractNumId w:val="15"/>
+  </w:num>
+  <w:num w:numId="16">
+    <w:abstractNumId w:val="8"/>
+  </w:num>
+  <w:num w:numId="17">
     <w:abstractNumId w:val="0"/>
   </w:num>
-  <w:num w:numId="2">
-    <w:abstractNumId w:val="4"/>
+  <w:num w:numId="18">
+    <w:abstractNumId w:val="5"/>
   </w:num>
-  <w:num w:numId="3">
-    <w:abstractNumId w:val="3"/>
+  <w:num w:numId="19">
+    <w:abstractNumId w:val="17"/>
   </w:num>
-  <w:num w:numId="4">
-    <w:abstractNumId w:val="1"/>
-  </w:num>
-  <w:num w:numId="5">
-    <w:abstractNumId w:val="8"/>
-  </w:num>
-  <w:num w:numId="6">
-    <w:abstractNumId w:val="9"/>
-  </w:num>
-  <w:num w:numId="7">
-    <w:abstractNumId w:val="11"/>
-  </w:num>
-  <w:num w:numId="8">
-    <w:abstractNumId w:val="12"/>
-  </w:num>
-  <w:num w:numId="9">
-    <w:abstractNumId w:val="2"/>
-  </w:num>
-  <w:num w:numId="10">
+  <w:num w:numId="20">
     <w:abstractNumId w:val="10"/>
   </w:num>
-  <w:num w:numId="11">
+  <w:num w:numId="21">
+    <w:abstractNumId w:val="7"/>
+  </w:num>
+  <w:num w:numId="22">
     <w:abstractNumId w:val="6"/>
-  </w:num>
-  <w:num w:numId="12">
-    <w:abstractNumId w:val="5"/>
-  </w:num>
-  <w:num w:numId="13">
-    <w:abstractNumId w:val="7"/>
   </w:num>
 </w:numbering>
 </file>
@@ -7075,6 +10373,53 @@
       <w:u w:val="single"/>
     </w:rPr>
   </w:style>
+  <w:style w:type="paragraph" w:styleId="Heading2">
+    <w:name w:val="heading 2"/>
+    <w:basedOn w:val="Normal"/>
+    <w:next w:val="Normal"/>
+    <w:link w:val="Heading2Char"/>
+    <w:uiPriority w:val="9"/>
+    <w:unhideWhenUsed/>
+    <w:qFormat/>
+    <w:rsid w:val="00FD484F"/>
+    <w:pPr>
+      <w:keepNext/>
+      <w:keepLines/>
+      <w:spacing w:before="280" w:after="240"/>
+      <w:outlineLvl w:val="1"/>
+    </w:pPr>
+    <w:rPr>
+      <w:rFonts w:ascii="Verdana" w:eastAsiaTheme="majorEastAsia" w:hAnsi="Verdana" w:cstheme="majorBidi"/>
+      <w:b/>
+      <w:color w:val="3B3838" w:themeColor="background2" w:themeShade="40"/>
+      <w:sz w:val="26"/>
+      <w:szCs w:val="26"/>
+      <w:u w:val="single"/>
+    </w:rPr>
+  </w:style>
+  <w:style w:type="paragraph" w:styleId="Heading3">
+    <w:name w:val="heading 3"/>
+    <w:basedOn w:val="Normal"/>
+    <w:next w:val="Normal"/>
+    <w:link w:val="Heading3Char"/>
+    <w:uiPriority w:val="9"/>
+    <w:unhideWhenUsed/>
+    <w:qFormat/>
+    <w:rsid w:val="00FD484F"/>
+    <w:pPr>
+      <w:keepNext/>
+      <w:keepLines/>
+      <w:spacing w:before="280" w:after="240"/>
+      <w:outlineLvl w:val="2"/>
+    </w:pPr>
+    <w:rPr>
+      <w:rFonts w:eastAsiaTheme="majorEastAsia" w:cstheme="majorBidi"/>
+      <w:b/>
+      <w:sz w:val="28"/>
+      <w:szCs w:val="24"/>
+      <w:u w:val="single"/>
+    </w:rPr>
+  </w:style>
   <w:style w:type="character" w:default="1" w:styleId="DefaultParagraphFont">
     <w:name w:val="Default Paragraph Font"/>
     <w:uiPriority w:val="1"/>
@@ -7303,6 +10648,35 @@
     <w:link w:val="Footer"/>
     <w:uiPriority w:val="99"/>
     <w:rsid w:val="00054EB3"/>
+  </w:style>
+  <w:style w:type="character" w:customStyle="1" w:styleId="Heading2Char">
+    <w:name w:val="Heading 2 Char"/>
+    <w:basedOn w:val="DefaultParagraphFont"/>
+    <w:link w:val="Heading2"/>
+    <w:uiPriority w:val="9"/>
+    <w:rsid w:val="00FD484F"/>
+    <w:rPr>
+      <w:rFonts w:ascii="Verdana" w:eastAsiaTheme="majorEastAsia" w:hAnsi="Verdana" w:cstheme="majorBidi"/>
+      <w:b/>
+      <w:color w:val="3B3838" w:themeColor="background2" w:themeShade="40"/>
+      <w:sz w:val="26"/>
+      <w:szCs w:val="26"/>
+      <w:u w:val="single"/>
+    </w:rPr>
+  </w:style>
+  <w:style w:type="character" w:customStyle="1" w:styleId="Heading3Char">
+    <w:name w:val="Heading 3 Char"/>
+    <w:basedOn w:val="DefaultParagraphFont"/>
+    <w:link w:val="Heading3"/>
+    <w:uiPriority w:val="9"/>
+    <w:rsid w:val="00FD484F"/>
+    <w:rPr>
+      <w:rFonts w:eastAsiaTheme="majorEastAsia" w:cstheme="majorBidi"/>
+      <w:b/>
+      <w:sz w:val="28"/>
+      <w:szCs w:val="24"/>
+      <w:u w:val="single"/>
+    </w:rPr>
   </w:style>
 </w:styles>
 </file>
@@ -7573,7 +10947,7 @@
 </file>
 
 <file path=customXml/itemProps1.xml><?xml version="1.0" encoding="utf-8"?>
-<ds:datastoreItem xmlns:ds="http://schemas.openxmlformats.org/officeDocument/2006/customXml" ds:itemID="{C6394B90-0C85-4A49-9347-74D56D744109}">
+<ds:datastoreItem xmlns:ds="http://schemas.openxmlformats.org/officeDocument/2006/customXml" ds:itemID="{FA6D659B-1FD3-4357-A238-7DD47BCD7337}">
   <ds:schemaRefs>
     <ds:schemaRef ds:uri="http://schemas.openxmlformats.org/officeDocument/2006/bibliography"/>
   </ds:schemaRefs>

</xml_diff>